<commit_message>
Chỉnh sửa mô hình ER
Chỉnh sửa bảng QUYDINH
</commit_message>
<xml_diff>
--- a/Nội dung báo cáo/Tổng hợp báo cáo/Báo cáo.docx
+++ b/Nội dung báo cáo/Tổng hợp báo cáo/Báo cáo.docx
@@ -6089,7 +6089,7 @@
               </wp:anchor>
             </w:drawing>
           </mc:Choice>
-          <mc:Fallback xmlns:cx2="http://schemas.microsoft.com/office/drawing/2015/10/21/chartex" xmlns:cx3="http://schemas.microsoft.com/office/drawing/2016/5/9/chartex" xmlns:cx4="http://schemas.microsoft.com/office/drawing/2016/5/10/chartex" xmlns:cx5="http://schemas.microsoft.com/office/drawing/2016/5/11/chartex" xmlns:cx6="http://schemas.microsoft.com/office/drawing/2016/5/12/chartex" xmlns:cx7="http://schemas.microsoft.com/office/drawing/2016/5/13/chartex" xmlns:cx8="http://schemas.microsoft.com/office/drawing/2016/5/14/chartex" xmlns:aink="http://schemas.microsoft.com/office/drawing/2016/ink" xmlns:am3d="http://schemas.microsoft.com/office/drawing/2017/model3d" xmlns:w16cid="http://schemas.microsoft.com/office/word/2016/wordml/cid">
+          <mc:Fallback xmlns:w16cid="http://schemas.microsoft.com/office/word/2016/wordml/cid" xmlns:am3d="http://schemas.microsoft.com/office/drawing/2017/model3d" xmlns:aink="http://schemas.microsoft.com/office/drawing/2016/ink" xmlns:cx8="http://schemas.microsoft.com/office/drawing/2016/5/14/chartex" xmlns:cx7="http://schemas.microsoft.com/office/drawing/2016/5/13/chartex" xmlns:cx6="http://schemas.microsoft.com/office/drawing/2016/5/12/chartex" xmlns:cx5="http://schemas.microsoft.com/office/drawing/2016/5/11/chartex" xmlns:cx4="http://schemas.microsoft.com/office/drawing/2016/5/10/chartex" xmlns:cx3="http://schemas.microsoft.com/office/drawing/2016/5/9/chartex" xmlns:cx2="http://schemas.microsoft.com/office/drawing/2015/10/21/chartex">
             <w:pict>
               <v:shapetype w14:anchorId="034EB348" id="_x0000_t32" coordsize="21600,21600" o:spt="32" o:oned="t" path="m,l21600,21600e" filled="f">
                 <v:path arrowok="t" fillok="f" o:connecttype="none"/>
@@ -6191,7 +6191,7 @@
               </wp:anchor>
             </w:drawing>
           </mc:Choice>
-          <mc:Fallback xmlns:cx2="http://schemas.microsoft.com/office/drawing/2015/10/21/chartex" xmlns:cx3="http://schemas.microsoft.com/office/drawing/2016/5/9/chartex" xmlns:cx4="http://schemas.microsoft.com/office/drawing/2016/5/10/chartex" xmlns:cx5="http://schemas.microsoft.com/office/drawing/2016/5/11/chartex" xmlns:cx6="http://schemas.microsoft.com/office/drawing/2016/5/12/chartex" xmlns:cx7="http://schemas.microsoft.com/office/drawing/2016/5/13/chartex" xmlns:cx8="http://schemas.microsoft.com/office/drawing/2016/5/14/chartex" xmlns:aink="http://schemas.microsoft.com/office/drawing/2016/ink" xmlns:am3d="http://schemas.microsoft.com/office/drawing/2017/model3d" xmlns:w16cid="http://schemas.microsoft.com/office/word/2016/wordml/cid">
+          <mc:Fallback xmlns:w16cid="http://schemas.microsoft.com/office/word/2016/wordml/cid" xmlns:am3d="http://schemas.microsoft.com/office/drawing/2017/model3d" xmlns:aink="http://schemas.microsoft.com/office/drawing/2016/ink" xmlns:cx8="http://schemas.microsoft.com/office/drawing/2016/5/14/chartex" xmlns:cx7="http://schemas.microsoft.com/office/drawing/2016/5/13/chartex" xmlns:cx6="http://schemas.microsoft.com/office/drawing/2016/5/12/chartex" xmlns:cx5="http://schemas.microsoft.com/office/drawing/2016/5/11/chartex" xmlns:cx4="http://schemas.microsoft.com/office/drawing/2016/5/10/chartex" xmlns:cx3="http://schemas.microsoft.com/office/drawing/2016/5/9/chartex" xmlns:cx2="http://schemas.microsoft.com/office/drawing/2015/10/21/chartex">
             <w:pict>
               <v:shape w14:anchorId="4B51BBCB" id="Straight Arrow Connector 32" o:spid="_x0000_s1026" type="#_x0000_t32" style="position:absolute;margin-left:211.4pt;margin-top:.95pt;width:38.2pt;height:25pt;flip:x;z-index:251666432;visibility:visible;mso-wrap-style:square;mso-width-percent:0;mso-height-percent:0;mso-wrap-distance-left:9pt;mso-wrap-distance-top:0;mso-wrap-distance-right:9pt;mso-wrap-distance-bottom:0;mso-position-horizontal:absolute;mso-position-horizontal-relative:text;mso-position-vertical:absolute;mso-position-vertical-relative:text;mso-width-percent:0;mso-height-percent:0;mso-width-relative:margin;mso-height-relative:margin" o:gfxdata="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" strokecolor="black [3200]" strokeweight=".5pt">
                 <v:stroke endarrow="block" joinstyle="miter"/>
@@ -6265,7 +6265,7 @@
               </wp:anchor>
             </w:drawing>
           </mc:Choice>
-          <mc:Fallback xmlns:cx2="http://schemas.microsoft.com/office/drawing/2015/10/21/chartex" xmlns:cx3="http://schemas.microsoft.com/office/drawing/2016/5/9/chartex" xmlns:cx4="http://schemas.microsoft.com/office/drawing/2016/5/10/chartex" xmlns:cx5="http://schemas.microsoft.com/office/drawing/2016/5/11/chartex" xmlns:cx6="http://schemas.microsoft.com/office/drawing/2016/5/12/chartex" xmlns:cx7="http://schemas.microsoft.com/office/drawing/2016/5/13/chartex" xmlns:cx8="http://schemas.microsoft.com/office/drawing/2016/5/14/chartex" xmlns:aink="http://schemas.microsoft.com/office/drawing/2016/ink" xmlns:am3d="http://schemas.microsoft.com/office/drawing/2017/model3d" xmlns:w16cid="http://schemas.microsoft.com/office/word/2016/wordml/cid">
+          <mc:Fallback xmlns:w16cid="http://schemas.microsoft.com/office/word/2016/wordml/cid" xmlns:am3d="http://schemas.microsoft.com/office/drawing/2017/model3d" xmlns:aink="http://schemas.microsoft.com/office/drawing/2016/ink" xmlns:cx8="http://schemas.microsoft.com/office/drawing/2016/5/14/chartex" xmlns:cx7="http://schemas.microsoft.com/office/drawing/2016/5/13/chartex" xmlns:cx6="http://schemas.microsoft.com/office/drawing/2016/5/12/chartex" xmlns:cx5="http://schemas.microsoft.com/office/drawing/2016/5/11/chartex" xmlns:cx4="http://schemas.microsoft.com/office/drawing/2016/5/10/chartex" xmlns:cx3="http://schemas.microsoft.com/office/drawing/2016/5/9/chartex" xmlns:cx2="http://schemas.microsoft.com/office/drawing/2015/10/21/chartex">
             <w:pict>
               <v:shape w14:anchorId="47179643" id="Straight Arrow Connector 34" o:spid="_x0000_s1026" type="#_x0000_t32" style="position:absolute;margin-left:250.3pt;margin-top:1.55pt;width:159.05pt;height:24.35pt;z-index:251668480;visibility:visible;mso-wrap-style:square;mso-height-percent:0;mso-wrap-distance-left:9pt;mso-wrap-distance-top:0;mso-wrap-distance-right:9pt;mso-wrap-distance-bottom:0;mso-position-horizontal:absolute;mso-position-horizontal-relative:text;mso-position-vertical:absolute;mso-position-vertical-relative:text;mso-height-percent:0;mso-height-relative:margin" o:gfxdata="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" strokecolor="black [3200]" strokeweight=".5pt">
                 <v:stroke endarrow="block" joinstyle="miter"/>
@@ -6336,7 +6336,7 @@
               </wp:anchor>
             </w:drawing>
           </mc:Choice>
-          <mc:Fallback xmlns:cx2="http://schemas.microsoft.com/office/drawing/2015/10/21/chartex" xmlns:cx3="http://schemas.microsoft.com/office/drawing/2016/5/9/chartex" xmlns:cx4="http://schemas.microsoft.com/office/drawing/2016/5/10/chartex" xmlns:cx5="http://schemas.microsoft.com/office/drawing/2016/5/11/chartex" xmlns:cx6="http://schemas.microsoft.com/office/drawing/2016/5/12/chartex" xmlns:cx7="http://schemas.microsoft.com/office/drawing/2016/5/13/chartex" xmlns:cx8="http://schemas.microsoft.com/office/drawing/2016/5/14/chartex" xmlns:aink="http://schemas.microsoft.com/office/drawing/2016/ink" xmlns:am3d="http://schemas.microsoft.com/office/drawing/2017/model3d" xmlns:w16cid="http://schemas.microsoft.com/office/word/2016/wordml/cid">
+          <mc:Fallback xmlns:w16cid="http://schemas.microsoft.com/office/word/2016/wordml/cid" xmlns:am3d="http://schemas.microsoft.com/office/drawing/2017/model3d" xmlns:aink="http://schemas.microsoft.com/office/drawing/2016/ink" xmlns:cx8="http://schemas.microsoft.com/office/drawing/2016/5/14/chartex" xmlns:cx7="http://schemas.microsoft.com/office/drawing/2016/5/13/chartex" xmlns:cx6="http://schemas.microsoft.com/office/drawing/2016/5/12/chartex" xmlns:cx5="http://schemas.microsoft.com/office/drawing/2016/5/11/chartex" xmlns:cx4="http://schemas.microsoft.com/office/drawing/2016/5/10/chartex" xmlns:cx3="http://schemas.microsoft.com/office/drawing/2016/5/9/chartex" xmlns:cx2="http://schemas.microsoft.com/office/drawing/2015/10/21/chartex">
             <w:pict>
               <v:shape w14:anchorId="5C980368" id="Straight Arrow Connector 33" o:spid="_x0000_s1026" type="#_x0000_t32" style="position:absolute;margin-left:249.6pt;margin-top:1.55pt;width:13.8pt;height:26.9pt;z-index:251667456;visibility:visible;mso-wrap-style:square;mso-wrap-distance-left:9pt;mso-wrap-distance-top:0;mso-wrap-distance-right:9pt;mso-wrap-distance-bottom:0;mso-position-horizontal:absolute;mso-position-horizontal-relative:text;mso-position-vertical:absolute;mso-position-vertical-relative:text" o:gfxdata="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" strokecolor="black [3200]" strokeweight=".5pt">
                 <v:stroke endarrow="block" joinstyle="miter"/>
@@ -6955,7 +6955,7 @@
               </wp:anchor>
             </w:drawing>
           </mc:Choice>
-          <mc:Fallback xmlns:cx2="http://schemas.microsoft.com/office/drawing/2015/10/21/chartex" xmlns:cx3="http://schemas.microsoft.com/office/drawing/2016/5/9/chartex" xmlns:cx4="http://schemas.microsoft.com/office/drawing/2016/5/10/chartex" xmlns:cx5="http://schemas.microsoft.com/office/drawing/2016/5/11/chartex" xmlns:cx6="http://schemas.microsoft.com/office/drawing/2016/5/12/chartex" xmlns:cx7="http://schemas.microsoft.com/office/drawing/2016/5/13/chartex" xmlns:cx8="http://schemas.microsoft.com/office/drawing/2016/5/14/chartex" xmlns:aink="http://schemas.microsoft.com/office/drawing/2016/ink" xmlns:am3d="http://schemas.microsoft.com/office/drawing/2017/model3d" xmlns:w16cid="http://schemas.microsoft.com/office/word/2016/wordml/cid">
+          <mc:Fallback xmlns:w16cid="http://schemas.microsoft.com/office/word/2016/wordml/cid" xmlns:am3d="http://schemas.microsoft.com/office/drawing/2017/model3d" xmlns:aink="http://schemas.microsoft.com/office/drawing/2016/ink" xmlns:cx8="http://schemas.microsoft.com/office/drawing/2016/5/14/chartex" xmlns:cx7="http://schemas.microsoft.com/office/drawing/2016/5/13/chartex" xmlns:cx6="http://schemas.microsoft.com/office/drawing/2016/5/12/chartex" xmlns:cx5="http://schemas.microsoft.com/office/drawing/2016/5/11/chartex" xmlns:cx4="http://schemas.microsoft.com/office/drawing/2016/5/10/chartex" xmlns:cx3="http://schemas.microsoft.com/office/drawing/2016/5/9/chartex" xmlns:cx2="http://schemas.microsoft.com/office/drawing/2015/10/21/chartex">
             <w:pict>
               <v:shape w14:anchorId="490245B3" id="Straight Arrow Connector 66" o:spid="_x0000_s1026" type="#_x0000_t32" style="position:absolute;margin-left:168.35pt;margin-top:3pt;width:.6pt;height:34.15pt;z-index:251669504;visibility:visible;mso-wrap-style:square;mso-wrap-distance-left:9pt;mso-wrap-distance-top:0;mso-wrap-distance-right:9pt;mso-wrap-distance-bottom:0;mso-position-horizontal:absolute;mso-position-horizontal-relative:text;mso-position-vertical:absolute;mso-position-vertical-relative:text" o:gfxdata="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" strokecolor="black [3200]" strokeweight=".5pt">
                 <v:stroke endarrow="block" joinstyle="miter"/>
@@ -7202,7 +7202,7 @@
           <v:shape id="_x0000_i1025" type="#_x0000_t75" style="width:489.75pt;height:259.5pt" o:ole="">
             <v:imagedata r:id="rId6" o:title=""/>
           </v:shape>
-          <o:OLEObject Type="Embed" ProgID="Visio.Drawing.15" ShapeID="_x0000_i1025" DrawAspect="Content" ObjectID="_1585417794" r:id="rId7"/>
+          <o:OLEObject Type="Embed" ProgID="Visio.Drawing.15" ShapeID="_x0000_i1025" DrawAspect="Content" ObjectID="_1585453389" r:id="rId7"/>
         </w:object>
       </w:r>
     </w:p>
@@ -22337,7 +22337,7 @@
           <v:shape id="_x0000_i1026" type="#_x0000_t75" style="width:138.75pt;height:210.75pt" o:ole="">
             <v:imagedata r:id="rId14" o:title=""/>
           </v:shape>
-          <o:OLEObject Type="Embed" ProgID="Visio.Drawing.15" ShapeID="_x0000_i1026" DrawAspect="Content" ObjectID="_1585417795" r:id="rId15"/>
+          <o:OLEObject Type="Embed" ProgID="Visio.Drawing.15" ShapeID="_x0000_i1026" DrawAspect="Content" ObjectID="_1585453390" r:id="rId15"/>
         </w:object>
       </w:r>
     </w:p>
@@ -22689,10 +22689,10 @@
       </w:pPr>
       <w:r>
         <w:object w:dxaOrig="24016" w:dyaOrig="13546">
-          <v:shape id="_x0000_i1027" type="#_x0000_t75" style="width:467.25pt;height:263.25pt" o:ole="">
+          <v:shape id="_x0000_i1029" type="#_x0000_t75" style="width:467.25pt;height:263.25pt" o:ole="">
             <v:imagedata r:id="rId17" o:title=""/>
           </v:shape>
-          <o:OLEObject Type="Embed" ProgID="Visio.Drawing.15" ShapeID="_x0000_i1027" DrawAspect="Content" ObjectID="_1585417796" r:id="rId18"/>
+          <o:OLEObject Type="Embed" ProgID="Visio.Drawing.15" ShapeID="_x0000_i1029" DrawAspect="Content" ObjectID="_1585453391" r:id="rId18"/>
         </w:object>
       </w:r>
     </w:p>
@@ -22965,6 +22965,43 @@
         <w:tab/>
         <w:t xml:space="preserve">QUYDINH( </w:t>
       </w:r>
+      <w:bookmarkStart w:id="0" w:name="_GoBack"/>
+      <w:r>
+        <w:rPr>
+          <w:rFonts w:ascii="Times New Roman" w:hAnsi="Times New Roman"/>
+          <w:sz w:val="26"/>
+          <w:szCs w:val="26"/>
+        </w:rPr>
+        <w:t>TuoiToiDa, TuoiToiThieu, SoHocSinhToiDa, SoDiem, SoDiemDat</w:t>
+      </w:r>
+      <w:bookmarkEnd w:id="0"/>
+      <w:r>
+        <w:rPr>
+          <w:rFonts w:ascii="Times New Roman" w:hAnsi="Times New Roman"/>
+          <w:sz w:val="26"/>
+          <w:szCs w:val="26"/>
+        </w:rPr>
+        <w:t>)</w:t>
+      </w:r>
+    </w:p>
+    <w:p>
+      <w:pPr>
+        <w:jc w:val="both"/>
+        <w:rPr>
+          <w:rFonts w:ascii="Times New Roman" w:hAnsi="Times New Roman"/>
+          <w:sz w:val="26"/>
+          <w:szCs w:val="26"/>
+        </w:rPr>
+      </w:pPr>
+      <w:r>
+        <w:rPr>
+          <w:rFonts w:ascii="Times New Roman" w:hAnsi="Times New Roman"/>
+          <w:sz w:val="26"/>
+          <w:szCs w:val="26"/>
+        </w:rPr>
+        <w:tab/>
+        <w:t xml:space="preserve">BAOCAOTONGKETCUATUNGHOCSINH( </w:t>
+      </w:r>
       <w:r>
         <w:rPr>
           <w:rFonts w:ascii="Times New Roman" w:hAnsi="Times New Roman"/>
@@ -22972,7 +23009,7 @@
           <w:szCs w:val="26"/>
           <w:u w:val="single"/>
         </w:rPr>
-        <w:t>MaQuyDinh</w:t>
+        <w:t>MaHocSinh, MaLop, MaMon, MaHocKy</w:t>
       </w:r>
       <w:r>
         <w:rPr>
@@ -22980,7 +23017,7 @@
           <w:sz w:val="26"/>
           <w:szCs w:val="26"/>
         </w:rPr>
-        <w:t>, TenQuyDinh)</w:t>
+        <w:t>)</w:t>
       </w:r>
     </w:p>
     <w:p>
@@ -22999,7 +23036,7 @@
           <w:szCs w:val="26"/>
         </w:rPr>
         <w:tab/>
-        <w:t xml:space="preserve">BAOCAOTONGKETCUATUNGHOCSINH( </w:t>
+        <w:t>BAOCAOTONGKETMON</w:t>
       </w:r>
       <w:r>
         <w:rPr>
@@ -23008,7 +23045,7 @@
           <w:szCs w:val="26"/>
           <w:u w:val="single"/>
         </w:rPr>
-        <w:t>MaHocSinh, MaLop, MaMon, MaHocKy</w:t>
+        <w:t>( MaMon, MaLop, MaHocKy</w:t>
       </w:r>
       <w:r>
         <w:rPr>
@@ -23035,7 +23072,7 @@
           <w:szCs w:val="26"/>
         </w:rPr>
         <w:tab/>
-        <w:t>BAOCAOTONGKETMON</w:t>
+        <w:t xml:space="preserve">BAOCATONGKETHOCKY( </w:t>
       </w:r>
       <w:r>
         <w:rPr>
@@ -23044,7 +23081,7 @@
           <w:szCs w:val="26"/>
           <w:u w:val="single"/>
         </w:rPr>
-        <w:t>( MaMon, MaLop, MaHocKy</w:t>
+        <w:t>MaLop, MaHocKy</w:t>
       </w:r>
       <w:r>
         <w:rPr>
@@ -23055,46 +23092,7 @@
         <w:t>)</w:t>
       </w:r>
     </w:p>
-    <w:p>
-      <w:pPr>
-        <w:jc w:val="both"/>
-        <w:rPr>
-          <w:rFonts w:ascii="Times New Roman" w:hAnsi="Times New Roman"/>
-          <w:sz w:val="26"/>
-          <w:szCs w:val="26"/>
-        </w:rPr>
-      </w:pPr>
-      <w:r>
-        <w:rPr>
-          <w:rFonts w:ascii="Times New Roman" w:hAnsi="Times New Roman"/>
-          <w:sz w:val="26"/>
-          <w:szCs w:val="26"/>
-        </w:rPr>
-        <w:tab/>
-        <w:t xml:space="preserve">BAOCATONGKETHOCKY( </w:t>
-      </w:r>
-      <w:r>
-        <w:rPr>
-          <w:rFonts w:ascii="Times New Roman" w:hAnsi="Times New Roman"/>
-          <w:sz w:val="26"/>
-          <w:szCs w:val="26"/>
-          <w:u w:val="single"/>
-        </w:rPr>
-        <w:t>MaLop, MaHocKy</w:t>
-      </w:r>
-      <w:r>
-        <w:rPr>
-          <w:rFonts w:ascii="Times New Roman" w:hAnsi="Times New Roman"/>
-          <w:sz w:val="26"/>
-          <w:szCs w:val="26"/>
-        </w:rPr>
-        <w:t>)</w:t>
-      </w:r>
-    </w:p>
-    <w:p>
-      <w:bookmarkStart w:id="0" w:name="_GoBack"/>
-      <w:bookmarkEnd w:id="0"/>
-    </w:p>
+    <w:p/>
     <w:sectPr>
       <w:pgSz w:w="12240" w:h="15840"/>
       <w:pgMar w:top="1440" w:right="1440" w:bottom="1440" w:left="1440" w:header="720" w:footer="720" w:gutter="0"/>

</xml_diff>

<commit_message>
Hoàn thành mô hình ER
Bổ sung và hoàn thành mô hình ER
</commit_message>
<xml_diff>
--- a/Nội dung báo cáo/Tổng hợp báo cáo/Báo cáo.docx
+++ b/Nội dung báo cáo/Tổng hợp báo cáo/Báo cáo.docx
@@ -6089,7 +6089,7 @@
               </wp:anchor>
             </w:drawing>
           </mc:Choice>
-          <mc:Fallback xmlns:w16cid="http://schemas.microsoft.com/office/word/2016/wordml/cid" xmlns:am3d="http://schemas.microsoft.com/office/drawing/2017/model3d" xmlns:aink="http://schemas.microsoft.com/office/drawing/2016/ink" xmlns:cx8="http://schemas.microsoft.com/office/drawing/2016/5/14/chartex" xmlns:cx7="http://schemas.microsoft.com/office/drawing/2016/5/13/chartex" xmlns:cx6="http://schemas.microsoft.com/office/drawing/2016/5/12/chartex" xmlns:cx5="http://schemas.microsoft.com/office/drawing/2016/5/11/chartex" xmlns:cx4="http://schemas.microsoft.com/office/drawing/2016/5/10/chartex" xmlns:cx3="http://schemas.microsoft.com/office/drawing/2016/5/9/chartex" xmlns:cx2="http://schemas.microsoft.com/office/drawing/2015/10/21/chartex">
+          <mc:Fallback xmlns:cx2="http://schemas.microsoft.com/office/drawing/2015/10/21/chartex" xmlns:cx3="http://schemas.microsoft.com/office/drawing/2016/5/9/chartex" xmlns:cx4="http://schemas.microsoft.com/office/drawing/2016/5/10/chartex" xmlns:cx5="http://schemas.microsoft.com/office/drawing/2016/5/11/chartex" xmlns:cx6="http://schemas.microsoft.com/office/drawing/2016/5/12/chartex" xmlns:cx7="http://schemas.microsoft.com/office/drawing/2016/5/13/chartex" xmlns:cx8="http://schemas.microsoft.com/office/drawing/2016/5/14/chartex" xmlns:aink="http://schemas.microsoft.com/office/drawing/2016/ink" xmlns:am3d="http://schemas.microsoft.com/office/drawing/2017/model3d" xmlns:w16cid="http://schemas.microsoft.com/office/word/2016/wordml/cid">
             <w:pict>
               <v:shapetype w14:anchorId="034EB348" id="_x0000_t32" coordsize="21600,21600" o:spt="32" o:oned="t" path="m,l21600,21600e" filled="f">
                 <v:path arrowok="t" fillok="f" o:connecttype="none"/>
@@ -6191,7 +6191,7 @@
               </wp:anchor>
             </w:drawing>
           </mc:Choice>
-          <mc:Fallback xmlns:w16cid="http://schemas.microsoft.com/office/word/2016/wordml/cid" xmlns:am3d="http://schemas.microsoft.com/office/drawing/2017/model3d" xmlns:aink="http://schemas.microsoft.com/office/drawing/2016/ink" xmlns:cx8="http://schemas.microsoft.com/office/drawing/2016/5/14/chartex" xmlns:cx7="http://schemas.microsoft.com/office/drawing/2016/5/13/chartex" xmlns:cx6="http://schemas.microsoft.com/office/drawing/2016/5/12/chartex" xmlns:cx5="http://schemas.microsoft.com/office/drawing/2016/5/11/chartex" xmlns:cx4="http://schemas.microsoft.com/office/drawing/2016/5/10/chartex" xmlns:cx3="http://schemas.microsoft.com/office/drawing/2016/5/9/chartex" xmlns:cx2="http://schemas.microsoft.com/office/drawing/2015/10/21/chartex">
+          <mc:Fallback xmlns:cx2="http://schemas.microsoft.com/office/drawing/2015/10/21/chartex" xmlns:cx3="http://schemas.microsoft.com/office/drawing/2016/5/9/chartex" xmlns:cx4="http://schemas.microsoft.com/office/drawing/2016/5/10/chartex" xmlns:cx5="http://schemas.microsoft.com/office/drawing/2016/5/11/chartex" xmlns:cx6="http://schemas.microsoft.com/office/drawing/2016/5/12/chartex" xmlns:cx7="http://schemas.microsoft.com/office/drawing/2016/5/13/chartex" xmlns:cx8="http://schemas.microsoft.com/office/drawing/2016/5/14/chartex" xmlns:aink="http://schemas.microsoft.com/office/drawing/2016/ink" xmlns:am3d="http://schemas.microsoft.com/office/drawing/2017/model3d" xmlns:w16cid="http://schemas.microsoft.com/office/word/2016/wordml/cid">
             <w:pict>
               <v:shape w14:anchorId="4B51BBCB" id="Straight Arrow Connector 32" o:spid="_x0000_s1026" type="#_x0000_t32" style="position:absolute;margin-left:211.4pt;margin-top:.95pt;width:38.2pt;height:25pt;flip:x;z-index:251666432;visibility:visible;mso-wrap-style:square;mso-width-percent:0;mso-height-percent:0;mso-wrap-distance-left:9pt;mso-wrap-distance-top:0;mso-wrap-distance-right:9pt;mso-wrap-distance-bottom:0;mso-position-horizontal:absolute;mso-position-horizontal-relative:text;mso-position-vertical:absolute;mso-position-vertical-relative:text;mso-width-percent:0;mso-height-percent:0;mso-width-relative:margin;mso-height-relative:margin" o:gfxdata="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" strokecolor="black [3200]" strokeweight=".5pt">
                 <v:stroke endarrow="block" joinstyle="miter"/>
@@ -6265,7 +6265,7 @@
               </wp:anchor>
             </w:drawing>
           </mc:Choice>
-          <mc:Fallback xmlns:w16cid="http://schemas.microsoft.com/office/word/2016/wordml/cid" xmlns:am3d="http://schemas.microsoft.com/office/drawing/2017/model3d" xmlns:aink="http://schemas.microsoft.com/office/drawing/2016/ink" xmlns:cx8="http://schemas.microsoft.com/office/drawing/2016/5/14/chartex" xmlns:cx7="http://schemas.microsoft.com/office/drawing/2016/5/13/chartex" xmlns:cx6="http://schemas.microsoft.com/office/drawing/2016/5/12/chartex" xmlns:cx5="http://schemas.microsoft.com/office/drawing/2016/5/11/chartex" xmlns:cx4="http://schemas.microsoft.com/office/drawing/2016/5/10/chartex" xmlns:cx3="http://schemas.microsoft.com/office/drawing/2016/5/9/chartex" xmlns:cx2="http://schemas.microsoft.com/office/drawing/2015/10/21/chartex">
+          <mc:Fallback xmlns:cx2="http://schemas.microsoft.com/office/drawing/2015/10/21/chartex" xmlns:cx3="http://schemas.microsoft.com/office/drawing/2016/5/9/chartex" xmlns:cx4="http://schemas.microsoft.com/office/drawing/2016/5/10/chartex" xmlns:cx5="http://schemas.microsoft.com/office/drawing/2016/5/11/chartex" xmlns:cx6="http://schemas.microsoft.com/office/drawing/2016/5/12/chartex" xmlns:cx7="http://schemas.microsoft.com/office/drawing/2016/5/13/chartex" xmlns:cx8="http://schemas.microsoft.com/office/drawing/2016/5/14/chartex" xmlns:aink="http://schemas.microsoft.com/office/drawing/2016/ink" xmlns:am3d="http://schemas.microsoft.com/office/drawing/2017/model3d" xmlns:w16cid="http://schemas.microsoft.com/office/word/2016/wordml/cid">
             <w:pict>
               <v:shape w14:anchorId="47179643" id="Straight Arrow Connector 34" o:spid="_x0000_s1026" type="#_x0000_t32" style="position:absolute;margin-left:250.3pt;margin-top:1.55pt;width:159.05pt;height:24.35pt;z-index:251668480;visibility:visible;mso-wrap-style:square;mso-height-percent:0;mso-wrap-distance-left:9pt;mso-wrap-distance-top:0;mso-wrap-distance-right:9pt;mso-wrap-distance-bottom:0;mso-position-horizontal:absolute;mso-position-horizontal-relative:text;mso-position-vertical:absolute;mso-position-vertical-relative:text;mso-height-percent:0;mso-height-relative:margin" o:gfxdata="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" strokecolor="black [3200]" strokeweight=".5pt">
                 <v:stroke endarrow="block" joinstyle="miter"/>
@@ -6336,7 +6336,7 @@
               </wp:anchor>
             </w:drawing>
           </mc:Choice>
-          <mc:Fallback xmlns:w16cid="http://schemas.microsoft.com/office/word/2016/wordml/cid" xmlns:am3d="http://schemas.microsoft.com/office/drawing/2017/model3d" xmlns:aink="http://schemas.microsoft.com/office/drawing/2016/ink" xmlns:cx8="http://schemas.microsoft.com/office/drawing/2016/5/14/chartex" xmlns:cx7="http://schemas.microsoft.com/office/drawing/2016/5/13/chartex" xmlns:cx6="http://schemas.microsoft.com/office/drawing/2016/5/12/chartex" xmlns:cx5="http://schemas.microsoft.com/office/drawing/2016/5/11/chartex" xmlns:cx4="http://schemas.microsoft.com/office/drawing/2016/5/10/chartex" xmlns:cx3="http://schemas.microsoft.com/office/drawing/2016/5/9/chartex" xmlns:cx2="http://schemas.microsoft.com/office/drawing/2015/10/21/chartex">
+          <mc:Fallback xmlns:cx2="http://schemas.microsoft.com/office/drawing/2015/10/21/chartex" xmlns:cx3="http://schemas.microsoft.com/office/drawing/2016/5/9/chartex" xmlns:cx4="http://schemas.microsoft.com/office/drawing/2016/5/10/chartex" xmlns:cx5="http://schemas.microsoft.com/office/drawing/2016/5/11/chartex" xmlns:cx6="http://schemas.microsoft.com/office/drawing/2016/5/12/chartex" xmlns:cx7="http://schemas.microsoft.com/office/drawing/2016/5/13/chartex" xmlns:cx8="http://schemas.microsoft.com/office/drawing/2016/5/14/chartex" xmlns:aink="http://schemas.microsoft.com/office/drawing/2016/ink" xmlns:am3d="http://schemas.microsoft.com/office/drawing/2017/model3d" xmlns:w16cid="http://schemas.microsoft.com/office/word/2016/wordml/cid">
             <w:pict>
               <v:shape w14:anchorId="5C980368" id="Straight Arrow Connector 33" o:spid="_x0000_s1026" type="#_x0000_t32" style="position:absolute;margin-left:249.6pt;margin-top:1.55pt;width:13.8pt;height:26.9pt;z-index:251667456;visibility:visible;mso-wrap-style:square;mso-wrap-distance-left:9pt;mso-wrap-distance-top:0;mso-wrap-distance-right:9pt;mso-wrap-distance-bottom:0;mso-position-horizontal:absolute;mso-position-horizontal-relative:text;mso-position-vertical:absolute;mso-position-vertical-relative:text" o:gfxdata="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" strokecolor="black [3200]" strokeweight=".5pt">
                 <v:stroke endarrow="block" joinstyle="miter"/>
@@ -6955,7 +6955,7 @@
               </wp:anchor>
             </w:drawing>
           </mc:Choice>
-          <mc:Fallback xmlns:w16cid="http://schemas.microsoft.com/office/word/2016/wordml/cid" xmlns:am3d="http://schemas.microsoft.com/office/drawing/2017/model3d" xmlns:aink="http://schemas.microsoft.com/office/drawing/2016/ink" xmlns:cx8="http://schemas.microsoft.com/office/drawing/2016/5/14/chartex" xmlns:cx7="http://schemas.microsoft.com/office/drawing/2016/5/13/chartex" xmlns:cx6="http://schemas.microsoft.com/office/drawing/2016/5/12/chartex" xmlns:cx5="http://schemas.microsoft.com/office/drawing/2016/5/11/chartex" xmlns:cx4="http://schemas.microsoft.com/office/drawing/2016/5/10/chartex" xmlns:cx3="http://schemas.microsoft.com/office/drawing/2016/5/9/chartex" xmlns:cx2="http://schemas.microsoft.com/office/drawing/2015/10/21/chartex">
+          <mc:Fallback xmlns:cx2="http://schemas.microsoft.com/office/drawing/2015/10/21/chartex" xmlns:cx3="http://schemas.microsoft.com/office/drawing/2016/5/9/chartex" xmlns:cx4="http://schemas.microsoft.com/office/drawing/2016/5/10/chartex" xmlns:cx5="http://schemas.microsoft.com/office/drawing/2016/5/11/chartex" xmlns:cx6="http://schemas.microsoft.com/office/drawing/2016/5/12/chartex" xmlns:cx7="http://schemas.microsoft.com/office/drawing/2016/5/13/chartex" xmlns:cx8="http://schemas.microsoft.com/office/drawing/2016/5/14/chartex" xmlns:aink="http://schemas.microsoft.com/office/drawing/2016/ink" xmlns:am3d="http://schemas.microsoft.com/office/drawing/2017/model3d" xmlns:w16cid="http://schemas.microsoft.com/office/word/2016/wordml/cid">
             <w:pict>
               <v:shape w14:anchorId="490245B3" id="Straight Arrow Connector 66" o:spid="_x0000_s1026" type="#_x0000_t32" style="position:absolute;margin-left:168.35pt;margin-top:3pt;width:.6pt;height:34.15pt;z-index:251669504;visibility:visible;mso-wrap-style:square;mso-wrap-distance-left:9pt;mso-wrap-distance-top:0;mso-wrap-distance-right:9pt;mso-wrap-distance-bottom:0;mso-position-horizontal:absolute;mso-position-horizontal-relative:text;mso-position-vertical:absolute;mso-position-vertical-relative:text" o:gfxdata="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" strokecolor="black [3200]" strokeweight=".5pt">
                 <v:stroke endarrow="block" joinstyle="miter"/>
@@ -7202,7 +7202,7 @@
           <v:shape id="_x0000_i1025" type="#_x0000_t75" style="width:489.75pt;height:259.5pt" o:ole="">
             <v:imagedata r:id="rId6" o:title=""/>
           </v:shape>
-          <o:OLEObject Type="Embed" ProgID="Visio.Drawing.15" ShapeID="_x0000_i1025" DrawAspect="Content" ObjectID="_1585453389" r:id="rId7"/>
+          <o:OLEObject Type="Embed" ProgID="Visio.Drawing.15" ShapeID="_x0000_i1025" DrawAspect="Content" ObjectID="_1585504766" r:id="rId7"/>
         </w:object>
       </w:r>
     </w:p>
@@ -22337,7 +22337,7 @@
           <v:shape id="_x0000_i1026" type="#_x0000_t75" style="width:138.75pt;height:210.75pt" o:ole="">
             <v:imagedata r:id="rId14" o:title=""/>
           </v:shape>
-          <o:OLEObject Type="Embed" ProgID="Visio.Drawing.15" ShapeID="_x0000_i1026" DrawAspect="Content" ObjectID="_1585453390" r:id="rId15"/>
+          <o:OLEObject Type="Embed" ProgID="Visio.Drawing.15" ShapeID="_x0000_i1026" DrawAspect="Content" ObjectID="_1585504767" r:id="rId15"/>
         </w:object>
       </w:r>
     </w:p>
@@ -22688,17 +22688,17 @@
         </w:rPr>
       </w:pPr>
       <w:r>
-        <w:object w:dxaOrig="24016" w:dyaOrig="13546">
-          <v:shape id="_x0000_i1029" type="#_x0000_t75" style="width:467.25pt;height:263.25pt" o:ole="">
+        <w:object w:dxaOrig="28696" w:dyaOrig="18210">
+          <v:shape id="_x0000_i1029" type="#_x0000_t75" style="width:468pt;height:297pt" o:ole="">
             <v:imagedata r:id="rId17" o:title=""/>
           </v:shape>
-          <o:OLEObject Type="Embed" ProgID="Visio.Drawing.15" ShapeID="_x0000_i1029" DrawAspect="Content" ObjectID="_1585453391" r:id="rId18"/>
+          <o:OLEObject Type="Embed" ProgID="Visio.Drawing.15" ShapeID="_x0000_i1029" DrawAspect="Content" ObjectID="_1585504768" r:id="rId18"/>
         </w:object>
       </w:r>
     </w:p>
     <w:p>
       <w:pPr>
-        <w:jc w:val="both"/>
+        <w:ind w:left="420"/>
         <w:rPr>
           <w:rFonts w:ascii="Times New Roman" w:hAnsi="Times New Roman"/>
           <w:sz w:val="26"/>
@@ -22708,10 +22708,19 @@
       <w:r>
         <w:rPr>
           <w:rFonts w:ascii="Times New Roman" w:hAnsi="Times New Roman"/>
+          <w:b/>
           <w:sz w:val="26"/>
           <w:szCs w:val="26"/>
         </w:rPr>
-        <w:t xml:space="preserve">HOCSINH( </w:t>
+        <w:t>HOCSINH</w:t>
+      </w:r>
+      <w:r>
+        <w:rPr>
+          <w:rFonts w:ascii="Times New Roman" w:hAnsi="Times New Roman"/>
+          <w:sz w:val="26"/>
+          <w:szCs w:val="26"/>
+        </w:rPr>
+        <w:t xml:space="preserve">( </w:t>
       </w:r>
       <w:r>
         <w:rPr>
@@ -22733,7 +22742,6 @@
     </w:p>
     <w:p>
       <w:pPr>
-        <w:jc w:val="both"/>
         <w:rPr>
           <w:rFonts w:ascii="Times New Roman" w:hAnsi="Times New Roman"/>
           <w:sz w:val="26"/>
@@ -22747,7 +22755,23 @@
           <w:szCs w:val="26"/>
         </w:rPr>
         <w:tab/>
-        <w:t xml:space="preserve">LOP( </w:t>
+      </w:r>
+      <w:r>
+        <w:rPr>
+          <w:rFonts w:ascii="Times New Roman" w:hAnsi="Times New Roman"/>
+          <w:b/>
+          <w:sz w:val="26"/>
+          <w:szCs w:val="26"/>
+        </w:rPr>
+        <w:t>LOP</w:t>
+      </w:r>
+      <w:r>
+        <w:rPr>
+          <w:rFonts w:ascii="Times New Roman" w:hAnsi="Times New Roman"/>
+          <w:sz w:val="26"/>
+          <w:szCs w:val="26"/>
+        </w:rPr>
+        <w:t xml:space="preserve">( </w:t>
       </w:r>
       <w:r>
         <w:rPr>
@@ -22764,12 +22788,11 @@
           <w:sz w:val="26"/>
           <w:szCs w:val="26"/>
         </w:rPr>
-        <w:t>,TenLop,GVCN,SiSo,MaKhoi)</w:t>
-      </w:r>
-    </w:p>
-    <w:p>
-      <w:pPr>
-        <w:jc w:val="both"/>
+        <w:t>,TenLop,GVCN,SiSo,MaKhoi,MaNamHoc)</w:t>
+      </w:r>
+    </w:p>
+    <w:p>
+      <w:pPr>
         <w:rPr>
           <w:rFonts w:ascii="Times New Roman" w:hAnsi="Times New Roman"/>
           <w:sz w:val="26"/>
@@ -22783,7 +22806,23 @@
           <w:szCs w:val="26"/>
         </w:rPr>
         <w:tab/>
-        <w:t xml:space="preserve">KHOI( </w:t>
+      </w:r>
+      <w:r>
+        <w:rPr>
+          <w:rFonts w:ascii="Times New Roman" w:hAnsi="Times New Roman"/>
+          <w:b/>
+          <w:sz w:val="26"/>
+          <w:szCs w:val="26"/>
+        </w:rPr>
+        <w:t>KHOI</w:t>
+      </w:r>
+      <w:r>
+        <w:rPr>
+          <w:rFonts w:ascii="Times New Roman" w:hAnsi="Times New Roman"/>
+          <w:sz w:val="26"/>
+          <w:szCs w:val="26"/>
+        </w:rPr>
+        <w:t xml:space="preserve">( </w:t>
       </w:r>
       <w:r>
         <w:rPr>
@@ -22805,7 +22844,6 @@
     </w:p>
     <w:p>
       <w:pPr>
-        <w:jc w:val="both"/>
         <w:rPr>
           <w:rFonts w:ascii="Times New Roman" w:hAnsi="Times New Roman"/>
           <w:sz w:val="26"/>
@@ -22819,7 +22857,23 @@
           <w:szCs w:val="26"/>
         </w:rPr>
         <w:tab/>
-        <w:t xml:space="preserve">HOCKY( </w:t>
+      </w:r>
+      <w:r>
+        <w:rPr>
+          <w:rFonts w:ascii="Times New Roman" w:hAnsi="Times New Roman"/>
+          <w:b/>
+          <w:sz w:val="26"/>
+          <w:szCs w:val="26"/>
+        </w:rPr>
+        <w:t>HOCKY</w:t>
+      </w:r>
+      <w:r>
+        <w:rPr>
+          <w:rFonts w:ascii="Times New Roman" w:hAnsi="Times New Roman"/>
+          <w:sz w:val="26"/>
+          <w:szCs w:val="26"/>
+        </w:rPr>
+        <w:t xml:space="preserve">( </w:t>
       </w:r>
       <w:r>
         <w:rPr>
@@ -22841,7 +22895,6 @@
     </w:p>
     <w:p>
       <w:pPr>
-        <w:jc w:val="both"/>
         <w:rPr>
           <w:rFonts w:ascii="Times New Roman" w:hAnsi="Times New Roman"/>
           <w:sz w:val="26"/>
@@ -22855,7 +22908,23 @@
           <w:szCs w:val="26"/>
         </w:rPr>
         <w:tab/>
-        <w:t xml:space="preserve">NAMHOC( </w:t>
+      </w:r>
+      <w:r>
+        <w:rPr>
+          <w:rFonts w:ascii="Times New Roman" w:hAnsi="Times New Roman"/>
+          <w:b/>
+          <w:sz w:val="26"/>
+          <w:szCs w:val="26"/>
+        </w:rPr>
+        <w:t>NAMHOC</w:t>
+      </w:r>
+      <w:r>
+        <w:rPr>
+          <w:rFonts w:ascii="Times New Roman" w:hAnsi="Times New Roman"/>
+          <w:sz w:val="26"/>
+          <w:szCs w:val="26"/>
+        </w:rPr>
+        <w:t xml:space="preserve">( </w:t>
       </w:r>
       <w:r>
         <w:rPr>
@@ -22872,12 +22941,11 @@
           <w:sz w:val="26"/>
           <w:szCs w:val="26"/>
         </w:rPr>
-        <w:t>, TenNamHoc)</w:t>
-      </w:r>
-    </w:p>
-    <w:p>
-      <w:pPr>
-        <w:jc w:val="both"/>
+        <w:t>, TuNam, DenNam)</w:t>
+      </w:r>
+    </w:p>
+    <w:p>
+      <w:pPr>
         <w:rPr>
           <w:rFonts w:ascii="Times New Roman" w:hAnsi="Times New Roman"/>
           <w:sz w:val="26"/>
@@ -22891,7 +22959,23 @@
           <w:szCs w:val="26"/>
         </w:rPr>
         <w:tab/>
-        <w:t xml:space="preserve">DIEM( </w:t>
+      </w:r>
+      <w:r>
+        <w:rPr>
+          <w:rFonts w:ascii="Times New Roman" w:hAnsi="Times New Roman"/>
+          <w:b/>
+          <w:sz w:val="26"/>
+          <w:szCs w:val="26"/>
+        </w:rPr>
+        <w:t>MON</w:t>
+      </w:r>
+      <w:r>
+        <w:rPr>
+          <w:rFonts w:ascii="Times New Roman" w:hAnsi="Times New Roman"/>
+          <w:sz w:val="26"/>
+          <w:szCs w:val="26"/>
+        </w:rPr>
+        <w:t xml:space="preserve">( </w:t>
       </w:r>
       <w:r>
         <w:rPr>
@@ -22900,7 +22984,7 @@
           <w:szCs w:val="26"/>
           <w:u w:val="single"/>
         </w:rPr>
-        <w:t>MaHocSinh, MaHocKy, MaMon</w:t>
+        <w:t>MaMon,</w:t>
       </w:r>
       <w:r>
         <w:rPr>
@@ -22908,12 +22992,11 @@
           <w:sz w:val="26"/>
           <w:szCs w:val="26"/>
         </w:rPr>
-        <w:t>, DiemMieng, Diem15Phut, Diem1Tiet, DiemThi)</w:t>
-      </w:r>
-    </w:p>
-    <w:p>
-      <w:pPr>
-        <w:jc w:val="both"/>
+        <w:t xml:space="preserve"> TenMon)</w:t>
+      </w:r>
+    </w:p>
+    <w:p>
+      <w:pPr>
         <w:rPr>
           <w:rFonts w:ascii="Times New Roman" w:hAnsi="Times New Roman"/>
           <w:sz w:val="26"/>
@@ -22927,7 +23010,23 @@
           <w:szCs w:val="26"/>
         </w:rPr>
         <w:tab/>
-        <w:t xml:space="preserve">MON( </w:t>
+      </w:r>
+      <w:r>
+        <w:rPr>
+          <w:rFonts w:ascii="Times New Roman" w:hAnsi="Times New Roman"/>
+          <w:b/>
+          <w:sz w:val="26"/>
+          <w:szCs w:val="26"/>
+        </w:rPr>
+        <w:t>QUATRINHHOC</w:t>
+      </w:r>
+      <w:r>
+        <w:rPr>
+          <w:rFonts w:ascii="Times New Roman" w:hAnsi="Times New Roman"/>
+          <w:sz w:val="26"/>
+          <w:szCs w:val="26"/>
+        </w:rPr>
+        <w:t xml:space="preserve">( </w:t>
       </w:r>
       <w:r>
         <w:rPr>
@@ -22936,7 +23035,7 @@
           <w:szCs w:val="26"/>
           <w:u w:val="single"/>
         </w:rPr>
-        <w:t>MaMon,</w:t>
+        <w:t>MaQuaTrinhHoc</w:t>
       </w:r>
       <w:r>
         <w:rPr>
@@ -22944,12 +23043,11 @@
           <w:sz w:val="26"/>
           <w:szCs w:val="26"/>
         </w:rPr>
-        <w:t xml:space="preserve"> TenMon)</w:t>
-      </w:r>
-    </w:p>
-    <w:p>
-      <w:pPr>
-        <w:jc w:val="both"/>
+        <w:t>, MaLop, MaHocSinh, MaHocKy, DiemTBHK)</w:t>
+      </w:r>
+    </w:p>
+    <w:p>
+      <w:pPr>
         <w:rPr>
           <w:rFonts w:ascii="Times New Roman" w:hAnsi="Times New Roman"/>
           <w:sz w:val="26"/>
@@ -22963,44 +23061,57 @@
           <w:szCs w:val="26"/>
         </w:rPr>
         <w:tab/>
-        <w:t xml:space="preserve">QUYDINH( </w:t>
-      </w:r>
-      <w:bookmarkStart w:id="0" w:name="_GoBack"/>
+      </w:r>
+      <w:r>
+        <w:rPr>
+          <w:rFonts w:ascii="Times New Roman" w:hAnsi="Times New Roman"/>
+          <w:b/>
+          <w:sz w:val="26"/>
+          <w:szCs w:val="26"/>
+        </w:rPr>
+        <w:t>HINHTHUCKIEMTRA</w:t>
+      </w:r>
       <w:r>
         <w:rPr>
           <w:rFonts w:ascii="Times New Roman" w:hAnsi="Times New Roman"/>
           <w:sz w:val="26"/>
           <w:szCs w:val="26"/>
         </w:rPr>
-        <w:t>TuoiToiDa, TuoiToiThieu, SoHocSinhToiDa, SoDiem, SoDiemDat</w:t>
-      </w:r>
-      <w:bookmarkEnd w:id="0"/>
-      <w:r>
+        <w:t>(MaHinhThucKiemTra, TenHinhThucKiemTra, HeSo)</w:t>
+      </w:r>
+    </w:p>
+    <w:p>
+      <w:pPr>
         <w:rPr>
           <w:rFonts w:ascii="Times New Roman" w:hAnsi="Times New Roman"/>
           <w:sz w:val="26"/>
           <w:szCs w:val="26"/>
         </w:rPr>
-        <w:t>)</w:t>
-      </w:r>
-    </w:p>
-    <w:p>
-      <w:pPr>
-        <w:jc w:val="both"/>
+      </w:pPr>
+      <w:r>
         <w:rPr>
           <w:rFonts w:ascii="Times New Roman" w:hAnsi="Times New Roman"/>
           <w:sz w:val="26"/>
           <w:szCs w:val="26"/>
         </w:rPr>
-      </w:pPr>
+        <w:tab/>
+      </w:r>
+      <w:r>
+        <w:rPr>
+          <w:rFonts w:ascii="Times New Roman" w:hAnsi="Times New Roman"/>
+          <w:b/>
+          <w:sz w:val="26"/>
+          <w:szCs w:val="26"/>
+        </w:rPr>
+        <w:t>CHITIETBANGDIEMMON</w:t>
+      </w:r>
       <w:r>
         <w:rPr>
           <w:rFonts w:ascii="Times New Roman" w:hAnsi="Times New Roman"/>
           <w:sz w:val="26"/>
           <w:szCs w:val="26"/>
         </w:rPr>
-        <w:tab/>
-        <w:t xml:space="preserve">BAOCAOTONGKETCUATUNGHOCSINH( </w:t>
+        <w:t xml:space="preserve">( </w:t>
       </w:r>
       <w:r>
         <w:rPr>
@@ -23009,7 +23120,7 @@
           <w:szCs w:val="26"/>
           <w:u w:val="single"/>
         </w:rPr>
-        <w:t>MaHocSinh, MaLop, MaMon, MaHocKy</w:t>
+        <w:t>MaChiTietBangDiemMon</w:t>
       </w:r>
       <w:r>
         <w:rPr>
@@ -23017,12 +23128,11 @@
           <w:sz w:val="26"/>
           <w:szCs w:val="26"/>
         </w:rPr>
-        <w:t>)</w:t>
-      </w:r>
-    </w:p>
-    <w:p>
-      <w:pPr>
-        <w:jc w:val="both"/>
+        <w:t>, MaHinhThucKiemTra,       MaBangDiemMon, Diem)</w:t>
+      </w:r>
+    </w:p>
+    <w:p>
+      <w:pPr>
         <w:rPr>
           <w:rFonts w:ascii="Times New Roman" w:hAnsi="Times New Roman"/>
           <w:sz w:val="26"/>
@@ -23036,7 +23146,23 @@
           <w:szCs w:val="26"/>
         </w:rPr>
         <w:tab/>
-        <w:t>BAOCAOTONGKETMON</w:t>
+      </w:r>
+      <w:r>
+        <w:rPr>
+          <w:rFonts w:ascii="Times New Roman" w:hAnsi="Times New Roman"/>
+          <w:b/>
+          <w:sz w:val="26"/>
+          <w:szCs w:val="26"/>
+        </w:rPr>
+        <w:t>BANGDIEMMON(</w:t>
+      </w:r>
+      <w:r>
+        <w:rPr>
+          <w:rFonts w:ascii="Times New Roman" w:hAnsi="Times New Roman"/>
+          <w:sz w:val="26"/>
+          <w:szCs w:val="26"/>
+        </w:rPr>
+        <w:t xml:space="preserve"> </w:t>
       </w:r>
       <w:r>
         <w:rPr>
@@ -23045,7 +23171,7 @@
           <w:szCs w:val="26"/>
           <w:u w:val="single"/>
         </w:rPr>
-        <w:t>( MaMon, MaLop, MaHocKy</w:t>
+        <w:t>MaBangDiemMon</w:t>
       </w:r>
       <w:r>
         <w:rPr>
@@ -23053,26 +23179,49 @@
           <w:sz w:val="26"/>
           <w:szCs w:val="26"/>
         </w:rPr>
-        <w:t>)</w:t>
-      </w:r>
-    </w:p>
-    <w:p>
-      <w:pPr>
-        <w:jc w:val="both"/>
+        <w:t>, DiemTBM, MaQuaTrinhHoc)</w:t>
+      </w:r>
+      <w:r>
         <w:rPr>
           <w:rFonts w:ascii="Times New Roman" w:hAnsi="Times New Roman"/>
           <w:sz w:val="26"/>
           <w:szCs w:val="26"/>
         </w:rPr>
-      </w:pPr>
-      <w:r>
+        <w:tab/>
+      </w:r>
+    </w:p>
+    <w:p>
+      <w:pPr>
         <w:rPr>
           <w:rFonts w:ascii="Times New Roman" w:hAnsi="Times New Roman"/>
           <w:sz w:val="26"/>
           <w:szCs w:val="26"/>
         </w:rPr>
+      </w:pPr>
+      <w:r>
+        <w:rPr>
+          <w:rFonts w:ascii="Times New Roman" w:hAnsi="Times New Roman"/>
+          <w:sz w:val="26"/>
+          <w:szCs w:val="26"/>
+        </w:rPr>
         <w:tab/>
-        <w:t xml:space="preserve">BAOCATONGKETHOCKY( </w:t>
+      </w:r>
+      <w:r>
+        <w:rPr>
+          <w:rFonts w:ascii="Times New Roman" w:hAnsi="Times New Roman"/>
+          <w:b/>
+          <w:sz w:val="26"/>
+          <w:szCs w:val="26"/>
+        </w:rPr>
+        <w:t>BAOCAOTONGKETHOCKY</w:t>
+      </w:r>
+      <w:r>
+        <w:rPr>
+          <w:rFonts w:ascii="Times New Roman" w:hAnsi="Times New Roman"/>
+          <w:sz w:val="26"/>
+          <w:szCs w:val="26"/>
+        </w:rPr>
+        <w:t xml:space="preserve">( </w:t>
       </w:r>
       <w:r>
         <w:rPr>
@@ -23081,7 +23230,7 @@
           <w:szCs w:val="26"/>
           <w:u w:val="single"/>
         </w:rPr>
-        <w:t>MaLop, MaHocKy</w:t>
+        <w:t>MaHocKy, MaLop</w:t>
       </w:r>
       <w:r>
         <w:rPr>
@@ -23089,10 +23238,177 @@
           <w:sz w:val="26"/>
           <w:szCs w:val="26"/>
         </w:rPr>
-        <w:t>)</w:t>
-      </w:r>
-    </w:p>
-    <w:p/>
+        <w:t>, SoLuongDat, TyLe)</w:t>
+      </w:r>
+    </w:p>
+    <w:p>
+      <w:pPr>
+        <w:rPr>
+          <w:rFonts w:ascii="Times New Roman" w:hAnsi="Times New Roman"/>
+          <w:sz w:val="26"/>
+          <w:szCs w:val="26"/>
+        </w:rPr>
+      </w:pPr>
+      <w:r>
+        <w:rPr>
+          <w:rFonts w:ascii="Times New Roman" w:hAnsi="Times New Roman"/>
+          <w:sz w:val="26"/>
+          <w:szCs w:val="26"/>
+        </w:rPr>
+        <w:tab/>
+      </w:r>
+      <w:r>
+        <w:rPr>
+          <w:rFonts w:ascii="Times New Roman" w:hAnsi="Times New Roman"/>
+          <w:b/>
+          <w:sz w:val="26"/>
+          <w:szCs w:val="26"/>
+        </w:rPr>
+        <w:t>BAOCAOTONGKETMON</w:t>
+      </w:r>
+      <w:r>
+        <w:rPr>
+          <w:rFonts w:ascii="Times New Roman" w:hAnsi="Times New Roman"/>
+          <w:sz w:val="26"/>
+          <w:szCs w:val="26"/>
+        </w:rPr>
+        <w:t xml:space="preserve">( </w:t>
+      </w:r>
+      <w:r>
+        <w:rPr>
+          <w:rFonts w:ascii="Times New Roman" w:hAnsi="Times New Roman"/>
+          <w:sz w:val="26"/>
+          <w:szCs w:val="26"/>
+          <w:u w:val="single"/>
+        </w:rPr>
+        <w:t>MaBaoCaoTongKetMon</w:t>
+      </w:r>
+      <w:r>
+        <w:rPr>
+          <w:rFonts w:ascii="Times New Roman" w:hAnsi="Times New Roman"/>
+          <w:sz w:val="26"/>
+          <w:szCs w:val="26"/>
+        </w:rPr>
+        <w:t>, MaMon, MaHocKy)</w:t>
+      </w:r>
+    </w:p>
+    <w:p>
+      <w:pPr>
+        <w:rPr>
+          <w:rFonts w:ascii="Times New Roman" w:hAnsi="Times New Roman"/>
+          <w:sz w:val="26"/>
+          <w:szCs w:val="26"/>
+        </w:rPr>
+      </w:pPr>
+      <w:r>
+        <w:rPr>
+          <w:rFonts w:ascii="Times New Roman" w:hAnsi="Times New Roman"/>
+          <w:sz w:val="26"/>
+          <w:szCs w:val="26"/>
+        </w:rPr>
+        <w:lastRenderedPageBreak/>
+        <w:tab/>
+      </w:r>
+      <w:r>
+        <w:rPr>
+          <w:rFonts w:ascii="Times New Roman" w:hAnsi="Times New Roman"/>
+          <w:b/>
+          <w:sz w:val="26"/>
+          <w:szCs w:val="26"/>
+        </w:rPr>
+        <w:t>CHITIETBAOCAOTONGKETMON</w:t>
+      </w:r>
+      <w:r>
+        <w:rPr>
+          <w:rFonts w:ascii="Times New Roman" w:hAnsi="Times New Roman"/>
+          <w:sz w:val="26"/>
+          <w:szCs w:val="26"/>
+        </w:rPr>
+        <w:t xml:space="preserve">( </w:t>
+      </w:r>
+      <w:r>
+        <w:rPr>
+          <w:rFonts w:ascii="Times New Roman" w:hAnsi="Times New Roman"/>
+          <w:sz w:val="26"/>
+          <w:szCs w:val="26"/>
+          <w:u w:val="single"/>
+        </w:rPr>
+        <w:t xml:space="preserve">MaBaoCaoTongKetMon, MaLop, </w:t>
+      </w:r>
+      <w:r>
+        <w:rPr>
+          <w:rFonts w:ascii="Times New Roman" w:hAnsi="Times New Roman"/>
+          <w:sz w:val="26"/>
+          <w:szCs w:val="26"/>
+        </w:rPr>
+        <w:t>SoLuongDat, TyLeDat)</w:t>
+      </w:r>
+    </w:p>
+    <w:p>
+      <w:pPr>
+        <w:rPr>
+          <w:rFonts w:ascii="Times New Roman" w:hAnsi="Times New Roman"/>
+          <w:sz w:val="26"/>
+          <w:szCs w:val="26"/>
+        </w:rPr>
+      </w:pPr>
+      <w:r>
+        <w:rPr>
+          <w:rFonts w:ascii="Times New Roman" w:hAnsi="Times New Roman"/>
+          <w:sz w:val="26"/>
+          <w:szCs w:val="26"/>
+        </w:rPr>
+        <w:tab/>
+      </w:r>
+      <w:r>
+        <w:rPr>
+          <w:rFonts w:ascii="Times New Roman" w:hAnsi="Times New Roman"/>
+          <w:b/>
+          <w:sz w:val="26"/>
+          <w:szCs w:val="26"/>
+        </w:rPr>
+        <w:t>QUYDINH</w:t>
+      </w:r>
+      <w:r>
+        <w:rPr>
+          <w:rFonts w:ascii="Times New Roman" w:hAnsi="Times New Roman"/>
+          <w:sz w:val="26"/>
+          <w:szCs w:val="26"/>
+        </w:rPr>
+        <w:t>( TuoiToiDa, TuoiToiThieu, SoHocSinhToiDa, DiemDat, DiemToiDa, DiemToiThieu)</w:t>
+      </w:r>
+    </w:p>
+    <w:p>
+      <w:pPr>
+        <w:rPr>
+          <w:rFonts w:ascii="Times New Roman" w:hAnsi="Times New Roman"/>
+          <w:sz w:val="26"/>
+          <w:szCs w:val="26"/>
+        </w:rPr>
+      </w:pPr>
+      <w:r>
+        <w:rPr>
+          <w:rFonts w:ascii="Times New Roman" w:hAnsi="Times New Roman"/>
+          <w:sz w:val="26"/>
+          <w:szCs w:val="26"/>
+        </w:rPr>
+        <w:tab/>
+      </w:r>
+    </w:p>
+    <w:p>
+      <w:r>
+        <w:rPr>
+          <w:rFonts w:ascii="Times New Roman" w:hAnsi="Times New Roman"/>
+          <w:sz w:val="26"/>
+          <w:szCs w:val="26"/>
+        </w:rPr>
+        <w:tab/>
+      </w:r>
+    </w:p>
+    <w:p>
+      <w:bookmarkStart w:id="0" w:name="_GoBack"/>
+      <w:bookmarkEnd w:id="0"/>
+    </w:p>
     <w:sectPr>
       <w:pgSz w:w="12240" w:h="15840"/>
       <w:pgMar w:top="1440" w:right="1440" w:bottom="1440" w:left="1440" w:header="720" w:footer="720" w:gutter="0"/>

</xml_diff>

<commit_message>
sửa cập nhật thông tin hs
</commit_message>
<xml_diff>
--- a/Nội dung báo cáo/Tổng hợp báo cáo/Báo cáo.docx
+++ b/Nội dung báo cáo/Tổng hợp báo cáo/Báo cáo.docx
@@ -17430,12 +17430,6 @@
             <w:insideV w:val="single" w:color="BEBEBE" w:themeColor="background1" w:themeShade="BF" w:sz="4" w:space="0"/>
           </w:tblBorders>
           <w:tblLayout w:type="fixed"/>
-          <w:tblCellMar>
-            <w:top w:w="0" w:type="dxa"/>
-            <w:left w:w="108" w:type="dxa"/>
-            <w:bottom w:w="0" w:type="dxa"/>
-            <w:right w:w="108" w:type="dxa"/>
-          </w:tblCellMar>
         </w:tblPrEx>
         <w:tc>
           <w:tcPr>
@@ -20619,8 +20613,20 @@
           <w:sz w:val="26"/>
           <w:szCs w:val="26"/>
           <w:u w:val="none"/>
-        </w:rPr>
-        <w:t>Cập nhật thông tin học sinh (thêm, xóa, sửa)</w:t>
+          <w:lang w:val="en-US"/>
+        </w:rPr>
+        <w:t>Thêm</w:t>
+      </w:r>
+      <w:r>
+        <w:rPr>
+          <w:rFonts w:hint="default" w:ascii="Times New Roman" w:hAnsi="Times New Roman" w:cs="Times New Roman"/>
+          <w:b/>
+          <w:bCs w:val="0"/>
+          <w:sz w:val="26"/>
+          <w:szCs w:val="26"/>
+          <w:u w:val="none"/>
+        </w:rPr>
+        <w:t xml:space="preserve"> thông tin học sinh</w:t>
       </w:r>
     </w:p>
     <w:p>
@@ -20632,10 +20638,10 @@
           <wp:anchor distT="0" distB="0" distL="114300" distR="114300" simplePos="0" relativeHeight="251670528" behindDoc="0" locked="0" layoutInCell="1" allowOverlap="1">
             <wp:simplePos x="0" y="0"/>
             <wp:positionH relativeFrom="margin">
-              <wp:align>left</wp:align>
+              <wp:posOffset>0</wp:posOffset>
             </wp:positionH>
             <wp:positionV relativeFrom="paragraph">
-              <wp:posOffset>150495</wp:posOffset>
+              <wp:posOffset>142240</wp:posOffset>
             </wp:positionV>
             <wp:extent cx="2417445" cy="2579370"/>
             <wp:effectExtent l="0" t="0" r="1905" b="0"/>
@@ -20761,7 +20767,24 @@
           <w:sz w:val="26"/>
           <w:szCs w:val="26"/>
         </w:rPr>
-        <w:t>+ D2: Kết quả việc cập nhật thông tin học sinh</w:t>
+        <w:t xml:space="preserve">+ D2: Kết quả việc </w:t>
+      </w:r>
+      <w:r>
+        <w:rPr>
+          <w:rFonts w:ascii="Times New Roman" w:hAnsi="Times New Roman" w:cs="Times New Roman"/>
+          <w:sz w:val="26"/>
+          <w:szCs w:val="26"/>
+          <w:lang w:val="en-US"/>
+        </w:rPr>
+        <w:t>thêm</w:t>
+      </w:r>
+      <w:r>
+        <w:rPr>
+          <w:rFonts w:ascii="Times New Roman" w:hAnsi="Times New Roman" w:cs="Times New Roman"/>
+          <w:sz w:val="26"/>
+          <w:szCs w:val="26"/>
+        </w:rPr>
+        <w:t xml:space="preserve"> thông tin học sinh</w:t>
       </w:r>
     </w:p>
     <w:p>
@@ -20816,7 +20839,16 @@
           <w:sz w:val="26"/>
           <w:szCs w:val="26"/>
         </w:rPr>
-        <w:t>điện thoại, dân tộc, tôn giáo,….</w:t>
+        <w:t>điện thoại, dân tộc, tôn giáo</w:t>
+      </w:r>
+      <w:r>
+        <w:rPr>
+          <w:rFonts w:ascii="Times New Roman" w:hAnsi="Times New Roman" w:cs="Times New Roman"/>
+          <w:sz w:val="26"/>
+          <w:szCs w:val="26"/>
+          <w:lang w:val="vi-VN"/>
+        </w:rPr>
+        <w:t>, họ tên cha, nghề nghiệp cha, họ tên mẹ, nghề nghiệp mẹ.</w:t>
       </w:r>
     </w:p>
     <w:p>
@@ -20870,15 +20902,399 @@
           <w:rFonts w:ascii="Times New Roman" w:hAnsi="Times New Roman" w:cs="Times New Roman"/>
           <w:sz w:val="26"/>
           <w:szCs w:val="26"/>
-        </w:rPr>
-      </w:pPr>
-      <w:r>
-        <w:rPr>
-          <w:rFonts w:ascii="Times New Roman" w:hAnsi="Times New Roman" w:cs="Times New Roman"/>
-          <w:sz w:val="26"/>
-          <w:szCs w:val="26"/>
-        </w:rPr>
-        <w:t>+ Bước 1: Chọn nút thao tác cần hiện: Thêm, Xóa, Sửa</w:t>
+          <w:lang w:val="en-US"/>
+        </w:rPr>
+      </w:pPr>
+      <w:r>
+        <w:rPr>
+          <w:rFonts w:ascii="Times New Roman" w:hAnsi="Times New Roman" w:cs="Times New Roman"/>
+          <w:sz w:val="26"/>
+          <w:szCs w:val="26"/>
+          <w:lang w:val="en-US"/>
+        </w:rPr>
+        <w:t xml:space="preserve">+ </w:t>
+      </w:r>
+      <w:r>
+        <w:rPr>
+          <w:rFonts w:ascii="Times New Roman" w:hAnsi="Times New Roman" w:cs="Times New Roman"/>
+          <w:sz w:val="26"/>
+          <w:szCs w:val="26"/>
+        </w:rPr>
+        <w:t xml:space="preserve">Bước </w:t>
+      </w:r>
+      <w:r>
+        <w:rPr>
+          <w:rFonts w:ascii="Times New Roman" w:hAnsi="Times New Roman" w:cs="Times New Roman"/>
+          <w:sz w:val="26"/>
+          <w:szCs w:val="26"/>
+          <w:lang w:val="en-US"/>
+        </w:rPr>
+        <w:t>1</w:t>
+      </w:r>
+      <w:r>
+        <w:rPr>
+          <w:rFonts w:ascii="Times New Roman" w:hAnsi="Times New Roman" w:cs="Times New Roman"/>
+          <w:sz w:val="26"/>
+          <w:szCs w:val="26"/>
+        </w:rPr>
+        <w:t>: Nhập thông tin học sinh: Mã học sinh, họ tên,</w:t>
+      </w:r>
+      <w:r>
+        <w:rPr>
+          <w:rFonts w:ascii="Times New Roman" w:hAnsi="Times New Roman" w:cs="Times New Roman"/>
+          <w:sz w:val="26"/>
+          <w:szCs w:val="26"/>
+          <w:lang w:val="en-US"/>
+        </w:rPr>
+        <w:t xml:space="preserve"> ngày sinh, địa chỉ, giới tính, điện thoại, dân tộc, tôn giáo, họ tên cha, nghề nghiệp cha, họ tên mẹ, nghề nghiệp mẹ.</w:t>
+      </w:r>
+    </w:p>
+    <w:p>
+      <w:pPr>
+        <w:pStyle w:val="7"/>
+        <w:ind w:left="1440"/>
+        <w:rPr>
+          <w:rFonts w:ascii="Times New Roman" w:hAnsi="Times New Roman" w:cs="Times New Roman"/>
+          <w:sz w:val="26"/>
+          <w:szCs w:val="26"/>
+          <w:lang w:val="en-US"/>
+        </w:rPr>
+      </w:pPr>
+      <w:r>
+        <w:rPr>
+          <w:rFonts w:ascii="Times New Roman" w:hAnsi="Times New Roman" w:cs="Times New Roman"/>
+          <w:sz w:val="26"/>
+          <w:szCs w:val="26"/>
+          <w:lang w:val="en-US"/>
+        </w:rPr>
+        <w:t xml:space="preserve">+ </w:t>
+      </w:r>
+      <w:r>
+        <w:rPr>
+          <w:rFonts w:ascii="Times New Roman" w:hAnsi="Times New Roman" w:cs="Times New Roman"/>
+          <w:sz w:val="26"/>
+          <w:szCs w:val="26"/>
+        </w:rPr>
+        <w:t xml:space="preserve">Bước </w:t>
+      </w:r>
+      <w:r>
+        <w:rPr>
+          <w:rFonts w:ascii="Times New Roman" w:hAnsi="Times New Roman" w:cs="Times New Roman"/>
+          <w:sz w:val="26"/>
+          <w:szCs w:val="26"/>
+          <w:lang w:val="en-US"/>
+        </w:rPr>
+        <w:t>2</w:t>
+      </w:r>
+      <w:r>
+        <w:rPr>
+          <w:rFonts w:ascii="Times New Roman" w:hAnsi="Times New Roman" w:cs="Times New Roman"/>
+          <w:sz w:val="26"/>
+          <w:szCs w:val="26"/>
+        </w:rPr>
+        <w:t>: Chọn nút Thêm</w:t>
+      </w:r>
+      <w:r>
+        <w:rPr>
+          <w:rFonts w:ascii="Times New Roman" w:hAnsi="Times New Roman" w:cs="Times New Roman"/>
+          <w:sz w:val="26"/>
+          <w:szCs w:val="26"/>
+          <w:lang w:val="en-US"/>
+        </w:rPr>
+        <w:t>.</w:t>
+      </w:r>
+    </w:p>
+    <w:p>
+      <w:pPr>
+        <w:pStyle w:val="7"/>
+        <w:ind w:left="1440"/>
+        <w:rPr>
+          <w:rFonts w:ascii="Times New Roman" w:hAnsi="Times New Roman" w:cs="Times New Roman"/>
+          <w:sz w:val="26"/>
+          <w:szCs w:val="26"/>
+          <w:lang w:val="en-US"/>
+        </w:rPr>
+      </w:pPr>
+      <w:r>
+        <w:rPr>
+          <w:rFonts w:ascii="Times New Roman" w:hAnsi="Times New Roman" w:cs="Times New Roman"/>
+          <w:sz w:val="26"/>
+          <w:szCs w:val="26"/>
+          <w:lang w:val="en-US"/>
+        </w:rPr>
+        <w:t>+</w:t>
+      </w:r>
+      <w:r>
+        <w:rPr>
+          <w:rFonts w:ascii="Times New Roman" w:hAnsi="Times New Roman" w:cs="Times New Roman"/>
+          <w:sz w:val="26"/>
+          <w:szCs w:val="26"/>
+        </w:rPr>
+        <w:t xml:space="preserve"> Bước </w:t>
+      </w:r>
+      <w:r>
+        <w:rPr>
+          <w:rFonts w:ascii="Times New Roman" w:hAnsi="Times New Roman" w:cs="Times New Roman"/>
+          <w:sz w:val="26"/>
+          <w:szCs w:val="26"/>
+          <w:lang w:val="en-US"/>
+        </w:rPr>
+        <w:t>3</w:t>
+      </w:r>
+      <w:r>
+        <w:rPr>
+          <w:rFonts w:ascii="Times New Roman" w:hAnsi="Times New Roman" w:cs="Times New Roman"/>
+          <w:sz w:val="26"/>
+          <w:szCs w:val="26"/>
+        </w:rPr>
+        <w:t>: Hệ thống kiểm tra</w:t>
+      </w:r>
+      <w:r>
+        <w:rPr>
+          <w:rFonts w:ascii="Times New Roman" w:hAnsi="Times New Roman" w:cs="Times New Roman"/>
+          <w:sz w:val="26"/>
+          <w:szCs w:val="26"/>
+          <w:lang w:val="en-US"/>
+        </w:rPr>
+        <w:t>. Nếu</w:t>
+      </w:r>
+      <w:r>
+        <w:rPr>
+          <w:rFonts w:ascii="Times New Roman" w:hAnsi="Times New Roman" w:cs="Times New Roman"/>
+          <w:sz w:val="26"/>
+          <w:szCs w:val="26"/>
+        </w:rPr>
+        <w:t>15 ≤ tuổi học sinh ≤ 20 thì thêm thành công. Ngược lại không thêm</w:t>
+      </w:r>
+      <w:r>
+        <w:rPr>
+          <w:rFonts w:ascii="Times New Roman" w:hAnsi="Times New Roman" w:cs="Times New Roman"/>
+          <w:sz w:val="26"/>
+          <w:szCs w:val="26"/>
+          <w:lang w:val="en-US"/>
+        </w:rPr>
+        <w:t>.</w:t>
+      </w:r>
+    </w:p>
+    <w:p>
+      <w:pPr>
+        <w:pStyle w:val="7"/>
+        <w:ind w:left="1440"/>
+        <w:rPr>
+          <w:rFonts w:ascii="Times New Roman" w:hAnsi="Times New Roman" w:cs="Times New Roman"/>
+          <w:sz w:val="26"/>
+          <w:szCs w:val="26"/>
+          <w:lang w:val="en-US"/>
+        </w:rPr>
+      </w:pPr>
+      <w:r>
+        <w:rPr>
+          <w:rFonts w:ascii="Times New Roman" w:hAnsi="Times New Roman" w:cs="Times New Roman"/>
+          <w:sz w:val="26"/>
+          <w:szCs w:val="26"/>
+          <w:lang w:val="en-US"/>
+        </w:rPr>
+        <w:t xml:space="preserve">+ </w:t>
+      </w:r>
+      <w:r>
+        <w:rPr>
+          <w:rFonts w:ascii="Times New Roman" w:hAnsi="Times New Roman" w:cs="Times New Roman"/>
+          <w:sz w:val="26"/>
+          <w:szCs w:val="26"/>
+        </w:rPr>
+        <w:t xml:space="preserve">Bước </w:t>
+      </w:r>
+      <w:r>
+        <w:rPr>
+          <w:rFonts w:ascii="Times New Roman" w:hAnsi="Times New Roman" w:cs="Times New Roman"/>
+          <w:sz w:val="26"/>
+          <w:szCs w:val="26"/>
+          <w:lang w:val="en-US"/>
+        </w:rPr>
+        <w:t>4:</w:t>
+      </w:r>
+      <w:r>
+        <w:rPr>
+          <w:rFonts w:ascii="Times New Roman" w:hAnsi="Times New Roman" w:cs="Times New Roman"/>
+          <w:sz w:val="26"/>
+          <w:szCs w:val="26"/>
+        </w:rPr>
+        <w:t xml:space="preserve"> Thêm tiếp thì quay lại bước </w:t>
+      </w:r>
+      <w:r>
+        <w:rPr>
+          <w:rFonts w:ascii="Times New Roman" w:hAnsi="Times New Roman" w:cs="Times New Roman"/>
+          <w:sz w:val="26"/>
+          <w:szCs w:val="26"/>
+          <w:lang w:val="en-US"/>
+        </w:rPr>
+        <w:t>1</w:t>
+      </w:r>
+      <w:r>
+        <w:rPr>
+          <w:rFonts w:ascii="Times New Roman" w:hAnsi="Times New Roman" w:cs="Times New Roman"/>
+          <w:sz w:val="26"/>
+          <w:szCs w:val="26"/>
+        </w:rPr>
+        <w:t>, ngược lại chọn nút Thoát để kết thúc</w:t>
+      </w:r>
+      <w:r>
+        <w:rPr>
+          <w:rFonts w:ascii="Times New Roman" w:hAnsi="Times New Roman" w:cs="Times New Roman"/>
+          <w:sz w:val="26"/>
+          <w:szCs w:val="26"/>
+          <w:lang w:val="en-US"/>
+        </w:rPr>
+        <w:t>.</w:t>
+      </w:r>
+    </w:p>
+    <w:p>
+      <w:pPr>
+        <w:pStyle w:val="7"/>
+        <w:numPr>
+          <w:ilvl w:val="0"/>
+          <w:numId w:val="0"/>
+        </w:numPr>
+        <w:ind w:left="628" w:leftChars="0"/>
+        <w:outlineLvl w:val="2"/>
+      </w:pPr>
+      <w:r>
+        <w:rPr>
+          <w:rFonts w:hint="default" w:ascii="Times New Roman" w:hAnsi="Times New Roman" w:cs="Times New Roman"/>
+          <w:b/>
+          <w:bCs w:val="0"/>
+          <w:sz w:val="26"/>
+          <w:szCs w:val="26"/>
+          <w:u w:val="none"/>
+          <w:lang w:val="vi-VN"/>
+        </w:rPr>
+        <w:t>3.</w:t>
+      </w:r>
+      <w:r>
+        <w:rPr>
+          <w:rFonts w:hint="default" w:ascii="Times New Roman" w:hAnsi="Times New Roman" w:cs="Times New Roman"/>
+          <w:b/>
+          <w:bCs w:val="0"/>
+          <w:sz w:val="26"/>
+          <w:szCs w:val="26"/>
+          <w:u w:val="none"/>
+          <w:lang w:val="en-US"/>
+        </w:rPr>
+        <w:t>2</w:t>
+      </w:r>
+      <w:r>
+        <w:rPr>
+          <w:rFonts w:hint="default" w:ascii="Times New Roman" w:hAnsi="Times New Roman" w:cs="Times New Roman"/>
+          <w:b/>
+          <w:bCs w:val="0"/>
+          <w:sz w:val="26"/>
+          <w:szCs w:val="26"/>
+          <w:u w:val="none"/>
+          <w:lang w:val="vi-VN"/>
+        </w:rPr>
+        <w:t xml:space="preserve">) </w:t>
+      </w:r>
+      <w:r>
+        <w:rPr>
+          <w:rFonts w:hint="default" w:ascii="Times New Roman" w:hAnsi="Times New Roman" w:cs="Times New Roman"/>
+          <w:b/>
+          <w:bCs w:val="0"/>
+          <w:sz w:val="26"/>
+          <w:szCs w:val="26"/>
+          <w:u w:val="none"/>
+          <w:lang w:val="en-US"/>
+        </w:rPr>
+        <w:t>Xóa</w:t>
+      </w:r>
+      <w:r>
+        <w:rPr>
+          <w:rFonts w:hint="default" w:ascii="Times New Roman" w:hAnsi="Times New Roman" w:cs="Times New Roman"/>
+          <w:b/>
+          <w:bCs w:val="0"/>
+          <w:sz w:val="26"/>
+          <w:szCs w:val="26"/>
+          <w:u w:val="none"/>
+        </w:rPr>
+        <w:t xml:space="preserve"> thông tin học sinh</w:t>
+      </w:r>
+    </w:p>
+    <w:p>
+      <w:r>
+        <w:drawing>
+          <wp:anchor distT="0" distB="0" distL="114300" distR="114300" simplePos="0" relativeHeight="251677696" behindDoc="0" locked="0" layoutInCell="1" allowOverlap="1">
+            <wp:simplePos x="0" y="0"/>
+            <wp:positionH relativeFrom="column">
+              <wp:posOffset>-8890</wp:posOffset>
+            </wp:positionH>
+            <wp:positionV relativeFrom="paragraph">
+              <wp:posOffset>27940</wp:posOffset>
+            </wp:positionV>
+            <wp:extent cx="2131695" cy="2282825"/>
+            <wp:effectExtent l="0" t="0" r="1905" b="3175"/>
+            <wp:wrapSquare wrapText="bothSides"/>
+            <wp:docPr id="10" name="Picture 5"/>
+            <wp:cNvGraphicFramePr>
+              <a:graphicFrameLocks xmlns:a="http://schemas.openxmlformats.org/drawingml/2006/main" noChangeAspect="1"/>
+            </wp:cNvGraphicFramePr>
+            <a:graphic xmlns:a="http://schemas.openxmlformats.org/drawingml/2006/main">
+              <a:graphicData uri="http://schemas.openxmlformats.org/drawingml/2006/picture">
+                <pic:pic xmlns:pic="http://schemas.openxmlformats.org/drawingml/2006/picture">
+                  <pic:nvPicPr>
+                    <pic:cNvPr id="10" name="Picture 5"/>
+                    <pic:cNvPicPr>
+                      <a:picLocks noChangeAspect="1"/>
+                    </pic:cNvPicPr>
+                  </pic:nvPicPr>
+                  <pic:blipFill>
+                    <a:blip r:embed="rId10"/>
+                    <a:stretch>
+                      <a:fillRect/>
+                    </a:stretch>
+                  </pic:blipFill>
+                  <pic:spPr>
+                    <a:xfrm>
+                      <a:off x="0" y="0"/>
+                      <a:ext cx="2131695" cy="2282825"/>
+                    </a:xfrm>
+                    <a:prstGeom prst="rect">
+                      <a:avLst/>
+                    </a:prstGeom>
+                    <a:noFill/>
+                    <a:ln w="9525">
+                      <a:noFill/>
+                    </a:ln>
+                  </pic:spPr>
+                </pic:pic>
+              </a:graphicData>
+            </a:graphic>
+          </wp:anchor>
+        </w:drawing>
+      </w:r>
+    </w:p>
+    <w:p>
+      <w:pPr>
+        <w:pStyle w:val="7"/>
+        <w:numPr>
+          <w:ilvl w:val="0"/>
+          <w:numId w:val="12"/>
+        </w:numPr>
+        <w:rPr>
+          <w:rFonts w:ascii="Times New Roman" w:hAnsi="Times New Roman" w:cs="Times New Roman"/>
+          <w:b/>
+          <w:bCs/>
+          <w:sz w:val="26"/>
+          <w:szCs w:val="26"/>
+        </w:rPr>
+      </w:pPr>
+      <w:r>
+        <w:rPr>
+          <w:rFonts w:ascii="Times New Roman" w:hAnsi="Times New Roman" w:cs="Times New Roman"/>
+          <w:b/>
+          <w:bCs/>
+          <w:sz w:val="26"/>
+          <w:szCs w:val="26"/>
+        </w:rPr>
+        <w:t>Ý nghĩa từng dòng dữ liệu:</w:t>
       </w:r>
     </w:p>
     <w:p>
@@ -20887,496 +21303,1241 @@
         <w:ind w:left="1440" w:firstLine="720"/>
         <w:rPr>
           <w:rFonts w:ascii="Times New Roman" w:hAnsi="Times New Roman" w:cs="Times New Roman"/>
-          <w:sz w:val="26"/>
-          <w:szCs w:val="26"/>
-        </w:rPr>
-      </w:pPr>
-      <w:r>
-        <w:rPr>
-          <w:rFonts w:ascii="Times New Roman" w:hAnsi="Times New Roman" w:cs="Times New Roman"/>
-          <w:sz w:val="26"/>
-          <w:szCs w:val="26"/>
-        </w:rPr>
-        <w:t>+Bước 2: Nhập thông tin học sinh: Mã học sinh, họ tên, ngày sinh, địa chỉ, giới tính, điện thoại, dân tộc, tôn giáo,…</w:t>
-      </w:r>
-    </w:p>
-    <w:tbl>
-      <w:tblPr>
-        <w:tblStyle w:val="6"/>
-        <w:tblW w:w="9355" w:type="dxa"/>
-        <w:tblInd w:w="-5" w:type="dxa"/>
-        <w:tblBorders>
-          <w:top w:val="single" w:color="auto" w:sz="4" w:space="0"/>
-          <w:left w:val="single" w:color="auto" w:sz="4" w:space="0"/>
-          <w:bottom w:val="single" w:color="auto" w:sz="4" w:space="0"/>
-          <w:right w:val="single" w:color="auto" w:sz="4" w:space="0"/>
-          <w:insideH w:val="single" w:color="auto" w:sz="4" w:space="0"/>
-          <w:insideV w:val="single" w:color="auto" w:sz="4" w:space="0"/>
-        </w:tblBorders>
-        <w:tblLayout w:type="fixed"/>
-        <w:tblCellMar>
-          <w:top w:w="0" w:type="dxa"/>
-          <w:left w:w="108" w:type="dxa"/>
-          <w:bottom w:w="0" w:type="dxa"/>
-          <w:right w:w="108" w:type="dxa"/>
-        </w:tblCellMar>
-      </w:tblPr>
-      <w:tblGrid>
-        <w:gridCol w:w="2970"/>
-        <w:gridCol w:w="2520"/>
-        <w:gridCol w:w="3865"/>
-      </w:tblGrid>
-      <w:tr>
-        <w:tblPrEx>
-          <w:tblBorders>
-            <w:top w:val="single" w:color="auto" w:sz="4" w:space="0"/>
-            <w:left w:val="single" w:color="auto" w:sz="4" w:space="0"/>
-            <w:bottom w:val="single" w:color="auto" w:sz="4" w:space="0"/>
-            <w:right w:val="single" w:color="auto" w:sz="4" w:space="0"/>
-            <w:insideH w:val="single" w:color="auto" w:sz="4" w:space="0"/>
-            <w:insideV w:val="single" w:color="auto" w:sz="4" w:space="0"/>
-          </w:tblBorders>
-          <w:tblLayout w:type="fixed"/>
-          <w:tblCellMar>
-            <w:top w:w="0" w:type="dxa"/>
-            <w:left w:w="108" w:type="dxa"/>
-            <w:bottom w:w="0" w:type="dxa"/>
-            <w:right w:w="108" w:type="dxa"/>
-          </w:tblCellMar>
-        </w:tblPrEx>
-        <w:tc>
-          <w:tcPr>
-            <w:tcW w:w="2970" w:type="dxa"/>
-          </w:tcPr>
-          <w:p>
-            <w:pPr>
-              <w:pStyle w:val="7"/>
-              <w:spacing w:after="0" w:line="240" w:lineRule="auto"/>
-              <w:ind w:left="0"/>
-              <w:jc w:val="center"/>
-              <w:rPr>
-                <w:rFonts w:ascii="Times New Roman" w:hAnsi="Times New Roman" w:cs="Times New Roman"/>
-                <w:b/>
-                <w:sz w:val="26"/>
-                <w:szCs w:val="26"/>
-              </w:rPr>
-            </w:pPr>
-            <w:r>
-              <w:rPr>
-                <w:rFonts w:ascii="Times New Roman" w:hAnsi="Times New Roman" w:cs="Times New Roman"/>
-                <w:b/>
-                <w:sz w:val="26"/>
-                <w:szCs w:val="26"/>
-              </w:rPr>
-              <w:t>Thêm</w:t>
-            </w:r>
-          </w:p>
-        </w:tc>
-        <w:tc>
-          <w:tcPr>
-            <w:tcW w:w="2520" w:type="dxa"/>
-          </w:tcPr>
-          <w:p>
-            <w:pPr>
-              <w:pStyle w:val="7"/>
-              <w:spacing w:after="0" w:line="240" w:lineRule="auto"/>
-              <w:ind w:left="0"/>
-              <w:jc w:val="center"/>
-              <w:rPr>
-                <w:rFonts w:ascii="Times New Roman" w:hAnsi="Times New Roman" w:cs="Times New Roman"/>
-                <w:b/>
-                <w:sz w:val="26"/>
-                <w:szCs w:val="26"/>
-              </w:rPr>
-            </w:pPr>
-            <w:r>
-              <w:rPr>
-                <w:rFonts w:ascii="Times New Roman" w:hAnsi="Times New Roman" w:cs="Times New Roman"/>
-                <w:b/>
-                <w:sz w:val="26"/>
-                <w:szCs w:val="26"/>
-              </w:rPr>
-              <w:t>Xóa</w:t>
-            </w:r>
-          </w:p>
-        </w:tc>
-        <w:tc>
-          <w:tcPr>
-            <w:tcW w:w="3865" w:type="dxa"/>
-          </w:tcPr>
-          <w:p>
-            <w:pPr>
-              <w:pStyle w:val="7"/>
-              <w:spacing w:after="0" w:line="240" w:lineRule="auto"/>
-              <w:ind w:left="0"/>
-              <w:jc w:val="center"/>
-              <w:rPr>
-                <w:rFonts w:ascii="Times New Roman" w:hAnsi="Times New Roman" w:cs="Times New Roman"/>
-                <w:b/>
-                <w:sz w:val="26"/>
-                <w:szCs w:val="26"/>
-              </w:rPr>
-            </w:pPr>
-            <w:r>
-              <w:rPr>
-                <w:rFonts w:ascii="Times New Roman" w:hAnsi="Times New Roman" w:cs="Times New Roman"/>
-                <w:b/>
-                <w:sz w:val="26"/>
-                <w:szCs w:val="26"/>
-              </w:rPr>
-              <w:t>Sửa</w:t>
-            </w:r>
-          </w:p>
-        </w:tc>
-      </w:tr>
-      <w:tr>
-        <w:tblPrEx>
-          <w:tblBorders>
-            <w:top w:val="single" w:color="auto" w:sz="4" w:space="0"/>
-            <w:left w:val="single" w:color="auto" w:sz="4" w:space="0"/>
-            <w:bottom w:val="single" w:color="auto" w:sz="4" w:space="0"/>
-            <w:right w:val="single" w:color="auto" w:sz="4" w:space="0"/>
-            <w:insideH w:val="single" w:color="auto" w:sz="4" w:space="0"/>
-            <w:insideV w:val="single" w:color="auto" w:sz="4" w:space="0"/>
-          </w:tblBorders>
-          <w:tblLayout w:type="fixed"/>
-          <w:tblCellMar>
-            <w:top w:w="0" w:type="dxa"/>
-            <w:left w:w="108" w:type="dxa"/>
-            <w:bottom w:w="0" w:type="dxa"/>
-            <w:right w:w="108" w:type="dxa"/>
-          </w:tblCellMar>
-        </w:tblPrEx>
-        <w:tc>
-          <w:tcPr>
-            <w:tcW w:w="2970" w:type="dxa"/>
-          </w:tcPr>
-          <w:p>
-            <w:pPr>
-              <w:pStyle w:val="7"/>
-              <w:spacing w:after="0" w:line="240" w:lineRule="auto"/>
-              <w:ind w:left="0"/>
-              <w:rPr>
-                <w:rFonts w:ascii="Times New Roman" w:hAnsi="Times New Roman" w:cs="Times New Roman"/>
-                <w:sz w:val="26"/>
-                <w:szCs w:val="26"/>
-              </w:rPr>
-            </w:pPr>
-            <w:r>
-              <w:rPr>
-                <w:rFonts w:ascii="Times New Roman" w:hAnsi="Times New Roman" w:cs="Times New Roman"/>
-                <w:sz w:val="26"/>
-                <w:szCs w:val="26"/>
-              </w:rPr>
-              <w:t>+ Bước 3: Chọn nút Thêm</w:t>
-            </w:r>
-          </w:p>
-          <w:p>
-            <w:pPr>
-              <w:pStyle w:val="7"/>
-              <w:spacing w:after="0" w:line="240" w:lineRule="auto"/>
-              <w:ind w:left="0"/>
-              <w:rPr>
-                <w:rFonts w:ascii="Times New Roman" w:hAnsi="Times New Roman" w:cs="Times New Roman"/>
-                <w:sz w:val="26"/>
-                <w:szCs w:val="26"/>
-              </w:rPr>
-            </w:pPr>
-            <w:r>
-              <w:rPr>
-                <w:rFonts w:ascii="Times New Roman" w:hAnsi="Times New Roman" w:cs="Times New Roman"/>
-                <w:sz w:val="26"/>
-                <w:szCs w:val="26"/>
-              </w:rPr>
-              <w:t xml:space="preserve">+ Bước 4: Hệ thống kiểm tra. Nếu </w:t>
-            </w:r>
-          </w:p>
-          <w:p>
-            <w:pPr>
-              <w:pStyle w:val="7"/>
-              <w:spacing w:after="0" w:line="240" w:lineRule="auto"/>
-              <w:ind w:left="0"/>
-              <w:rPr>
-                <w:rFonts w:ascii="Times New Roman" w:hAnsi="Times New Roman" w:cs="Times New Roman"/>
-                <w:sz w:val="26"/>
-                <w:szCs w:val="26"/>
-              </w:rPr>
-            </w:pPr>
-            <w:r>
-              <w:rPr>
-                <w:rFonts w:ascii="Times New Roman" w:hAnsi="Times New Roman" w:cs="Times New Roman"/>
-                <w:sz w:val="26"/>
-                <w:szCs w:val="26"/>
-              </w:rPr>
-              <w:t>15 ≤ tuổi học sinh ≤ 20 thì thêm thành công. Ngược lại không thêm.</w:t>
-            </w:r>
-          </w:p>
-          <w:p>
-            <w:pPr>
-              <w:pStyle w:val="7"/>
-              <w:spacing w:after="0" w:line="240" w:lineRule="auto"/>
-              <w:ind w:left="0"/>
-              <w:rPr>
-                <w:rFonts w:ascii="Times New Roman" w:hAnsi="Times New Roman" w:cs="Times New Roman"/>
-                <w:sz w:val="26"/>
-                <w:szCs w:val="26"/>
-              </w:rPr>
-            </w:pPr>
-            <w:r>
-              <w:rPr>
-                <w:rFonts w:ascii="Times New Roman" w:hAnsi="Times New Roman" w:cs="Times New Roman"/>
-                <w:sz w:val="26"/>
-                <w:szCs w:val="26"/>
-              </w:rPr>
-              <w:t>+ Bước 4: Thêm tiếp thì quay lại bước 2, ngược lại chọn nút Thoát để kết thúc.</w:t>
-            </w:r>
-          </w:p>
-        </w:tc>
-        <w:tc>
-          <w:tcPr>
-            <w:tcW w:w="2520" w:type="dxa"/>
-          </w:tcPr>
-          <w:p>
-            <w:pPr>
-              <w:pStyle w:val="7"/>
-              <w:spacing w:after="0" w:line="240" w:lineRule="auto"/>
-              <w:ind w:left="0"/>
-              <w:rPr>
-                <w:rFonts w:ascii="Times New Roman" w:hAnsi="Times New Roman" w:cs="Times New Roman"/>
-                <w:sz w:val="26"/>
-                <w:szCs w:val="26"/>
-              </w:rPr>
-            </w:pPr>
-            <w:r>
-              <w:rPr>
-                <w:rFonts w:ascii="Times New Roman" w:hAnsi="Times New Roman" w:cs="Times New Roman"/>
-                <w:sz w:val="26"/>
-                <w:szCs w:val="26"/>
-              </w:rPr>
-              <w:t>+ Bước 3: Chọn nút Xóa</w:t>
-            </w:r>
-          </w:p>
-          <w:p>
-            <w:pPr>
-              <w:pStyle w:val="7"/>
-              <w:spacing w:after="0" w:line="240" w:lineRule="auto"/>
-              <w:ind w:left="0"/>
-              <w:rPr>
-                <w:rFonts w:ascii="Times New Roman" w:hAnsi="Times New Roman" w:cs="Times New Roman"/>
-                <w:sz w:val="26"/>
-                <w:szCs w:val="26"/>
-              </w:rPr>
-            </w:pPr>
-            <w:r>
-              <w:rPr>
-                <w:rFonts w:ascii="Times New Roman" w:hAnsi="Times New Roman" w:cs="Times New Roman"/>
-                <w:sz w:val="26"/>
-                <w:szCs w:val="26"/>
-              </w:rPr>
-              <w:t>+ Bước 4: Nếu tồn tại học sinh đó thì xóa thành công. Ngược lại thì không xóa được.</w:t>
-            </w:r>
-          </w:p>
-          <w:p>
-            <w:pPr>
-              <w:pStyle w:val="7"/>
-              <w:spacing w:after="0" w:line="240" w:lineRule="auto"/>
-              <w:ind w:left="0"/>
-              <w:rPr>
-                <w:rFonts w:ascii="Times New Roman" w:hAnsi="Times New Roman" w:cs="Times New Roman"/>
-                <w:sz w:val="26"/>
-                <w:szCs w:val="26"/>
-              </w:rPr>
-            </w:pPr>
-            <w:r>
-              <w:rPr>
-                <w:rFonts w:ascii="Times New Roman" w:hAnsi="Times New Roman" w:cs="Times New Roman"/>
-                <w:sz w:val="26"/>
-                <w:szCs w:val="26"/>
-              </w:rPr>
-              <w:t>+ Bước 5: Xóa tiếp thì quay lại bước 2, ngược lại chọn nút Thoát để kết thúc.</w:t>
-            </w:r>
-          </w:p>
-        </w:tc>
-        <w:tc>
-          <w:tcPr>
-            <w:tcW w:w="3865" w:type="dxa"/>
-          </w:tcPr>
-          <w:p>
-            <w:pPr>
-              <w:pStyle w:val="7"/>
-              <w:spacing w:after="0" w:line="240" w:lineRule="auto"/>
-              <w:ind w:left="0"/>
-              <w:rPr>
-                <w:rFonts w:ascii="Times New Roman" w:hAnsi="Times New Roman" w:cs="Times New Roman"/>
-                <w:sz w:val="26"/>
-                <w:szCs w:val="26"/>
-              </w:rPr>
-            </w:pPr>
-            <w:r>
-              <w:rPr>
-                <w:rFonts w:ascii="Times New Roman" w:hAnsi="Times New Roman" w:cs="Times New Roman"/>
-                <w:sz w:val="26"/>
-                <w:szCs w:val="26"/>
-              </w:rPr>
-              <w:t>+ Bước 3: Nếu tồn tại học sinh đó, chọn 1 học sinh cần xóa. Ngược lại thì không xóa được</w:t>
-            </w:r>
-          </w:p>
-          <w:p>
-            <w:pPr>
-              <w:pStyle w:val="7"/>
-              <w:spacing w:after="0" w:line="240" w:lineRule="auto"/>
-              <w:ind w:left="0"/>
-              <w:rPr>
-                <w:rFonts w:ascii="Times New Roman" w:hAnsi="Times New Roman" w:cs="Times New Roman"/>
-                <w:sz w:val="26"/>
-                <w:szCs w:val="26"/>
-              </w:rPr>
-            </w:pPr>
-            <w:r>
-              <w:rPr>
-                <w:rFonts w:ascii="Times New Roman" w:hAnsi="Times New Roman" w:cs="Times New Roman"/>
-                <w:sz w:val="26"/>
-                <w:szCs w:val="26"/>
-              </w:rPr>
-              <w:t>+ Bước 4: Điền thông tin cần sửa</w:t>
-            </w:r>
-          </w:p>
-          <w:p>
-            <w:pPr>
-              <w:pStyle w:val="7"/>
-              <w:spacing w:after="0" w:line="240" w:lineRule="auto"/>
-              <w:ind w:left="0"/>
-              <w:rPr>
-                <w:rFonts w:ascii="Times New Roman" w:hAnsi="Times New Roman" w:cs="Times New Roman"/>
-                <w:sz w:val="26"/>
-                <w:szCs w:val="26"/>
-              </w:rPr>
-            </w:pPr>
-            <w:r>
-              <w:rPr>
-                <w:rFonts w:ascii="Times New Roman" w:hAnsi="Times New Roman" w:cs="Times New Roman"/>
-                <w:sz w:val="26"/>
-                <w:szCs w:val="26"/>
-              </w:rPr>
-              <w:t>+ Bước 5: Chọn nút Sửa</w:t>
-            </w:r>
-          </w:p>
-          <w:p>
-            <w:pPr>
-              <w:pStyle w:val="7"/>
-              <w:spacing w:after="0" w:line="240" w:lineRule="auto"/>
-              <w:ind w:left="0"/>
-              <w:rPr>
-                <w:rFonts w:ascii="Times New Roman" w:hAnsi="Times New Roman" w:cs="Times New Roman"/>
-                <w:sz w:val="26"/>
-                <w:szCs w:val="26"/>
-              </w:rPr>
-            </w:pPr>
-            <w:r>
-              <w:rPr>
-                <w:rFonts w:ascii="Times New Roman" w:hAnsi="Times New Roman" w:cs="Times New Roman"/>
-                <w:sz w:val="26"/>
-                <w:szCs w:val="26"/>
-              </w:rPr>
-              <w:t xml:space="preserve">+Bước 6: Hệ thống kiểm tra. Nếu </w:t>
-            </w:r>
-          </w:p>
-          <w:p>
-            <w:pPr>
-              <w:pStyle w:val="7"/>
-              <w:spacing w:after="0" w:line="240" w:lineRule="auto"/>
-              <w:ind w:left="0"/>
-              <w:rPr>
-                <w:rFonts w:ascii="Times New Roman" w:hAnsi="Times New Roman" w:cs="Times New Roman"/>
-                <w:sz w:val="26"/>
-                <w:szCs w:val="26"/>
-              </w:rPr>
-            </w:pPr>
-            <w:r>
-              <w:rPr>
-                <w:rFonts w:ascii="Times New Roman" w:hAnsi="Times New Roman" w:cs="Times New Roman"/>
-                <w:sz w:val="26"/>
-                <w:szCs w:val="26"/>
-              </w:rPr>
-              <w:t>15 ≤ tuổi học sinh ≤ 20 thì sửa thành công. Ngược lại không sửa.</w:t>
-            </w:r>
-          </w:p>
-          <w:p>
-            <w:pPr>
-              <w:pStyle w:val="7"/>
-              <w:spacing w:after="0" w:line="240" w:lineRule="auto"/>
-              <w:ind w:left="0"/>
-              <w:rPr>
-                <w:rFonts w:ascii="Times New Roman" w:hAnsi="Times New Roman" w:cs="Times New Roman"/>
-                <w:sz w:val="26"/>
-                <w:szCs w:val="26"/>
-              </w:rPr>
-            </w:pPr>
-            <w:r>
-              <w:rPr>
-                <w:rFonts w:ascii="Times New Roman" w:hAnsi="Times New Roman" w:cs="Times New Roman"/>
-                <w:sz w:val="26"/>
-                <w:szCs w:val="26"/>
-              </w:rPr>
-              <w:t>+ Bước 7: Sửa tiếp thì quay lại bước 2, ngược lại chọn nút Thoát để kết thúc.</w:t>
-            </w:r>
-          </w:p>
-        </w:tc>
-      </w:tr>
-    </w:tbl>
-    <w:p>
-      <w:pPr>
-        <w:rPr>
-          <w:rFonts w:ascii="Times New Roman" w:hAnsi="Times New Roman" w:cs="Times New Roman"/>
-          <w:sz w:val="26"/>
-          <w:szCs w:val="26"/>
-        </w:rPr>
-      </w:pPr>
-    </w:p>
-    <w:p>
-      <w:pPr>
-        <w:rPr>
-          <w:rFonts w:ascii="Times New Roman" w:hAnsi="Times New Roman" w:cs="Times New Roman"/>
-          <w:sz w:val="26"/>
-          <w:szCs w:val="26"/>
-        </w:rPr>
-      </w:pPr>
-    </w:p>
-    <w:p>
-      <w:pPr>
-        <w:rPr>
-          <w:rFonts w:ascii="Times New Roman" w:hAnsi="Times New Roman" w:cs="Times New Roman"/>
-          <w:sz w:val="26"/>
-          <w:szCs w:val="26"/>
-        </w:rPr>
-      </w:pPr>
-    </w:p>
-    <w:p>
-      <w:pPr>
-        <w:rPr>
-          <w:rFonts w:ascii="Times New Roman" w:hAnsi="Times New Roman" w:cs="Times New Roman"/>
-          <w:sz w:val="26"/>
-          <w:szCs w:val="26"/>
-        </w:rPr>
-      </w:pPr>
-    </w:p>
-    <w:p>
-      <w:pPr>
-        <w:rPr>
-          <w:rFonts w:ascii="Times New Roman" w:hAnsi="Times New Roman" w:cs="Times New Roman"/>
-          <w:sz w:val="26"/>
-          <w:szCs w:val="26"/>
-        </w:rPr>
-      </w:pPr>
-    </w:p>
-    <w:p>
-      <w:pPr>
-        <w:rPr>
-          <w:rFonts w:ascii="Times New Roman" w:hAnsi="Times New Roman" w:cs="Times New Roman"/>
-          <w:sz w:val="26"/>
-          <w:szCs w:val="26"/>
-        </w:rPr>
-      </w:pPr>
+          <w:color w:val="FF0000"/>
+          <w:sz w:val="26"/>
+          <w:szCs w:val="26"/>
+        </w:rPr>
+      </w:pPr>
+      <w:r>
+        <w:rPr>
+          <w:rFonts w:ascii="Times New Roman" w:hAnsi="Times New Roman" w:cs="Times New Roman"/>
+          <w:sz w:val="26"/>
+          <w:szCs w:val="26"/>
+        </w:rPr>
+        <w:t>+ D1:  Thông tin học sinh: Mã học sinh, họ tên, ngày sinh, địa chỉ, giới tính, điện thoại, dân tộc, tôn giáo</w:t>
+      </w:r>
+      <w:r>
+        <w:rPr>
+          <w:rFonts w:ascii="Times New Roman" w:hAnsi="Times New Roman" w:cs="Times New Roman"/>
+          <w:sz w:val="26"/>
+          <w:szCs w:val="26"/>
+          <w:lang w:val="vi-VN"/>
+        </w:rPr>
+        <w:t>, họ tên cha, nghề nghiệp cha, họ tên mẹ, nghề nghiệp mẹ.</w:t>
+      </w:r>
+    </w:p>
+    <w:p>
+      <w:pPr>
+        <w:pStyle w:val="7"/>
+        <w:ind w:left="1440" w:firstLine="720"/>
+        <w:rPr>
+          <w:rFonts w:ascii="Times New Roman" w:hAnsi="Times New Roman" w:cs="Times New Roman"/>
+          <w:sz w:val="26"/>
+          <w:szCs w:val="26"/>
+        </w:rPr>
+      </w:pPr>
+      <w:r>
+        <w:rPr>
+          <w:rFonts w:ascii="Times New Roman" w:hAnsi="Times New Roman" w:cs="Times New Roman"/>
+          <w:sz w:val="26"/>
+          <w:szCs w:val="26"/>
+        </w:rPr>
+        <w:t>+ D2: Kết quả việc</w:t>
+      </w:r>
+      <w:r>
+        <w:rPr>
+          <w:rFonts w:ascii="Times New Roman" w:hAnsi="Times New Roman" w:cs="Times New Roman"/>
+          <w:sz w:val="26"/>
+          <w:szCs w:val="26"/>
+          <w:lang w:val="en-US"/>
+        </w:rPr>
+        <w:t xml:space="preserve"> xóa</w:t>
+      </w:r>
+      <w:r>
+        <w:rPr>
+          <w:rFonts w:ascii="Times New Roman" w:hAnsi="Times New Roman" w:cs="Times New Roman"/>
+          <w:sz w:val="26"/>
+          <w:szCs w:val="26"/>
+        </w:rPr>
+        <w:t xml:space="preserve"> thông tin học sinh</w:t>
+      </w:r>
+    </w:p>
+    <w:p>
+      <w:pPr>
+        <w:pStyle w:val="7"/>
+        <w:ind w:left="1440" w:firstLine="720"/>
+        <w:rPr>
+          <w:rFonts w:ascii="Times New Roman" w:hAnsi="Times New Roman" w:cs="Times New Roman"/>
+          <w:sz w:val="26"/>
+          <w:szCs w:val="26"/>
+        </w:rPr>
+      </w:pPr>
+      <w:r>
+        <w:rPr>
+          <w:rFonts w:ascii="Times New Roman" w:hAnsi="Times New Roman" w:cs="Times New Roman"/>
+          <w:sz w:val="26"/>
+          <w:szCs w:val="26"/>
+        </w:rPr>
+        <w:t>+ D</w:t>
+      </w:r>
+      <w:r>
+        <w:rPr>
+          <w:rFonts w:ascii="Times New Roman" w:hAnsi="Times New Roman" w:cs="Times New Roman"/>
+          <w:sz w:val="26"/>
+          <w:szCs w:val="26"/>
+          <w:lang w:val="en-US"/>
+        </w:rPr>
+        <w:t>3</w:t>
+      </w:r>
+      <w:r>
+        <w:rPr>
+          <w:rFonts w:ascii="Times New Roman" w:hAnsi="Times New Roman" w:cs="Times New Roman"/>
+          <w:sz w:val="26"/>
+          <w:szCs w:val="26"/>
+        </w:rPr>
+        <w:t xml:space="preserve">: </w:t>
+      </w:r>
+      <w:r>
+        <w:rPr>
+          <w:rFonts w:ascii="Times New Roman" w:hAnsi="Times New Roman" w:cs="Times New Roman"/>
+          <w:sz w:val="26"/>
+          <w:szCs w:val="26"/>
+          <w:lang w:val="en-US"/>
+        </w:rPr>
+        <w:t>T</w:t>
+      </w:r>
+      <w:r>
+        <w:rPr>
+          <w:rFonts w:ascii="Times New Roman" w:hAnsi="Times New Roman" w:cs="Times New Roman"/>
+          <w:sz w:val="26"/>
+          <w:szCs w:val="26"/>
+        </w:rPr>
+        <w:t>hông tin học sinh: Mã học sinh, họ tên, ngày sinh, địa chỉ, giới tính,</w:t>
+      </w:r>
+      <w:r>
+        <w:rPr>
+          <w:rFonts w:ascii="Times New Roman" w:hAnsi="Times New Roman" w:cs="Times New Roman"/>
+          <w:sz w:val="26"/>
+          <w:szCs w:val="26"/>
+          <w:lang w:val="vi-VN"/>
+        </w:rPr>
+        <w:t xml:space="preserve"> </w:t>
+      </w:r>
+      <w:r>
+        <w:rPr>
+          <w:rFonts w:ascii="Times New Roman" w:hAnsi="Times New Roman" w:cs="Times New Roman"/>
+          <w:sz w:val="26"/>
+          <w:szCs w:val="26"/>
+        </w:rPr>
+        <w:t>điện thoại, dân tộc, tôn giáo</w:t>
+      </w:r>
+      <w:r>
+        <w:rPr>
+          <w:rFonts w:ascii="Times New Roman" w:hAnsi="Times New Roman" w:cs="Times New Roman"/>
+          <w:sz w:val="26"/>
+          <w:szCs w:val="26"/>
+          <w:lang w:val="vi-VN"/>
+        </w:rPr>
+        <w:t>, họ tên cha, nghề nghiệp cha, họ tên mẹ, nghề nghiệp mẹ.</w:t>
+      </w:r>
+    </w:p>
+    <w:p>
+      <w:pPr>
+        <w:pStyle w:val="7"/>
+        <w:ind w:left="0" w:leftChars="0" w:firstLine="0" w:firstLineChars="0"/>
+        <w:rPr>
+          <w:rFonts w:ascii="Times New Roman" w:hAnsi="Times New Roman" w:cs="Times New Roman"/>
+          <w:sz w:val="26"/>
+          <w:szCs w:val="26"/>
+        </w:rPr>
+      </w:pPr>
+    </w:p>
+    <w:p>
+      <w:pPr>
+        <w:pStyle w:val="7"/>
+        <w:numPr>
+          <w:ilvl w:val="0"/>
+          <w:numId w:val="12"/>
+        </w:numPr>
+        <w:rPr>
+          <w:rFonts w:ascii="Times New Roman" w:hAnsi="Times New Roman" w:cs="Times New Roman"/>
+          <w:sz w:val="26"/>
+          <w:szCs w:val="26"/>
+        </w:rPr>
+      </w:pPr>
+      <w:r>
+        <w:rPr>
+          <w:rFonts w:ascii="Times New Roman" w:hAnsi="Times New Roman" w:cs="Times New Roman"/>
+          <w:b/>
+          <w:bCs/>
+          <w:sz w:val="26"/>
+          <w:szCs w:val="26"/>
+        </w:rPr>
+        <w:t>Thuật toán xử lí:</w:t>
+      </w:r>
+      <w:r>
+        <w:rPr>
+          <w:rFonts w:ascii="Times New Roman" w:hAnsi="Times New Roman" w:cs="Times New Roman"/>
+          <w:sz w:val="26"/>
+          <w:szCs w:val="26"/>
+        </w:rPr>
+        <w:t xml:space="preserve"> </w:t>
+      </w:r>
+    </w:p>
+    <w:p>
+      <w:pPr>
+        <w:pStyle w:val="7"/>
+        <w:ind w:left="1440"/>
+        <w:rPr>
+          <w:rFonts w:ascii="Times New Roman" w:hAnsi="Times New Roman" w:cs="Times New Roman"/>
+          <w:sz w:val="26"/>
+          <w:szCs w:val="26"/>
+          <w:lang w:val="en-US"/>
+        </w:rPr>
+      </w:pPr>
+      <w:r>
+        <w:rPr>
+          <w:rFonts w:ascii="Times New Roman" w:hAnsi="Times New Roman" w:cs="Times New Roman"/>
+          <w:sz w:val="26"/>
+          <w:szCs w:val="26"/>
+          <w:lang w:val="en-US"/>
+        </w:rPr>
+        <w:t xml:space="preserve">+ </w:t>
+      </w:r>
+      <w:r>
+        <w:rPr>
+          <w:rFonts w:ascii="Times New Roman" w:hAnsi="Times New Roman" w:cs="Times New Roman"/>
+          <w:sz w:val="26"/>
+          <w:szCs w:val="26"/>
+        </w:rPr>
+        <w:t xml:space="preserve">Bước </w:t>
+      </w:r>
+      <w:r>
+        <w:rPr>
+          <w:rFonts w:ascii="Times New Roman" w:hAnsi="Times New Roman" w:cs="Times New Roman"/>
+          <w:sz w:val="26"/>
+          <w:szCs w:val="26"/>
+          <w:lang w:val="en-US"/>
+        </w:rPr>
+        <w:t>1</w:t>
+      </w:r>
+      <w:r>
+        <w:rPr>
+          <w:rFonts w:ascii="Times New Roman" w:hAnsi="Times New Roman" w:cs="Times New Roman"/>
+          <w:sz w:val="26"/>
+          <w:szCs w:val="26"/>
+        </w:rPr>
+        <w:t>: Nhập thông tin học sinh: Mã học sinh, họ tên,</w:t>
+      </w:r>
+      <w:r>
+        <w:rPr>
+          <w:rFonts w:ascii="Times New Roman" w:hAnsi="Times New Roman" w:cs="Times New Roman"/>
+          <w:sz w:val="26"/>
+          <w:szCs w:val="26"/>
+          <w:lang w:val="en-US"/>
+        </w:rPr>
+        <w:t xml:space="preserve"> ngày sinh, địa chỉ, giới tính, điện thoại, dân tộc, tôn giáo, họ tên cha, nghề nghiệp cha, họ tên mẹ, nghề nghiệp mẹ.</w:t>
+      </w:r>
+    </w:p>
+    <w:p>
+      <w:pPr>
+        <w:pStyle w:val="7"/>
+        <w:ind w:left="1440"/>
+        <w:rPr>
+          <w:rFonts w:ascii="Times New Roman" w:hAnsi="Times New Roman" w:cs="Times New Roman"/>
+          <w:sz w:val="26"/>
+          <w:szCs w:val="26"/>
+          <w:lang w:val="en-US"/>
+        </w:rPr>
+      </w:pPr>
+      <w:r>
+        <w:rPr>
+          <w:rFonts w:ascii="Times New Roman" w:hAnsi="Times New Roman" w:cs="Times New Roman"/>
+          <w:sz w:val="26"/>
+          <w:szCs w:val="26"/>
+          <w:lang w:val="en-US"/>
+        </w:rPr>
+        <w:t xml:space="preserve">+ </w:t>
+      </w:r>
+      <w:r>
+        <w:rPr>
+          <w:rFonts w:ascii="Times New Roman" w:hAnsi="Times New Roman" w:cs="Times New Roman"/>
+          <w:sz w:val="26"/>
+          <w:szCs w:val="26"/>
+        </w:rPr>
+        <w:t xml:space="preserve">Bước </w:t>
+      </w:r>
+      <w:r>
+        <w:rPr>
+          <w:rFonts w:ascii="Times New Roman" w:hAnsi="Times New Roman" w:cs="Times New Roman"/>
+          <w:sz w:val="26"/>
+          <w:szCs w:val="26"/>
+          <w:lang w:val="en-US"/>
+        </w:rPr>
+        <w:t>2</w:t>
+      </w:r>
+      <w:r>
+        <w:rPr>
+          <w:rFonts w:ascii="Times New Roman" w:hAnsi="Times New Roman" w:cs="Times New Roman"/>
+          <w:sz w:val="26"/>
+          <w:szCs w:val="26"/>
+        </w:rPr>
+        <w:t xml:space="preserve">: Chọn nút </w:t>
+      </w:r>
+      <w:r>
+        <w:rPr>
+          <w:rFonts w:ascii="Times New Roman" w:hAnsi="Times New Roman" w:cs="Times New Roman"/>
+          <w:sz w:val="26"/>
+          <w:szCs w:val="26"/>
+          <w:lang w:val="en-US"/>
+        </w:rPr>
+        <w:t>Xóa.</w:t>
+      </w:r>
+    </w:p>
+    <w:p>
+      <w:pPr>
+        <w:pStyle w:val="7"/>
+        <w:ind w:left="1440"/>
+        <w:rPr>
+          <w:rFonts w:ascii="Times New Roman" w:hAnsi="Times New Roman" w:cs="Times New Roman"/>
+          <w:sz w:val="26"/>
+          <w:szCs w:val="26"/>
+          <w:lang w:val="en-US"/>
+        </w:rPr>
+      </w:pPr>
+      <w:r>
+        <w:rPr>
+          <w:rFonts w:ascii="Times New Roman" w:hAnsi="Times New Roman" w:cs="Times New Roman"/>
+          <w:sz w:val="26"/>
+          <w:szCs w:val="26"/>
+          <w:lang w:val="en-US"/>
+        </w:rPr>
+        <w:t>+</w:t>
+      </w:r>
+      <w:r>
+        <w:rPr>
+          <w:rFonts w:ascii="Times New Roman" w:hAnsi="Times New Roman" w:cs="Times New Roman"/>
+          <w:sz w:val="26"/>
+          <w:szCs w:val="26"/>
+        </w:rPr>
+        <w:t xml:space="preserve"> Bước </w:t>
+      </w:r>
+      <w:r>
+        <w:rPr>
+          <w:rFonts w:ascii="Times New Roman" w:hAnsi="Times New Roman" w:cs="Times New Roman"/>
+          <w:sz w:val="26"/>
+          <w:szCs w:val="26"/>
+          <w:lang w:val="en-US"/>
+        </w:rPr>
+        <w:t>3</w:t>
+      </w:r>
+      <w:r>
+        <w:rPr>
+          <w:rFonts w:ascii="Times New Roman" w:hAnsi="Times New Roman" w:cs="Times New Roman"/>
+          <w:sz w:val="26"/>
+          <w:szCs w:val="26"/>
+        </w:rPr>
+        <w:t>: Hệ thống kiểm tra</w:t>
+      </w:r>
+      <w:r>
+        <w:rPr>
+          <w:rFonts w:ascii="Times New Roman" w:hAnsi="Times New Roman" w:cs="Times New Roman"/>
+          <w:sz w:val="26"/>
+          <w:szCs w:val="26"/>
+          <w:lang w:val="en-US"/>
+        </w:rPr>
+        <w:t xml:space="preserve">. </w:t>
+      </w:r>
+      <w:r>
+        <w:rPr>
+          <w:rFonts w:ascii="Times New Roman" w:hAnsi="Times New Roman" w:cs="Times New Roman"/>
+          <w:sz w:val="26"/>
+          <w:szCs w:val="26"/>
+        </w:rPr>
+        <w:t>Nếu tồn tại học sinh đó thì xóa thành công. Ngược lại thì không xóa được</w:t>
+      </w:r>
+      <w:r>
+        <w:rPr>
+          <w:rFonts w:ascii="Times New Roman" w:hAnsi="Times New Roman" w:cs="Times New Roman"/>
+          <w:sz w:val="26"/>
+          <w:szCs w:val="26"/>
+          <w:lang w:val="en-US"/>
+        </w:rPr>
+        <w:t>.</w:t>
+      </w:r>
+    </w:p>
+    <w:p>
+      <w:pPr>
+        <w:pStyle w:val="7"/>
+        <w:ind w:left="1440"/>
+        <w:rPr>
+          <w:rFonts w:ascii="Times New Roman" w:hAnsi="Times New Roman" w:cs="Times New Roman"/>
+          <w:sz w:val="26"/>
+          <w:szCs w:val="26"/>
+          <w:lang w:val="en-US"/>
+        </w:rPr>
+      </w:pPr>
+      <w:r>
+        <w:rPr>
+          <w:rFonts w:ascii="Times New Roman" w:hAnsi="Times New Roman" w:cs="Times New Roman"/>
+          <w:sz w:val="26"/>
+          <w:szCs w:val="26"/>
+          <w:lang w:val="en-US"/>
+        </w:rPr>
+        <w:t xml:space="preserve">+ </w:t>
+      </w:r>
+      <w:r>
+        <w:rPr>
+          <w:rFonts w:ascii="Times New Roman" w:hAnsi="Times New Roman" w:cs="Times New Roman"/>
+          <w:sz w:val="26"/>
+          <w:szCs w:val="26"/>
+        </w:rPr>
+        <w:t xml:space="preserve">Bước </w:t>
+      </w:r>
+      <w:r>
+        <w:rPr>
+          <w:rFonts w:ascii="Times New Roman" w:hAnsi="Times New Roman" w:cs="Times New Roman"/>
+          <w:sz w:val="26"/>
+          <w:szCs w:val="26"/>
+          <w:lang w:val="en-US"/>
+        </w:rPr>
+        <w:t>4</w:t>
+      </w:r>
+      <w:r>
+        <w:rPr>
+          <w:rFonts w:ascii="Times New Roman" w:hAnsi="Times New Roman" w:cs="Times New Roman"/>
+          <w:sz w:val="26"/>
+          <w:szCs w:val="26"/>
+        </w:rPr>
+        <w:t xml:space="preserve">: </w:t>
+      </w:r>
+      <w:r>
+        <w:rPr>
+          <w:rFonts w:ascii="Times New Roman" w:hAnsi="Times New Roman" w:cs="Times New Roman"/>
+          <w:sz w:val="26"/>
+          <w:szCs w:val="26"/>
+          <w:lang w:val="en-US"/>
+        </w:rPr>
+        <w:t xml:space="preserve">Xóa </w:t>
+      </w:r>
+      <w:r>
+        <w:rPr>
+          <w:rFonts w:ascii="Times New Roman" w:hAnsi="Times New Roman" w:cs="Times New Roman"/>
+          <w:sz w:val="26"/>
+          <w:szCs w:val="26"/>
+        </w:rPr>
+        <w:t xml:space="preserve">tiếp thì quay lại bước </w:t>
+      </w:r>
+      <w:r>
+        <w:rPr>
+          <w:rFonts w:ascii="Times New Roman" w:hAnsi="Times New Roman" w:cs="Times New Roman"/>
+          <w:sz w:val="26"/>
+          <w:szCs w:val="26"/>
+          <w:lang w:val="en-US"/>
+        </w:rPr>
+        <w:t>1</w:t>
+      </w:r>
+      <w:r>
+        <w:rPr>
+          <w:rFonts w:ascii="Times New Roman" w:hAnsi="Times New Roman" w:cs="Times New Roman"/>
+          <w:sz w:val="26"/>
+          <w:szCs w:val="26"/>
+        </w:rPr>
+        <w:t>, ngược lại chọn nút Thoát để kết thúc</w:t>
+      </w:r>
+      <w:r>
+        <w:rPr>
+          <w:rFonts w:ascii="Times New Roman" w:hAnsi="Times New Roman" w:cs="Times New Roman"/>
+          <w:sz w:val="26"/>
+          <w:szCs w:val="26"/>
+          <w:lang w:val="en-US"/>
+        </w:rPr>
+        <w:t>.</w:t>
+      </w:r>
+    </w:p>
+    <w:p>
+      <w:pPr>
+        <w:pStyle w:val="7"/>
+        <w:numPr>
+          <w:ilvl w:val="0"/>
+          <w:numId w:val="0"/>
+        </w:numPr>
+        <w:ind w:left="628" w:leftChars="0"/>
+        <w:outlineLvl w:val="2"/>
+      </w:pPr>
+      <w:r>
+        <w:rPr>
+          <w:rFonts w:hint="default" w:ascii="Times New Roman" w:hAnsi="Times New Roman" w:cs="Times New Roman"/>
+          <w:b/>
+          <w:bCs w:val="0"/>
+          <w:sz w:val="26"/>
+          <w:szCs w:val="26"/>
+          <w:u w:val="none"/>
+          <w:lang w:val="vi-VN"/>
+        </w:rPr>
+        <w:t>3.</w:t>
+      </w:r>
+      <w:r>
+        <w:rPr>
+          <w:rFonts w:hint="default" w:ascii="Times New Roman" w:hAnsi="Times New Roman" w:cs="Times New Roman"/>
+          <w:b/>
+          <w:bCs w:val="0"/>
+          <w:sz w:val="26"/>
+          <w:szCs w:val="26"/>
+          <w:u w:val="none"/>
+          <w:lang w:val="en-US"/>
+        </w:rPr>
+        <w:t>3</w:t>
+      </w:r>
+      <w:r>
+        <w:rPr>
+          <w:rFonts w:hint="default" w:ascii="Times New Roman" w:hAnsi="Times New Roman" w:cs="Times New Roman"/>
+          <w:b/>
+          <w:bCs w:val="0"/>
+          <w:sz w:val="26"/>
+          <w:szCs w:val="26"/>
+          <w:u w:val="none"/>
+          <w:lang w:val="vi-VN"/>
+        </w:rPr>
+        <w:t xml:space="preserve">) </w:t>
+      </w:r>
+      <w:r>
+        <w:rPr>
+          <w:rFonts w:hint="default" w:ascii="Times New Roman" w:hAnsi="Times New Roman" w:cs="Times New Roman"/>
+          <w:b/>
+          <w:bCs w:val="0"/>
+          <w:sz w:val="26"/>
+          <w:szCs w:val="26"/>
+          <w:u w:val="none"/>
+          <w:lang w:val="en-US"/>
+        </w:rPr>
+        <w:t xml:space="preserve">Sửa </w:t>
+      </w:r>
+      <w:r>
+        <w:rPr>
+          <w:rFonts w:hint="default" w:ascii="Times New Roman" w:hAnsi="Times New Roman" w:cs="Times New Roman"/>
+          <w:b/>
+          <w:bCs w:val="0"/>
+          <w:sz w:val="26"/>
+          <w:szCs w:val="26"/>
+          <w:u w:val="none"/>
+        </w:rPr>
+        <w:t>thông tin học sinh</w:t>
+      </w:r>
+      <w:r>
+        <w:drawing>
+          <wp:anchor distT="0" distB="0" distL="114300" distR="114300" simplePos="0" relativeHeight="251678720" behindDoc="0" locked="0" layoutInCell="1" allowOverlap="1">
+            <wp:simplePos x="0" y="0"/>
+            <wp:positionH relativeFrom="column">
+              <wp:posOffset>0</wp:posOffset>
+            </wp:positionH>
+            <wp:positionV relativeFrom="paragraph">
+              <wp:posOffset>0</wp:posOffset>
+            </wp:positionV>
+            <wp:extent cx="2353945" cy="2878455"/>
+            <wp:effectExtent l="0" t="0" r="8255" b="17145"/>
+            <wp:wrapSquare wrapText="bothSides"/>
+            <wp:docPr id="15" name="Picture 6"/>
+            <wp:cNvGraphicFramePr>
+              <a:graphicFrameLocks xmlns:a="http://schemas.openxmlformats.org/drawingml/2006/main" noChangeAspect="1"/>
+            </wp:cNvGraphicFramePr>
+            <a:graphic xmlns:a="http://schemas.openxmlformats.org/drawingml/2006/main">
+              <a:graphicData uri="http://schemas.openxmlformats.org/drawingml/2006/picture">
+                <pic:pic xmlns:pic="http://schemas.openxmlformats.org/drawingml/2006/picture">
+                  <pic:nvPicPr>
+                    <pic:cNvPr id="15" name="Picture 6"/>
+                    <pic:cNvPicPr>
+                      <a:picLocks noChangeAspect="1"/>
+                    </pic:cNvPicPr>
+                  </pic:nvPicPr>
+                  <pic:blipFill>
+                    <a:blip r:embed="rId11"/>
+                    <a:stretch>
+                      <a:fillRect/>
+                    </a:stretch>
+                  </pic:blipFill>
+                  <pic:spPr>
+                    <a:xfrm>
+                      <a:off x="0" y="0"/>
+                      <a:ext cx="2353945" cy="2878455"/>
+                    </a:xfrm>
+                    <a:prstGeom prst="rect">
+                      <a:avLst/>
+                    </a:prstGeom>
+                    <a:noFill/>
+                    <a:ln w="9525">
+                      <a:noFill/>
+                    </a:ln>
+                  </pic:spPr>
+                </pic:pic>
+              </a:graphicData>
+            </a:graphic>
+          </wp:anchor>
+        </w:drawing>
+      </w:r>
+    </w:p>
+    <w:p>
+      <w:pPr>
+        <w:pStyle w:val="7"/>
+        <w:numPr>
+          <w:ilvl w:val="0"/>
+          <w:numId w:val="12"/>
+        </w:numPr>
+        <w:rPr>
+          <w:rFonts w:ascii="Times New Roman" w:hAnsi="Times New Roman" w:cs="Times New Roman"/>
+          <w:b/>
+          <w:bCs/>
+          <w:sz w:val="26"/>
+          <w:szCs w:val="26"/>
+        </w:rPr>
+      </w:pPr>
+      <w:r>
+        <w:rPr>
+          <w:rFonts w:ascii="Times New Roman" w:hAnsi="Times New Roman" w:cs="Times New Roman"/>
+          <w:b/>
+          <w:bCs/>
+          <w:sz w:val="26"/>
+          <w:szCs w:val="26"/>
+        </w:rPr>
+        <w:t>Ý nghĩa từng dòng dữ liệu:</w:t>
+      </w:r>
+    </w:p>
+    <w:p>
+      <w:pPr>
+        <w:pStyle w:val="7"/>
+        <w:ind w:left="1440" w:firstLine="720"/>
+        <w:rPr>
+          <w:rFonts w:ascii="Times New Roman" w:hAnsi="Times New Roman" w:cs="Times New Roman"/>
+          <w:color w:val="FF0000"/>
+          <w:sz w:val="26"/>
+          <w:szCs w:val="26"/>
+        </w:rPr>
+      </w:pPr>
+      <w:r>
+        <w:rPr>
+          <w:rFonts w:ascii="Times New Roman" w:hAnsi="Times New Roman" w:cs="Times New Roman"/>
+          <w:sz w:val="26"/>
+          <w:szCs w:val="26"/>
+        </w:rPr>
+        <w:t>+ D1:  Thông tin học sinh: Mã học sinh, họ tên, ngày sinh, địa chỉ, giới tính, điện thoại, dân tộc, tôn giáo</w:t>
+      </w:r>
+      <w:r>
+        <w:rPr>
+          <w:rFonts w:ascii="Times New Roman" w:hAnsi="Times New Roman" w:cs="Times New Roman"/>
+          <w:sz w:val="26"/>
+          <w:szCs w:val="26"/>
+          <w:lang w:val="vi-VN"/>
+        </w:rPr>
+        <w:t>, họ tên cha, nghề nghiệp cha, họ tên mẹ, nghề nghiệp mẹ.</w:t>
+      </w:r>
+    </w:p>
+    <w:p>
+      <w:pPr>
+        <w:pStyle w:val="7"/>
+        <w:ind w:left="1440" w:firstLine="720"/>
+        <w:rPr>
+          <w:rFonts w:ascii="Times New Roman" w:hAnsi="Times New Roman" w:cs="Times New Roman"/>
+          <w:sz w:val="26"/>
+          <w:szCs w:val="26"/>
+          <w:lang w:val="en-US"/>
+        </w:rPr>
+      </w:pPr>
+      <w:r>
+        <w:rPr>
+          <w:rFonts w:ascii="Times New Roman" w:hAnsi="Times New Roman" w:cs="Times New Roman"/>
+          <w:sz w:val="26"/>
+          <w:szCs w:val="26"/>
+        </w:rPr>
+        <w:t>+ D2: Kết quả việc</w:t>
+      </w:r>
+      <w:r>
+        <w:rPr>
+          <w:rFonts w:ascii="Times New Roman" w:hAnsi="Times New Roman" w:cs="Times New Roman"/>
+          <w:sz w:val="26"/>
+          <w:szCs w:val="26"/>
+          <w:lang w:val="en-US"/>
+        </w:rPr>
+        <w:t xml:space="preserve"> sửa đổi</w:t>
+      </w:r>
+      <w:r>
+        <w:rPr>
+          <w:rFonts w:ascii="Times New Roman" w:hAnsi="Times New Roman" w:cs="Times New Roman"/>
+          <w:sz w:val="26"/>
+          <w:szCs w:val="26"/>
+        </w:rPr>
+        <w:t xml:space="preserve"> thông tin học sinh</w:t>
+      </w:r>
+      <w:r>
+        <w:rPr>
+          <w:rFonts w:ascii="Times New Roman" w:hAnsi="Times New Roman" w:cs="Times New Roman"/>
+          <w:sz w:val="26"/>
+          <w:szCs w:val="26"/>
+          <w:lang w:val="en-US"/>
+        </w:rPr>
+        <w:t>.</w:t>
+      </w:r>
+    </w:p>
+    <w:p>
+      <w:pPr>
+        <w:pStyle w:val="7"/>
+        <w:ind w:left="1440" w:firstLine="720"/>
+        <w:rPr>
+          <w:rFonts w:ascii="Times New Roman" w:hAnsi="Times New Roman" w:cs="Times New Roman"/>
+          <w:sz w:val="26"/>
+          <w:szCs w:val="26"/>
+          <w:lang w:val="en-US"/>
+        </w:rPr>
+      </w:pPr>
+      <w:r>
+        <w:rPr>
+          <w:rFonts w:ascii="Times New Roman" w:hAnsi="Times New Roman" w:cs="Times New Roman"/>
+          <w:sz w:val="26"/>
+          <w:szCs w:val="26"/>
+          <w:lang w:val="en-US"/>
+        </w:rPr>
+        <w:t xml:space="preserve">+ D3: </w:t>
+      </w:r>
+      <w:r>
+        <w:rPr>
+          <w:rFonts w:ascii="Times New Roman" w:hAnsi="Times New Roman" w:cs="Times New Roman"/>
+          <w:sz w:val="26"/>
+          <w:szCs w:val="26"/>
+        </w:rPr>
+        <w:t>15 ≤ tuổi học sinh ≤ 20</w:t>
+      </w:r>
+      <w:r>
+        <w:rPr>
+          <w:rFonts w:ascii="Times New Roman" w:hAnsi="Times New Roman" w:cs="Times New Roman"/>
+          <w:sz w:val="26"/>
+          <w:szCs w:val="26"/>
+          <w:lang w:val="en-US"/>
+        </w:rPr>
+        <w:t>.</w:t>
+      </w:r>
+    </w:p>
+    <w:p>
+      <w:pPr>
+        <w:pStyle w:val="7"/>
+        <w:ind w:left="1440" w:firstLine="720"/>
+        <w:rPr>
+          <w:rFonts w:ascii="Times New Roman" w:hAnsi="Times New Roman" w:cs="Times New Roman"/>
+          <w:sz w:val="26"/>
+          <w:szCs w:val="26"/>
+        </w:rPr>
+      </w:pPr>
+      <w:r>
+        <w:rPr>
+          <w:rFonts w:ascii="Times New Roman" w:hAnsi="Times New Roman" w:cs="Times New Roman"/>
+          <w:sz w:val="26"/>
+          <w:szCs w:val="26"/>
+        </w:rPr>
+        <w:t>+ D</w:t>
+      </w:r>
+      <w:r>
+        <w:rPr>
+          <w:rFonts w:ascii="Times New Roman" w:hAnsi="Times New Roman" w:cs="Times New Roman"/>
+          <w:sz w:val="26"/>
+          <w:szCs w:val="26"/>
+          <w:lang w:val="en-US"/>
+        </w:rPr>
+        <w:t>4</w:t>
+      </w:r>
+      <w:r>
+        <w:rPr>
+          <w:rFonts w:ascii="Times New Roman" w:hAnsi="Times New Roman" w:cs="Times New Roman"/>
+          <w:sz w:val="26"/>
+          <w:szCs w:val="26"/>
+        </w:rPr>
+        <w:t xml:space="preserve">: </w:t>
+      </w:r>
+      <w:r>
+        <w:rPr>
+          <w:rFonts w:ascii="Times New Roman" w:hAnsi="Times New Roman" w:cs="Times New Roman"/>
+          <w:sz w:val="26"/>
+          <w:szCs w:val="26"/>
+          <w:lang w:val="en-US"/>
+        </w:rPr>
+        <w:t>T</w:t>
+      </w:r>
+      <w:r>
+        <w:rPr>
+          <w:rFonts w:ascii="Times New Roman" w:hAnsi="Times New Roman" w:cs="Times New Roman"/>
+          <w:sz w:val="26"/>
+          <w:szCs w:val="26"/>
+        </w:rPr>
+        <w:t>hông tin học sinh</w:t>
+      </w:r>
+      <w:r>
+        <w:rPr>
+          <w:rFonts w:ascii="Times New Roman" w:hAnsi="Times New Roman" w:cs="Times New Roman"/>
+          <w:sz w:val="26"/>
+          <w:szCs w:val="26"/>
+          <w:lang w:val="en-US"/>
+        </w:rPr>
+        <w:t xml:space="preserve"> sau khi sửa</w:t>
+      </w:r>
+      <w:r>
+        <w:rPr>
+          <w:rFonts w:ascii="Times New Roman" w:hAnsi="Times New Roman" w:cs="Times New Roman"/>
+          <w:sz w:val="26"/>
+          <w:szCs w:val="26"/>
+        </w:rPr>
+        <w:t>: Mã học sinh, họ tên, ngày sinh, địa chỉ, giới tính,</w:t>
+      </w:r>
+      <w:r>
+        <w:rPr>
+          <w:rFonts w:ascii="Times New Roman" w:hAnsi="Times New Roman" w:cs="Times New Roman"/>
+          <w:sz w:val="26"/>
+          <w:szCs w:val="26"/>
+          <w:lang w:val="vi-VN"/>
+        </w:rPr>
+        <w:t xml:space="preserve"> </w:t>
+      </w:r>
+      <w:r>
+        <w:rPr>
+          <w:rFonts w:ascii="Times New Roman" w:hAnsi="Times New Roman" w:cs="Times New Roman"/>
+          <w:sz w:val="26"/>
+          <w:szCs w:val="26"/>
+        </w:rPr>
+        <w:t>điện thoại, dân tộc, tôn giáo</w:t>
+      </w:r>
+      <w:r>
+        <w:rPr>
+          <w:rFonts w:ascii="Times New Roman" w:hAnsi="Times New Roman" w:cs="Times New Roman"/>
+          <w:sz w:val="26"/>
+          <w:szCs w:val="26"/>
+          <w:lang w:val="vi-VN"/>
+        </w:rPr>
+        <w:t>, họ tên cha, nghề nghiệp cha, họ tên mẹ, nghề nghiệp mẹ.</w:t>
+      </w:r>
+    </w:p>
+    <w:p>
+      <w:pPr>
+        <w:pStyle w:val="7"/>
+        <w:ind w:left="0" w:leftChars="0" w:firstLine="0" w:firstLineChars="0"/>
+        <w:rPr>
+          <w:rFonts w:ascii="Times New Roman" w:hAnsi="Times New Roman" w:cs="Times New Roman"/>
+          <w:sz w:val="26"/>
+          <w:szCs w:val="26"/>
+        </w:rPr>
+      </w:pPr>
+    </w:p>
+    <w:p>
+      <w:pPr>
+        <w:pStyle w:val="7"/>
+        <w:numPr>
+          <w:ilvl w:val="0"/>
+          <w:numId w:val="12"/>
+        </w:numPr>
+        <w:rPr>
+          <w:rFonts w:ascii="Times New Roman" w:hAnsi="Times New Roman" w:cs="Times New Roman"/>
+          <w:sz w:val="26"/>
+          <w:szCs w:val="26"/>
+        </w:rPr>
+      </w:pPr>
+      <w:r>
+        <w:rPr>
+          <w:rFonts w:ascii="Times New Roman" w:hAnsi="Times New Roman" w:cs="Times New Roman"/>
+          <w:b/>
+          <w:bCs/>
+          <w:sz w:val="26"/>
+          <w:szCs w:val="26"/>
+        </w:rPr>
+        <w:t>Thuật toán xử lí:</w:t>
+      </w:r>
+      <w:r>
+        <w:rPr>
+          <w:rFonts w:ascii="Times New Roman" w:hAnsi="Times New Roman" w:cs="Times New Roman"/>
+          <w:sz w:val="26"/>
+          <w:szCs w:val="26"/>
+        </w:rPr>
+        <w:t xml:space="preserve"> </w:t>
+      </w:r>
+    </w:p>
+    <w:p>
+      <w:pPr>
+        <w:pStyle w:val="7"/>
+        <w:ind w:left="1440"/>
+        <w:rPr>
+          <w:rFonts w:ascii="Times New Roman" w:hAnsi="Times New Roman" w:cs="Times New Roman"/>
+          <w:sz w:val="26"/>
+          <w:szCs w:val="26"/>
+          <w:lang w:val="en-US"/>
+        </w:rPr>
+      </w:pPr>
+      <w:r>
+        <w:rPr>
+          <w:rFonts w:ascii="Times New Roman" w:hAnsi="Times New Roman" w:cs="Times New Roman"/>
+          <w:sz w:val="26"/>
+          <w:szCs w:val="26"/>
+          <w:lang w:val="en-US"/>
+        </w:rPr>
+        <w:t xml:space="preserve">+ </w:t>
+      </w:r>
+      <w:r>
+        <w:rPr>
+          <w:rFonts w:ascii="Times New Roman" w:hAnsi="Times New Roman" w:cs="Times New Roman"/>
+          <w:sz w:val="26"/>
+          <w:szCs w:val="26"/>
+        </w:rPr>
+        <w:t xml:space="preserve">Bước </w:t>
+      </w:r>
+      <w:r>
+        <w:rPr>
+          <w:rFonts w:ascii="Times New Roman" w:hAnsi="Times New Roman" w:cs="Times New Roman"/>
+          <w:sz w:val="26"/>
+          <w:szCs w:val="26"/>
+          <w:lang w:val="en-US"/>
+        </w:rPr>
+        <w:t>1</w:t>
+      </w:r>
+      <w:r>
+        <w:rPr>
+          <w:rFonts w:ascii="Times New Roman" w:hAnsi="Times New Roman" w:cs="Times New Roman"/>
+          <w:sz w:val="26"/>
+          <w:szCs w:val="26"/>
+        </w:rPr>
+        <w:t>: Nhập thông tin học sinh: Mã học sinh, họ tên,</w:t>
+      </w:r>
+      <w:r>
+        <w:rPr>
+          <w:rFonts w:ascii="Times New Roman" w:hAnsi="Times New Roman" w:cs="Times New Roman"/>
+          <w:sz w:val="26"/>
+          <w:szCs w:val="26"/>
+          <w:lang w:val="en-US"/>
+        </w:rPr>
+        <w:t xml:space="preserve"> ngày sinh, địa chỉ, giới tính, điện thoại, dân tộc, tôn giáo, họ tên cha, nghề nghiệp cha, họ tên mẹ, nghề nghiệp mẹ.</w:t>
+      </w:r>
+    </w:p>
+    <w:p>
+      <w:pPr>
+        <w:pStyle w:val="7"/>
+        <w:ind w:left="1440"/>
+        <w:rPr>
+          <w:rFonts w:ascii="Times New Roman" w:hAnsi="Times New Roman" w:cs="Times New Roman"/>
+          <w:sz w:val="26"/>
+          <w:szCs w:val="26"/>
+          <w:lang w:val="en-US"/>
+        </w:rPr>
+      </w:pPr>
+      <w:r>
+        <w:rPr>
+          <w:rFonts w:ascii="Times New Roman" w:hAnsi="Times New Roman" w:cs="Times New Roman"/>
+          <w:sz w:val="26"/>
+          <w:szCs w:val="26"/>
+          <w:lang w:val="en-US"/>
+        </w:rPr>
+        <w:t xml:space="preserve">+ </w:t>
+      </w:r>
+      <w:r>
+        <w:rPr>
+          <w:rFonts w:ascii="Times New Roman" w:hAnsi="Times New Roman" w:cs="Times New Roman"/>
+          <w:sz w:val="26"/>
+          <w:szCs w:val="26"/>
+        </w:rPr>
+        <w:t xml:space="preserve">Bước </w:t>
+      </w:r>
+      <w:r>
+        <w:rPr>
+          <w:rFonts w:ascii="Times New Roman" w:hAnsi="Times New Roman" w:cs="Times New Roman"/>
+          <w:sz w:val="26"/>
+          <w:szCs w:val="26"/>
+          <w:lang w:val="en-US"/>
+        </w:rPr>
+        <w:t>2</w:t>
+      </w:r>
+      <w:r>
+        <w:rPr>
+          <w:rFonts w:ascii="Times New Roman" w:hAnsi="Times New Roman" w:cs="Times New Roman"/>
+          <w:sz w:val="26"/>
+          <w:szCs w:val="26"/>
+        </w:rPr>
+        <w:t xml:space="preserve">: Chọn nút </w:t>
+      </w:r>
+      <w:r>
+        <w:rPr>
+          <w:rFonts w:ascii="Times New Roman" w:hAnsi="Times New Roman" w:cs="Times New Roman"/>
+          <w:sz w:val="26"/>
+          <w:szCs w:val="26"/>
+          <w:lang w:val="en-US"/>
+        </w:rPr>
+        <w:t>Sửa.</w:t>
+      </w:r>
+    </w:p>
+    <w:p>
+      <w:pPr>
+        <w:pStyle w:val="7"/>
+        <w:ind w:left="1440"/>
+        <w:rPr>
+          <w:rFonts w:ascii="Times New Roman" w:hAnsi="Times New Roman" w:cs="Times New Roman"/>
+          <w:sz w:val="26"/>
+          <w:szCs w:val="26"/>
+          <w:lang w:val="en-US"/>
+        </w:rPr>
+      </w:pPr>
+      <w:r>
+        <w:rPr>
+          <w:rFonts w:ascii="Times New Roman" w:hAnsi="Times New Roman" w:cs="Times New Roman"/>
+          <w:sz w:val="26"/>
+          <w:szCs w:val="26"/>
+          <w:lang w:val="en-US"/>
+        </w:rPr>
+        <w:t>+</w:t>
+      </w:r>
+      <w:r>
+        <w:rPr>
+          <w:rFonts w:ascii="Times New Roman" w:hAnsi="Times New Roman" w:cs="Times New Roman"/>
+          <w:sz w:val="26"/>
+          <w:szCs w:val="26"/>
+        </w:rPr>
+        <w:t xml:space="preserve"> Bước </w:t>
+      </w:r>
+      <w:r>
+        <w:rPr>
+          <w:rFonts w:ascii="Times New Roman" w:hAnsi="Times New Roman" w:cs="Times New Roman"/>
+          <w:sz w:val="26"/>
+          <w:szCs w:val="26"/>
+          <w:lang w:val="en-US"/>
+        </w:rPr>
+        <w:t>3</w:t>
+      </w:r>
+      <w:r>
+        <w:rPr>
+          <w:rFonts w:ascii="Times New Roman" w:hAnsi="Times New Roman" w:cs="Times New Roman"/>
+          <w:sz w:val="26"/>
+          <w:szCs w:val="26"/>
+        </w:rPr>
+        <w:t>: Hệ thống kiểm tra</w:t>
+      </w:r>
+      <w:r>
+        <w:rPr>
+          <w:rFonts w:ascii="Times New Roman" w:hAnsi="Times New Roman" w:cs="Times New Roman"/>
+          <w:sz w:val="26"/>
+          <w:szCs w:val="26"/>
+          <w:lang w:val="en-US"/>
+        </w:rPr>
+        <w:t xml:space="preserve">. </w:t>
+      </w:r>
+      <w:r>
+        <w:rPr>
+          <w:rFonts w:ascii="Times New Roman" w:hAnsi="Times New Roman" w:cs="Times New Roman"/>
+          <w:sz w:val="26"/>
+          <w:szCs w:val="26"/>
+        </w:rPr>
+        <w:t>Nếu tồn tại học sinh đó</w:t>
+      </w:r>
+      <w:r>
+        <w:rPr>
+          <w:rFonts w:ascii="Times New Roman" w:hAnsi="Times New Roman" w:cs="Times New Roman"/>
+          <w:sz w:val="26"/>
+          <w:szCs w:val="26"/>
+          <w:lang w:val="en-US"/>
+        </w:rPr>
+        <w:t xml:space="preserve">, </w:t>
+      </w:r>
+      <w:r>
+        <w:rPr>
+          <w:rFonts w:ascii="Times New Roman" w:hAnsi="Times New Roman" w:cs="Times New Roman"/>
+          <w:sz w:val="26"/>
+          <w:szCs w:val="26"/>
+        </w:rPr>
+        <w:t>chọn 1 học sinh cần xóa. Ngược lại thì không xóa được</w:t>
+      </w:r>
+      <w:r>
+        <w:rPr>
+          <w:rFonts w:ascii="Times New Roman" w:hAnsi="Times New Roman" w:cs="Times New Roman"/>
+          <w:sz w:val="26"/>
+          <w:szCs w:val="26"/>
+          <w:lang w:val="en-US"/>
+        </w:rPr>
+        <w:t>.</w:t>
+      </w:r>
+    </w:p>
+    <w:p>
+      <w:pPr>
+        <w:pStyle w:val="7"/>
+        <w:ind w:left="1440"/>
+        <w:rPr>
+          <w:rFonts w:ascii="Times New Roman" w:hAnsi="Times New Roman" w:cs="Times New Roman"/>
+          <w:sz w:val="26"/>
+          <w:szCs w:val="26"/>
+          <w:lang w:val="en-US"/>
+        </w:rPr>
+      </w:pPr>
+      <w:r>
+        <w:rPr>
+          <w:rFonts w:ascii="Times New Roman" w:hAnsi="Times New Roman" w:cs="Times New Roman"/>
+          <w:sz w:val="26"/>
+          <w:szCs w:val="26"/>
+          <w:lang w:val="en-US"/>
+        </w:rPr>
+        <w:t xml:space="preserve">+ Bước 4: </w:t>
+      </w:r>
+      <w:r>
+        <w:rPr>
+          <w:rFonts w:ascii="Times New Roman" w:hAnsi="Times New Roman" w:cs="Times New Roman"/>
+          <w:sz w:val="26"/>
+          <w:szCs w:val="26"/>
+        </w:rPr>
+        <w:t>Điền thông tin cần sử</w:t>
+      </w:r>
+      <w:r>
+        <w:rPr>
+          <w:rFonts w:ascii="Times New Roman" w:hAnsi="Times New Roman" w:cs="Times New Roman"/>
+          <w:sz w:val="26"/>
+          <w:szCs w:val="26"/>
+          <w:lang w:val="en-US"/>
+        </w:rPr>
+        <w:t>a.</w:t>
+      </w:r>
+    </w:p>
+    <w:p>
+      <w:pPr>
+        <w:pStyle w:val="7"/>
+        <w:ind w:left="1440"/>
+        <w:rPr>
+          <w:rFonts w:ascii="Times New Roman" w:hAnsi="Times New Roman" w:cs="Times New Roman"/>
+          <w:sz w:val="26"/>
+          <w:szCs w:val="26"/>
+          <w:lang w:val="en-US"/>
+        </w:rPr>
+      </w:pPr>
+      <w:r>
+        <w:rPr>
+          <w:rFonts w:ascii="Times New Roman" w:hAnsi="Times New Roman" w:cs="Times New Roman"/>
+          <w:sz w:val="26"/>
+          <w:szCs w:val="26"/>
+          <w:lang w:val="en-US"/>
+        </w:rPr>
+        <w:t xml:space="preserve">+ </w:t>
+      </w:r>
+      <w:r>
+        <w:rPr>
+          <w:rFonts w:ascii="Times New Roman" w:hAnsi="Times New Roman" w:cs="Times New Roman"/>
+          <w:sz w:val="26"/>
+          <w:szCs w:val="26"/>
+        </w:rPr>
+        <w:t>Bước 5: Chọn nút Sửa</w:t>
+      </w:r>
+      <w:r>
+        <w:rPr>
+          <w:rFonts w:ascii="Times New Roman" w:hAnsi="Times New Roman" w:cs="Times New Roman"/>
+          <w:sz w:val="26"/>
+          <w:szCs w:val="26"/>
+          <w:lang w:val="en-US"/>
+        </w:rPr>
+        <w:t>.</w:t>
+      </w:r>
+    </w:p>
+    <w:p>
+      <w:pPr>
+        <w:pStyle w:val="7"/>
+        <w:ind w:left="1440"/>
+        <w:rPr>
+          <w:rFonts w:ascii="Times New Roman" w:hAnsi="Times New Roman" w:cs="Times New Roman"/>
+          <w:sz w:val="26"/>
+          <w:szCs w:val="26"/>
+          <w:lang w:val="en-US"/>
+        </w:rPr>
+      </w:pPr>
+      <w:r>
+        <w:rPr>
+          <w:rFonts w:ascii="Times New Roman" w:hAnsi="Times New Roman" w:cs="Times New Roman"/>
+          <w:sz w:val="26"/>
+          <w:szCs w:val="26"/>
+          <w:lang w:val="en-US"/>
+        </w:rPr>
+        <w:t>+ B</w:t>
+      </w:r>
+      <w:r>
+        <w:rPr>
+          <w:rFonts w:ascii="Times New Roman" w:hAnsi="Times New Roman" w:cs="Times New Roman"/>
+          <w:sz w:val="26"/>
+          <w:szCs w:val="26"/>
+        </w:rPr>
+        <w:t>ước 6: Hệ thống kiểm tra. Nếu</w:t>
+      </w:r>
+      <w:r>
+        <w:rPr>
+          <w:rFonts w:ascii="Times New Roman" w:hAnsi="Times New Roman" w:cs="Times New Roman"/>
+          <w:sz w:val="26"/>
+          <w:szCs w:val="26"/>
+          <w:lang w:val="en-US"/>
+        </w:rPr>
+        <w:t xml:space="preserve"> </w:t>
+      </w:r>
+      <w:r>
+        <w:rPr>
+          <w:rFonts w:ascii="Times New Roman" w:hAnsi="Times New Roman" w:cs="Times New Roman"/>
+          <w:sz w:val="26"/>
+          <w:szCs w:val="26"/>
+        </w:rPr>
+        <w:t>15 ≤ tuổi học sinh ≤ 20 thì sửa thành công. Ngược lại không sửa</w:t>
+      </w:r>
+      <w:r>
+        <w:rPr>
+          <w:rFonts w:ascii="Times New Roman" w:hAnsi="Times New Roman" w:cs="Times New Roman"/>
+          <w:sz w:val="26"/>
+          <w:szCs w:val="26"/>
+          <w:lang w:val="en-US"/>
+        </w:rPr>
+        <w:t>.</w:t>
+      </w:r>
+    </w:p>
+    <w:p>
+      <w:pPr>
+        <w:pStyle w:val="7"/>
+        <w:ind w:left="1440"/>
+        <w:rPr>
+          <w:rFonts w:ascii="Times New Roman" w:hAnsi="Times New Roman" w:cs="Times New Roman"/>
+          <w:sz w:val="26"/>
+          <w:szCs w:val="26"/>
+          <w:lang w:val="en-US"/>
+        </w:rPr>
+      </w:pPr>
+      <w:r>
+        <w:rPr>
+          <w:rFonts w:ascii="Times New Roman" w:hAnsi="Times New Roman" w:cs="Times New Roman"/>
+          <w:sz w:val="26"/>
+          <w:szCs w:val="26"/>
+          <w:lang w:val="en-US"/>
+        </w:rPr>
+        <w:t xml:space="preserve">+ Bước 7: </w:t>
+      </w:r>
+      <w:r>
+        <w:rPr>
+          <w:rFonts w:ascii="Times New Roman" w:hAnsi="Times New Roman" w:cs="Times New Roman"/>
+          <w:sz w:val="26"/>
+          <w:szCs w:val="26"/>
+        </w:rPr>
+        <w:t xml:space="preserve">Sửa tiếp thì quay lại bước </w:t>
+      </w:r>
+      <w:r>
+        <w:rPr>
+          <w:rFonts w:ascii="Times New Roman" w:hAnsi="Times New Roman" w:cs="Times New Roman"/>
+          <w:sz w:val="26"/>
+          <w:szCs w:val="26"/>
+          <w:lang w:val="en-US"/>
+        </w:rPr>
+        <w:t>1</w:t>
+      </w:r>
+      <w:r>
+        <w:rPr>
+          <w:rFonts w:ascii="Times New Roman" w:hAnsi="Times New Roman" w:cs="Times New Roman"/>
+          <w:sz w:val="26"/>
+          <w:szCs w:val="26"/>
+        </w:rPr>
+        <w:t>, ngược lại chọn nút Thoát để kết thúc</w:t>
+      </w:r>
+      <w:r>
+        <w:rPr>
+          <w:rFonts w:ascii="Times New Roman" w:hAnsi="Times New Roman" w:cs="Times New Roman"/>
+          <w:sz w:val="26"/>
+          <w:szCs w:val="26"/>
+          <w:lang w:val="en-US"/>
+        </w:rPr>
+        <w:t>.</w:t>
+      </w:r>
     </w:p>
     <w:p>
       <w:pPr>
@@ -21429,7 +22590,7 @@
           <w:szCs w:val="26"/>
           <w:lang w:val="en-US"/>
         </w:rPr>
-        <w:t xml:space="preserve">3.2) </w:t>
+        <w:t xml:space="preserve">3.4) </w:t>
       </w:r>
       <w:r>
         <w:rPr>
@@ -21448,11 +22609,11 @@
           <w:ilvl w:val="0"/>
           <w:numId w:val="0"/>
         </w:numPr>
-        <w:ind w:left="1080" w:leftChars="0"/>
+        <w:ind w:leftChars="0" w:firstLine="390" w:firstLineChars="150"/>
+        <w:outlineLvl w:val="2"/>
         <w:rPr>
           <w:rFonts w:ascii="Times New Roman" w:hAnsi="Times New Roman" w:cs="Times New Roman"/>
           <w:b/>
-          <w:bCs/>
           <w:sz w:val="26"/>
           <w:szCs w:val="26"/>
         </w:rPr>
@@ -21470,10 +22631,10 @@
           <wp:anchor distT="0" distB="0" distL="114300" distR="114300" simplePos="0" relativeHeight="251671552" behindDoc="0" locked="0" layoutInCell="1" allowOverlap="1">
             <wp:simplePos x="0" y="0"/>
             <wp:positionH relativeFrom="margin">
-              <wp:align>left</wp:align>
+              <wp:posOffset>0</wp:posOffset>
             </wp:positionH>
             <wp:positionV relativeFrom="paragraph">
-              <wp:posOffset>60960</wp:posOffset>
+              <wp:posOffset>127635</wp:posOffset>
             </wp:positionV>
             <wp:extent cx="2675255" cy="2854325"/>
             <wp:effectExtent l="0" t="0" r="0" b="3175"/>
@@ -21500,7 +22661,7 @@
                     </pic:cNvPicPr>
                   </pic:nvPicPr>
                   <pic:blipFill>
-                    <a:blip r:embed="rId10">
+                    <a:blip r:embed="rId12">
                       <a:extLst>
                         <a:ext uri="{28A0092B-C50C-407E-A947-70E740481C1C}">
                           <a14:useLocalDpi xmlns:a14="http://schemas.microsoft.com/office/drawing/2010/main" val="0"/>
@@ -21526,228 +22687,15 @@
           </wp:anchor>
         </w:drawing>
       </w:r>
-      <w:r>
-        <w:rPr>
-          <w:rFonts w:ascii="Times New Roman" w:hAnsi="Times New Roman" w:cs="Times New Roman"/>
-          <w:b/>
-          <w:bCs/>
-          <w:sz w:val="26"/>
-          <w:szCs w:val="26"/>
-          <w:lang w:val="vi-VN"/>
-        </w:rPr>
-        <w:t>-</w:t>
-      </w:r>
-      <w:r>
-        <w:rPr>
-          <w:rFonts w:ascii="Times New Roman" w:hAnsi="Times New Roman" w:cs="Times New Roman"/>
-          <w:b/>
-          <w:bCs/>
-          <w:sz w:val="26"/>
-          <w:szCs w:val="26"/>
-        </w:rPr>
-        <w:t xml:space="preserve"> Ý nghĩa từng dòng dữ liệu:</w:t>
-      </w:r>
-    </w:p>
-    <w:p>
-      <w:pPr>
-        <w:pStyle w:val="7"/>
-        <w:rPr>
-          <w:rFonts w:ascii="Times New Roman" w:hAnsi="Times New Roman" w:cs="Times New Roman"/>
-          <w:sz w:val="26"/>
-          <w:szCs w:val="26"/>
-        </w:rPr>
-      </w:pPr>
-      <w:r>
-        <w:rPr>
-          <w:rFonts w:ascii="Times New Roman" w:hAnsi="Times New Roman" w:cs="Times New Roman"/>
-          <w:sz w:val="26"/>
-          <w:szCs w:val="26"/>
-        </w:rPr>
-        <w:t>+ D1: Nhập thông tin lớp: Mã lớp, tên lớp, s</w:t>
-      </w:r>
-      <w:r>
-        <w:rPr>
-          <w:rFonts w:ascii="Times New Roman" w:hAnsi="Times New Roman" w:cs="Times New Roman"/>
-          <w:sz w:val="26"/>
-          <w:szCs w:val="26"/>
-          <w:lang w:val="vi-VN"/>
-        </w:rPr>
-        <w:t>ĩ</w:t>
-      </w:r>
-      <w:r>
-        <w:rPr>
-          <w:rFonts w:ascii="Times New Roman" w:hAnsi="Times New Roman" w:cs="Times New Roman"/>
-          <w:sz w:val="26"/>
-          <w:szCs w:val="26"/>
-        </w:rPr>
-        <w:t xml:space="preserve"> số, mã khối, </w:t>
-      </w:r>
-      <w:r>
-        <w:rPr>
-          <w:rFonts w:ascii="Times New Roman" w:hAnsi="Times New Roman" w:cs="Times New Roman"/>
-          <w:sz w:val="26"/>
-          <w:szCs w:val="26"/>
-          <w:lang w:val="vi-VN"/>
-        </w:rPr>
-        <w:t>m</w:t>
-      </w:r>
-      <w:r>
-        <w:rPr>
-          <w:rFonts w:ascii="Times New Roman" w:hAnsi="Times New Roman" w:cs="Times New Roman"/>
-          <w:sz w:val="26"/>
-          <w:szCs w:val="26"/>
-        </w:rPr>
-        <w:t>ã học sinh, họ tên, ngày sinh, địa chỉ, giới tính.</w:t>
-      </w:r>
-    </w:p>
-    <w:p>
-      <w:pPr>
-        <w:pStyle w:val="7"/>
-        <w:ind w:left="1440"/>
-        <w:rPr>
-          <w:rFonts w:ascii="Times New Roman" w:hAnsi="Times New Roman" w:cs="Times New Roman"/>
-          <w:sz w:val="26"/>
-          <w:szCs w:val="26"/>
-        </w:rPr>
-      </w:pPr>
-      <w:r>
-        <w:rPr>
-          <w:rFonts w:ascii="Times New Roman" w:hAnsi="Times New Roman" w:cs="Times New Roman"/>
-          <w:sz w:val="26"/>
-          <w:szCs w:val="26"/>
-        </w:rPr>
-        <w:t>+ D2: Kết quả chia lớp</w:t>
-      </w:r>
-    </w:p>
-    <w:p>
-      <w:pPr>
-        <w:pStyle w:val="7"/>
-        <w:ind w:left="1440"/>
-        <w:rPr>
-          <w:rFonts w:ascii="Times New Roman" w:hAnsi="Times New Roman" w:cs="Times New Roman"/>
-          <w:sz w:val="26"/>
-          <w:szCs w:val="26"/>
-        </w:rPr>
-      </w:pPr>
-      <w:r>
-        <w:rPr>
-          <w:rFonts w:ascii="Times New Roman" w:hAnsi="Times New Roman" w:cs="Times New Roman"/>
-          <w:sz w:val="26"/>
-          <w:szCs w:val="26"/>
-        </w:rPr>
-        <w:t>+ D3: Có 3 khối lớp (10, 11, 12). Mỗi lớp không quá 40 học sinh.</w:t>
-      </w:r>
-    </w:p>
-    <w:p>
-      <w:pPr>
-        <w:pStyle w:val="7"/>
-        <w:ind w:left="1440"/>
-        <w:rPr>
-          <w:rFonts w:ascii="Times New Roman" w:hAnsi="Times New Roman" w:cs="Times New Roman"/>
-          <w:sz w:val="26"/>
-          <w:szCs w:val="26"/>
-        </w:rPr>
-      </w:pPr>
-      <w:r>
-        <w:rPr>
-          <w:rFonts w:ascii="Times New Roman" w:hAnsi="Times New Roman" w:cs="Times New Roman"/>
-          <w:sz w:val="26"/>
-          <w:szCs w:val="26"/>
-        </w:rPr>
-        <w:t>+ D4: Lưu danh sách lớp.</w:t>
-      </w:r>
-    </w:p>
-    <w:p>
-      <w:pPr>
-        <w:pStyle w:val="7"/>
-        <w:ind w:left="1440"/>
-        <w:rPr>
-          <w:rFonts w:ascii="Times New Roman" w:hAnsi="Times New Roman" w:cs="Times New Roman"/>
-          <w:sz w:val="26"/>
-          <w:szCs w:val="26"/>
-        </w:rPr>
-      </w:pPr>
-    </w:p>
-    <w:p>
-      <w:pPr>
-        <w:pStyle w:val="7"/>
-        <w:ind w:left="1440"/>
-        <w:rPr>
-          <w:rFonts w:ascii="Times New Roman" w:hAnsi="Times New Roman" w:cs="Times New Roman"/>
-          <w:sz w:val="26"/>
-          <w:szCs w:val="26"/>
-        </w:rPr>
-      </w:pPr>
-    </w:p>
-    <w:p>
-      <w:pPr>
-        <w:pStyle w:val="7"/>
-        <w:ind w:left="1440"/>
-        <w:rPr>
-          <w:rFonts w:ascii="Times New Roman" w:hAnsi="Times New Roman" w:cs="Times New Roman"/>
-          <w:sz w:val="26"/>
-          <w:szCs w:val="26"/>
-        </w:rPr>
-      </w:pPr>
-    </w:p>
-    <w:p>
-      <w:pPr>
-        <w:pStyle w:val="7"/>
-        <w:ind w:left="1440"/>
-        <w:rPr>
-          <w:rFonts w:ascii="Times New Roman" w:hAnsi="Times New Roman" w:cs="Times New Roman"/>
-          <w:sz w:val="26"/>
-          <w:szCs w:val="26"/>
-        </w:rPr>
-      </w:pPr>
-    </w:p>
-    <w:p>
-      <w:pPr>
-        <w:pStyle w:val="7"/>
-        <w:ind w:left="1440"/>
-        <w:rPr>
-          <w:rFonts w:ascii="Times New Roman" w:hAnsi="Times New Roman" w:cs="Times New Roman"/>
-          <w:sz w:val="26"/>
-          <w:szCs w:val="26"/>
-        </w:rPr>
-      </w:pPr>
-    </w:p>
-    <w:p>
-      <w:pPr>
-        <w:pStyle w:val="7"/>
-        <w:ind w:left="1440"/>
-        <w:rPr>
-          <w:rFonts w:ascii="Times New Roman" w:hAnsi="Times New Roman" w:cs="Times New Roman"/>
-          <w:sz w:val="26"/>
-          <w:szCs w:val="26"/>
-        </w:rPr>
-      </w:pPr>
-    </w:p>
-    <w:p>
-      <w:pPr>
-        <w:pStyle w:val="7"/>
-        <w:ind w:left="1440"/>
-        <w:rPr>
-          <w:rFonts w:ascii="Times New Roman" w:hAnsi="Times New Roman" w:cs="Times New Roman"/>
-          <w:sz w:val="26"/>
-          <w:szCs w:val="26"/>
-        </w:rPr>
-      </w:pPr>
     </w:p>
     <w:p>
       <w:pPr>
         <w:pStyle w:val="7"/>
         <w:numPr>
           <w:ilvl w:val="0"/>
-          <w:numId w:val="12"/>
+          <w:numId w:val="0"/>
         </w:numPr>
-        <w:rPr>
-          <w:rFonts w:ascii="Times New Roman" w:hAnsi="Times New Roman" w:cs="Times New Roman"/>
-          <w:sz w:val="26"/>
-          <w:szCs w:val="26"/>
-        </w:rPr>
-      </w:pPr>
-      <w:r>
+        <w:ind w:left="1080" w:leftChars="0"/>
         <w:rPr>
           <w:rFonts w:ascii="Times New Roman" w:hAnsi="Times New Roman" w:cs="Times New Roman"/>
           <w:b/>
@@ -21755,15 +22703,79 @@
           <w:sz w:val="26"/>
           <w:szCs w:val="26"/>
         </w:rPr>
-        <w:t>Thuật toán xử lí:</w:t>
-      </w:r>
-      <w:r>
-        <w:rPr>
-          <w:rFonts w:ascii="Times New Roman" w:hAnsi="Times New Roman" w:cs="Times New Roman"/>
-          <w:sz w:val="26"/>
-          <w:szCs w:val="26"/>
-        </w:rPr>
-        <w:t xml:space="preserve"> </w:t>
+      </w:pPr>
+      <w:r>
+        <w:rPr>
+          <w:rFonts w:ascii="Times New Roman" w:hAnsi="Times New Roman" w:cs="Times New Roman"/>
+          <w:b/>
+          <w:bCs/>
+          <w:sz w:val="26"/>
+          <w:szCs w:val="26"/>
+          <w:lang w:val="vi-VN"/>
+        </w:rPr>
+        <w:t>-</w:t>
+      </w:r>
+      <w:r>
+        <w:rPr>
+          <w:rFonts w:ascii="Times New Roman" w:hAnsi="Times New Roman" w:cs="Times New Roman"/>
+          <w:b/>
+          <w:bCs/>
+          <w:sz w:val="26"/>
+          <w:szCs w:val="26"/>
+        </w:rPr>
+        <w:t xml:space="preserve"> Ý nghĩa từng dòng dữ liệu:</w:t>
+      </w:r>
+    </w:p>
+    <w:p>
+      <w:pPr>
+        <w:pStyle w:val="7"/>
+        <w:rPr>
+          <w:rFonts w:ascii="Times New Roman" w:hAnsi="Times New Roman" w:cs="Times New Roman"/>
+          <w:sz w:val="26"/>
+          <w:szCs w:val="26"/>
+        </w:rPr>
+      </w:pPr>
+      <w:r>
+        <w:rPr>
+          <w:rFonts w:ascii="Times New Roman" w:hAnsi="Times New Roman" w:cs="Times New Roman"/>
+          <w:sz w:val="26"/>
+          <w:szCs w:val="26"/>
+        </w:rPr>
+        <w:t>+ D1: Nhập thông tin lớp: Mã lớp, tên lớp, s</w:t>
+      </w:r>
+      <w:r>
+        <w:rPr>
+          <w:rFonts w:ascii="Times New Roman" w:hAnsi="Times New Roman" w:cs="Times New Roman"/>
+          <w:sz w:val="26"/>
+          <w:szCs w:val="26"/>
+          <w:lang w:val="vi-VN"/>
+        </w:rPr>
+        <w:t>ĩ</w:t>
+      </w:r>
+      <w:r>
+        <w:rPr>
+          <w:rFonts w:ascii="Times New Roman" w:hAnsi="Times New Roman" w:cs="Times New Roman"/>
+          <w:sz w:val="26"/>
+          <w:szCs w:val="26"/>
+        </w:rPr>
+        <w:t xml:space="preserve"> số, mã khối, </w:t>
+      </w:r>
+      <w:r>
+        <w:rPr>
+          <w:rFonts w:ascii="Times New Roman" w:hAnsi="Times New Roman" w:cs="Times New Roman"/>
+          <w:sz w:val="26"/>
+          <w:szCs w:val="26"/>
+          <w:lang w:val="vi-VN"/>
+        </w:rPr>
+        <w:t>m</w:t>
+      </w:r>
+      <w:r>
+        <w:rPr>
+          <w:rFonts w:ascii="Times New Roman" w:hAnsi="Times New Roman" w:cs="Times New Roman"/>
+          <w:sz w:val="26"/>
+          <w:szCs w:val="26"/>
+        </w:rPr>
+        <w:t>ã học sinh, họ tên, ngày sinh, địa chỉ, giới tính.</w:t>
       </w:r>
     </w:p>
     <w:p>
@@ -21782,24 +22794,7 @@
           <w:sz w:val="26"/>
           <w:szCs w:val="26"/>
         </w:rPr>
-        <w:t>+ Bước 1: Nhập Nhập thông tin lớp: Mã lớp, tên lớp, s</w:t>
-      </w:r>
-      <w:r>
-        <w:rPr>
-          <w:rFonts w:ascii="Times New Roman" w:hAnsi="Times New Roman" w:cs="Times New Roman"/>
-          <w:sz w:val="26"/>
-          <w:szCs w:val="26"/>
-          <w:lang w:val="vi-VN"/>
-        </w:rPr>
-        <w:t>ĩ</w:t>
-      </w:r>
-      <w:r>
-        <w:rPr>
-          <w:rFonts w:ascii="Times New Roman" w:hAnsi="Times New Roman" w:cs="Times New Roman"/>
-          <w:sz w:val="26"/>
-          <w:szCs w:val="26"/>
-        </w:rPr>
-        <w:t xml:space="preserve"> số, mã khối.</w:t>
+        <w:t>+ D2: Kết quả chia lớp</w:t>
       </w:r>
     </w:p>
     <w:p>
@@ -21810,59 +22805,15 @@
           <w:rFonts w:ascii="Times New Roman" w:hAnsi="Times New Roman" w:cs="Times New Roman"/>
           <w:sz w:val="26"/>
           <w:szCs w:val="26"/>
-          <w:lang w:val="vi-VN"/>
-        </w:rPr>
-      </w:pPr>
-      <w:r>
-        <w:rPr>
-          <w:rFonts w:ascii="Times New Roman" w:hAnsi="Times New Roman" w:cs="Times New Roman"/>
-          <w:sz w:val="26"/>
-          <w:szCs w:val="26"/>
-        </w:rPr>
-        <w:t>+ Bước 2: Chọn nút Thêm</w:t>
-      </w:r>
-      <w:r>
-        <w:rPr>
-          <w:rFonts w:ascii="Times New Roman" w:hAnsi="Times New Roman" w:cs="Times New Roman"/>
-          <w:sz w:val="26"/>
-          <w:szCs w:val="26"/>
-          <w:lang w:val="vi-VN"/>
-        </w:rPr>
-        <w:t xml:space="preserve"> n</w:t>
-      </w:r>
-      <w:r>
-        <w:rPr>
-          <w:rFonts w:ascii="Times New Roman" w:hAnsi="Times New Roman" w:cs="Times New Roman"/>
-          <w:sz w:val="26"/>
-          <w:szCs w:val="26"/>
-        </w:rPr>
-        <w:t>ếu S</w:t>
-      </w:r>
-      <w:r>
-        <w:rPr>
-          <w:rFonts w:ascii="Times New Roman" w:hAnsi="Times New Roman" w:cs="Times New Roman"/>
-          <w:sz w:val="26"/>
-          <w:szCs w:val="26"/>
-          <w:lang w:val="vi-VN"/>
-        </w:rPr>
-        <w:t>ĩ</w:t>
-      </w:r>
-      <w:r>
-        <w:rPr>
-          <w:rFonts w:ascii="Times New Roman" w:hAnsi="Times New Roman" w:cs="Times New Roman"/>
-          <w:sz w:val="26"/>
-          <w:szCs w:val="26"/>
-        </w:rPr>
-        <w:t xml:space="preserve"> số ≤ 40, Mã khối = {10, 11, 12}. Ngược lại không thêm</w:t>
-      </w:r>
-      <w:r>
-        <w:rPr>
-          <w:rFonts w:ascii="Times New Roman" w:hAnsi="Times New Roman" w:cs="Times New Roman"/>
-          <w:sz w:val="26"/>
-          <w:szCs w:val="26"/>
-          <w:lang w:val="vi-VN"/>
-        </w:rPr>
-        <w:t>.</w:t>
+        </w:rPr>
+      </w:pPr>
+      <w:r>
+        <w:rPr>
+          <w:rFonts w:ascii="Times New Roman" w:hAnsi="Times New Roman" w:cs="Times New Roman"/>
+          <w:sz w:val="26"/>
+          <w:szCs w:val="26"/>
+        </w:rPr>
+        <w:t>+ D3: Có 3 khối lớp (10, 11, 12). Mỗi lớp không quá 40 học sinh.</w:t>
       </w:r>
     </w:p>
     <w:p>
@@ -21873,17 +22824,15 @@
           <w:rFonts w:ascii="Times New Roman" w:hAnsi="Times New Roman" w:cs="Times New Roman"/>
           <w:sz w:val="26"/>
           <w:szCs w:val="26"/>
-          <w:lang w:val="vi-VN"/>
-        </w:rPr>
-      </w:pPr>
-      <w:r>
-        <w:rPr>
-          <w:rFonts w:ascii="Times New Roman" w:hAnsi="Times New Roman" w:cs="Times New Roman"/>
-          <w:sz w:val="26"/>
-          <w:szCs w:val="26"/>
-          <w:lang w:val="vi-VN"/>
-        </w:rPr>
-        <w:t>+Bước 3: Nhập thông tin học sinh: mã học sinh, họ tên, ngày sinh, địa chỉ, giới tính.</w:t>
+        </w:rPr>
+      </w:pPr>
+      <w:r>
+        <w:rPr>
+          <w:rFonts w:ascii="Times New Roman" w:hAnsi="Times New Roman" w:cs="Times New Roman"/>
+          <w:sz w:val="26"/>
+          <w:szCs w:val="26"/>
+        </w:rPr>
+        <w:t>+ D4: Lưu danh sách lớp.</w:t>
       </w:r>
     </w:p>
     <w:p>
@@ -21896,14 +22845,6 @@
           <w:szCs w:val="26"/>
         </w:rPr>
       </w:pPr>
-      <w:r>
-        <w:rPr>
-          <w:rFonts w:ascii="Times New Roman" w:hAnsi="Times New Roman" w:cs="Times New Roman"/>
-          <w:sz w:val="26"/>
-          <w:szCs w:val="26"/>
-        </w:rPr>
-        <w:t>+ Bước 4: Chọn nút Thêm học sinh.</w:t>
-      </w:r>
     </w:p>
     <w:p>
       <w:pPr>
@@ -21913,58 +22854,27 @@
           <w:rFonts w:ascii="Times New Roman" w:hAnsi="Times New Roman" w:cs="Times New Roman"/>
           <w:sz w:val="26"/>
           <w:szCs w:val="26"/>
-        </w:rPr>
-      </w:pPr>
-      <w:r>
-        <w:rPr>
-          <w:rFonts w:ascii="Times New Roman" w:hAnsi="Times New Roman" w:cs="Times New Roman"/>
-          <w:sz w:val="26"/>
-          <w:szCs w:val="26"/>
-        </w:rPr>
-        <w:t>+ Bước 5:  Nếu tổng số học sinh &lt; S</w:t>
-      </w:r>
-      <w:r>
-        <w:rPr>
-          <w:rFonts w:ascii="Times New Roman" w:hAnsi="Times New Roman" w:cs="Times New Roman"/>
-          <w:sz w:val="26"/>
-          <w:szCs w:val="26"/>
-          <w:lang w:val="vi-VN"/>
-        </w:rPr>
-        <w:t>ĩ</w:t>
-      </w:r>
-      <w:r>
-        <w:rPr>
-          <w:rFonts w:ascii="Times New Roman" w:hAnsi="Times New Roman" w:cs="Times New Roman"/>
-          <w:sz w:val="26"/>
-          <w:szCs w:val="26"/>
-        </w:rPr>
-        <w:t xml:space="preserve"> số</w:t>
-      </w:r>
-      <w:r>
-        <w:rPr>
-          <w:rFonts w:ascii="Times New Roman" w:hAnsi="Times New Roman" w:cs="Times New Roman"/>
-          <w:sz w:val="26"/>
-          <w:szCs w:val="26"/>
-          <w:lang w:val="vi-VN"/>
-        </w:rPr>
-        <w:t xml:space="preserve"> </w:t>
-      </w:r>
-      <w:r>
-        <w:rPr>
-          <w:rFonts w:hint="default" w:ascii="Arial" w:hAnsi="Arial" w:cs="Arial"/>
-          <w:sz w:val="26"/>
-          <w:szCs w:val="26"/>
-          <w:lang w:val="vi-VN"/>
-        </w:rPr>
-        <w:t>→</w:t>
-      </w:r>
-      <w:r>
-        <w:rPr>
-          <w:rFonts w:ascii="Times New Roman" w:hAnsi="Times New Roman" w:cs="Times New Roman"/>
-          <w:sz w:val="26"/>
-          <w:szCs w:val="26"/>
-        </w:rPr>
-        <w:t xml:space="preserve"> thêm học sinh thành công, ngược lại không thêm được.</w:t>
+          <w:lang w:val="en-US"/>
+        </w:rPr>
+      </w:pPr>
+      <w:r>
+        <w:rPr>
+          <w:rFonts w:ascii="Times New Roman" w:hAnsi="Times New Roman" w:cs="Times New Roman"/>
+          <w:sz w:val="26"/>
+          <w:szCs w:val="26"/>
+          <w:lang w:val="en-US"/>
+        </w:rPr>
+        <w:t xml:space="preserve">- </w:t>
+      </w:r>
+      <w:r>
+        <w:rPr>
+          <w:rFonts w:ascii="Times New Roman" w:hAnsi="Times New Roman" w:cs="Times New Roman"/>
+          <w:b/>
+          <w:bCs/>
+          <w:sz w:val="26"/>
+          <w:szCs w:val="26"/>
+        </w:rPr>
+        <w:t>Thuật toán xử lí:</w:t>
       </w:r>
     </w:p>
     <w:p>
@@ -21983,7 +22893,24 @@
           <w:sz w:val="26"/>
           <w:szCs w:val="26"/>
         </w:rPr>
-        <w:t>+ Bước 7: Thêm tiếp quay lại bước 1 hoặc bước 2. Ngược lại nhấn nút Thoát để kết thúc.</w:t>
+        <w:t>+ Bước 1: Nhập Nhập thông tin lớp: Mã lớp, tên lớp, s</w:t>
+      </w:r>
+      <w:r>
+        <w:rPr>
+          <w:rFonts w:ascii="Times New Roman" w:hAnsi="Times New Roman" w:cs="Times New Roman"/>
+          <w:sz w:val="26"/>
+          <w:szCs w:val="26"/>
+          <w:lang w:val="vi-VN"/>
+        </w:rPr>
+        <w:t>ĩ</w:t>
+      </w:r>
+      <w:r>
+        <w:rPr>
+          <w:rFonts w:ascii="Times New Roman" w:hAnsi="Times New Roman" w:cs="Times New Roman"/>
+          <w:sz w:val="26"/>
+          <w:szCs w:val="26"/>
+        </w:rPr>
+        <w:t xml:space="preserve"> số, mã khối.</w:t>
       </w:r>
     </w:p>
     <w:p>
@@ -21994,8 +22921,60 @@
           <w:rFonts w:ascii="Times New Roman" w:hAnsi="Times New Roman" w:cs="Times New Roman"/>
           <w:sz w:val="26"/>
           <w:szCs w:val="26"/>
-        </w:rPr>
-      </w:pPr>
+          <w:lang w:val="vi-VN"/>
+        </w:rPr>
+      </w:pPr>
+      <w:r>
+        <w:rPr>
+          <w:rFonts w:ascii="Times New Roman" w:hAnsi="Times New Roman" w:cs="Times New Roman"/>
+          <w:sz w:val="26"/>
+          <w:szCs w:val="26"/>
+        </w:rPr>
+        <w:t>+ Bước 2: Chọn nút Thêm</w:t>
+      </w:r>
+      <w:r>
+        <w:rPr>
+          <w:rFonts w:ascii="Times New Roman" w:hAnsi="Times New Roman" w:cs="Times New Roman"/>
+          <w:sz w:val="26"/>
+          <w:szCs w:val="26"/>
+          <w:lang w:val="vi-VN"/>
+        </w:rPr>
+        <w:t xml:space="preserve"> n</w:t>
+      </w:r>
+      <w:r>
+        <w:rPr>
+          <w:rFonts w:ascii="Times New Roman" w:hAnsi="Times New Roman" w:cs="Times New Roman"/>
+          <w:sz w:val="26"/>
+          <w:szCs w:val="26"/>
+        </w:rPr>
+        <w:t>ếu S</w:t>
+      </w:r>
+      <w:r>
+        <w:rPr>
+          <w:rFonts w:ascii="Times New Roman" w:hAnsi="Times New Roman" w:cs="Times New Roman"/>
+          <w:sz w:val="26"/>
+          <w:szCs w:val="26"/>
+          <w:lang w:val="vi-VN"/>
+        </w:rPr>
+        <w:t>ĩ</w:t>
+      </w:r>
+      <w:r>
+        <w:rPr>
+          <w:rFonts w:ascii="Times New Roman" w:hAnsi="Times New Roman" w:cs="Times New Roman"/>
+          <w:sz w:val="26"/>
+          <w:szCs w:val="26"/>
+        </w:rPr>
+        <w:t xml:space="preserve"> số ≤ 40, Mã khối = {10, 11, 12}. Ngược lại không thêm</w:t>
+      </w:r>
+      <w:r>
+        <w:rPr>
+          <w:rFonts w:ascii="Times New Roman" w:hAnsi="Times New Roman" w:cs="Times New Roman"/>
+          <w:sz w:val="26"/>
+          <w:szCs w:val="26"/>
+          <w:lang w:val="vi-VN"/>
+        </w:rPr>
+        <w:t>.</w:t>
+      </w:r>
     </w:p>
     <w:p>
       <w:pPr>
@@ -22005,8 +22984,18 @@
           <w:rFonts w:ascii="Times New Roman" w:hAnsi="Times New Roman" w:cs="Times New Roman"/>
           <w:sz w:val="26"/>
           <w:szCs w:val="26"/>
-        </w:rPr>
-      </w:pPr>
+          <w:lang w:val="vi-VN"/>
+        </w:rPr>
+      </w:pPr>
+      <w:r>
+        <w:rPr>
+          <w:rFonts w:ascii="Times New Roman" w:hAnsi="Times New Roman" w:cs="Times New Roman"/>
+          <w:sz w:val="26"/>
+          <w:szCs w:val="26"/>
+          <w:lang w:val="vi-VN"/>
+        </w:rPr>
+        <w:t>+Bước 3: Nhập thông tin học sinh: mã học sinh, họ tên, ngày sinh, địa chỉ, giới tính.</w:t>
+      </w:r>
     </w:p>
     <w:p>
       <w:pPr>
@@ -22018,6 +23007,95 @@
           <w:szCs w:val="26"/>
         </w:rPr>
       </w:pPr>
+      <w:r>
+        <w:rPr>
+          <w:rFonts w:ascii="Times New Roman" w:hAnsi="Times New Roman" w:cs="Times New Roman"/>
+          <w:sz w:val="26"/>
+          <w:szCs w:val="26"/>
+        </w:rPr>
+        <w:t>+ Bước 4: Chọn nút Thêm học sinh.</w:t>
+      </w:r>
+    </w:p>
+    <w:p>
+      <w:pPr>
+        <w:pStyle w:val="7"/>
+        <w:ind w:left="1440"/>
+        <w:rPr>
+          <w:rFonts w:ascii="Times New Roman" w:hAnsi="Times New Roman" w:cs="Times New Roman"/>
+          <w:sz w:val="26"/>
+          <w:szCs w:val="26"/>
+        </w:rPr>
+      </w:pPr>
+      <w:r>
+        <w:rPr>
+          <w:rFonts w:ascii="Times New Roman" w:hAnsi="Times New Roman" w:cs="Times New Roman"/>
+          <w:sz w:val="26"/>
+          <w:szCs w:val="26"/>
+        </w:rPr>
+        <w:t>+ Bước 5:  Nếu tổng số học sinh &lt; S</w:t>
+      </w:r>
+      <w:r>
+        <w:rPr>
+          <w:rFonts w:ascii="Times New Roman" w:hAnsi="Times New Roman" w:cs="Times New Roman"/>
+          <w:sz w:val="26"/>
+          <w:szCs w:val="26"/>
+          <w:lang w:val="vi-VN"/>
+        </w:rPr>
+        <w:t>ĩ</w:t>
+      </w:r>
+      <w:r>
+        <w:rPr>
+          <w:rFonts w:ascii="Times New Roman" w:hAnsi="Times New Roman" w:cs="Times New Roman"/>
+          <w:sz w:val="26"/>
+          <w:szCs w:val="26"/>
+        </w:rPr>
+        <w:t xml:space="preserve"> số</w:t>
+      </w:r>
+      <w:r>
+        <w:rPr>
+          <w:rFonts w:ascii="Times New Roman" w:hAnsi="Times New Roman" w:cs="Times New Roman"/>
+          <w:sz w:val="26"/>
+          <w:szCs w:val="26"/>
+          <w:lang w:val="vi-VN"/>
+        </w:rPr>
+        <w:t xml:space="preserve"> </w:t>
+      </w:r>
+      <w:r>
+        <w:rPr>
+          <w:rFonts w:hint="default" w:ascii="Arial" w:hAnsi="Arial" w:cs="Arial"/>
+          <w:sz w:val="26"/>
+          <w:szCs w:val="26"/>
+          <w:lang w:val="vi-VN"/>
+        </w:rPr>
+        <w:t>→</w:t>
+      </w:r>
+      <w:r>
+        <w:rPr>
+          <w:rFonts w:ascii="Times New Roman" w:hAnsi="Times New Roman" w:cs="Times New Roman"/>
+          <w:sz w:val="26"/>
+          <w:szCs w:val="26"/>
+        </w:rPr>
+        <w:t xml:space="preserve"> thêm học sinh thành công, ngược lại không thêm được.</w:t>
+      </w:r>
+    </w:p>
+    <w:p>
+      <w:pPr>
+        <w:pStyle w:val="7"/>
+        <w:ind w:left="1440"/>
+        <w:rPr>
+          <w:rFonts w:ascii="Times New Roman" w:hAnsi="Times New Roman" w:cs="Times New Roman"/>
+          <w:sz w:val="26"/>
+          <w:szCs w:val="26"/>
+        </w:rPr>
+      </w:pPr>
+      <w:r>
+        <w:rPr>
+          <w:rFonts w:ascii="Times New Roman" w:hAnsi="Times New Roman" w:cs="Times New Roman"/>
+          <w:sz w:val="26"/>
+          <w:szCs w:val="26"/>
+        </w:rPr>
+        <w:t>+ Bước 7: Thêm tiếp quay lại bước 1 hoặc bước 2. Ngược lại nhấn nút Thoát để kết thúc.</w:t>
+      </w:r>
     </w:p>
     <w:p>
       <w:pPr>
@@ -22029,17 +23107,8 @@
           <w:szCs w:val="26"/>
         </w:rPr>
       </w:pPr>
-    </w:p>
-    <w:p>
-      <w:pPr>
-        <w:pStyle w:val="7"/>
-        <w:ind w:left="0" w:leftChars="0" w:firstLine="0" w:firstLineChars="0"/>
-        <w:rPr>
-          <w:rFonts w:ascii="Times New Roman" w:hAnsi="Times New Roman" w:cs="Times New Roman"/>
-          <w:sz w:val="26"/>
-          <w:szCs w:val="26"/>
-        </w:rPr>
-      </w:pPr>
+      <w:bookmarkStart w:id="0" w:name="_GoBack"/>
+      <w:bookmarkEnd w:id="0"/>
     </w:p>
     <w:p>
       <w:pPr>
@@ -22135,7 +23204,7 @@
                     </pic:cNvPicPr>
                   </pic:nvPicPr>
                   <pic:blipFill>
-                    <a:blip r:embed="rId11">
+                    <a:blip r:embed="rId13">
                       <a:extLst>
                         <a:ext uri="{28A0092B-C50C-407E-A947-70E740481C1C}">
                           <a14:useLocalDpi xmlns:a14="http://schemas.microsoft.com/office/drawing/2010/main" val="0"/>
@@ -22375,7 +23444,7 @@
           <w:szCs w:val="26"/>
           <w:lang w:val="en-US"/>
         </w:rPr>
-        <w:t xml:space="preserve">3.4) </w:t>
+        <w:t xml:space="preserve">3.5) </w:t>
       </w:r>
       <w:r>
         <w:rPr>
@@ -22445,7 +23514,7 @@
                     </pic:cNvPicPr>
                   </pic:nvPicPr>
                   <pic:blipFill>
-                    <a:blip r:embed="rId12">
+                    <a:blip r:embed="rId14">
                       <a:extLst>
                         <a:ext uri="{28A0092B-C50C-407E-A947-70E740481C1C}">
                           <a14:useLocalDpi xmlns:a14="http://schemas.microsoft.com/office/drawing/2010/main" val="0"/>
@@ -22692,6 +23761,12 @@
             <w:insideV w:val="single" w:color="auto" w:sz="4" w:space="0"/>
           </w:tblBorders>
           <w:tblLayout w:type="fixed"/>
+          <w:tblCellMar>
+            <w:top w:w="0" w:type="dxa"/>
+            <w:left w:w="108" w:type="dxa"/>
+            <w:bottom w:w="0" w:type="dxa"/>
+            <w:right w:w="108" w:type="dxa"/>
+          </w:tblCellMar>
         </w:tblPrEx>
         <w:tc>
           <w:tcPr>
@@ -23192,7 +24267,7 @@
                     </pic:cNvPicPr>
                   </pic:nvPicPr>
                   <pic:blipFill>
-                    <a:blip r:embed="rId13">
+                    <a:blip r:embed="rId15">
                       <a:extLst>
                         <a:ext uri="{28A0092B-C50C-407E-A947-70E740481C1C}">
                           <a14:useLocalDpi xmlns:a14="http://schemas.microsoft.com/office/drawing/2010/main" val="0"/>
@@ -23617,7 +24692,7 @@
             <v:path/>
             <v:fill on="f" focussize="0,0"/>
             <v:stroke on="f"/>
-            <v:imagedata r:id="rId14" o:title=""/>
+            <v:imagedata r:id="rId16" o:title=""/>
             <o:lock v:ext="edit" aspectratio="t"/>
             <w10:wrap type="square"/>
           </v:shape>
@@ -23999,7 +25074,7 @@
                     </pic:cNvPicPr>
                   </pic:nvPicPr>
                   <pic:blipFill>
-                    <a:blip r:embed="rId15">
+                    <a:blip r:embed="rId17">
                       <a:extLst>
                         <a:ext uri="{28A0092B-C50C-407E-A947-70E740481C1C}">
                           <a14:useLocalDpi xmlns:a14="http://schemas.microsoft.com/office/drawing/2010/main" val="0"/>
@@ -24282,24 +25357,22 @@
           <w:b/>
         </w:rPr>
       </w:pPr>
-      <w:bookmarkStart w:id="0" w:name="_GoBack"/>
       <w:r>
         <w:object>
-          <v:shape id="_x0000_i1029" o:spt="75" alt="" type="#_x0000_t75" style="height:313.1pt;width:468pt;" o:ole="t" filled="f" o:preferrelative="t" stroked="f" coordsize="21600,21600">
+          <v:shape id="_x0000_i1027" o:spt="75" type="#_x0000_t75" style="height:313.1pt;width:468pt;" o:ole="t" filled="f" o:preferrelative="t" stroked="f" coordsize="21600,21600">
             <v:path/>
             <v:fill on="f" focussize="0,0"/>
             <v:stroke on="f"/>
-            <v:imagedata r:id="rId16" o:title=""/>
+            <v:imagedata r:id="rId18" o:title=""/>
             <o:lock v:ext="edit" aspectratio="t"/>
             <w10:wrap type="none"/>
             <w10:anchorlock/>
           </v:shape>
-          <o:OLEObject Type="Embed" ProgID="Visio.Drawing.15" ShapeID="_x0000_i1029" DrawAspect="Content" ObjectID="_1468075728">
+          <o:OLEObject Type="Embed" ProgID="Visio.Drawing.15" ShapeID="_x0000_i1027" DrawAspect="Content" ObjectID="_1468075728">
             <o:LockedField>false</o:LockedField>
           </o:OLEObject>
         </w:object>
       </w:r>
-      <w:bookmarkEnd w:id="0"/>
     </w:p>
     <w:p>
       <w:pPr>

</xml_diff>

<commit_message>
sua cap nhat thong tin hs l2
</commit_message>
<xml_diff>
--- a/Nội dung báo cáo/Tổng hợp báo cáo/Báo cáo.docx
+++ b/Nội dung báo cáo/Tổng hợp báo cáo/Báo cáo.docx
@@ -4659,14 +4659,6 @@
       </w:tr>
       <w:tr>
         <w:tblPrEx>
-          <w:tblBorders>
-            <w:top w:val="single" w:color="auto" w:sz="4" w:space="0"/>
-            <w:left w:val="single" w:color="auto" w:sz="4" w:space="0"/>
-            <w:bottom w:val="single" w:color="auto" w:sz="4" w:space="0"/>
-            <w:right w:val="single" w:color="auto" w:sz="4" w:space="0"/>
-            <w:insideH w:val="single" w:color="auto" w:sz="4" w:space="0"/>
-            <w:insideV w:val="single" w:color="auto" w:sz="4" w:space="0"/>
-          </w:tblBorders>
           <w:tblLayout w:type="fixed"/>
           <w:tblCellMar>
             <w:top w:w="0" w:type="dxa"/>
@@ -17430,6 +17422,12 @@
             <w:insideV w:val="single" w:color="BEBEBE" w:themeColor="background1" w:themeShade="BF" w:sz="4" w:space="0"/>
           </w:tblBorders>
           <w:tblLayout w:type="fixed"/>
+          <w:tblCellMar>
+            <w:top w:w="0" w:type="dxa"/>
+            <w:left w:w="108" w:type="dxa"/>
+            <w:bottom w:w="0" w:type="dxa"/>
+            <w:right w:w="108" w:type="dxa"/>
+          </w:tblCellMar>
         </w:tblPrEx>
         <w:tc>
           <w:tcPr>
@@ -20579,82 +20577,80 @@
       <w:pPr>
         <w:pStyle w:val="7"/>
         <w:numPr>
+          <w:numId w:val="0"/>
+        </w:numPr>
+        <w:ind w:firstLine="650" w:firstLineChars="250"/>
+        <w:outlineLvl w:val="2"/>
+        <w:rPr>
+          <w:rFonts w:hint="default" w:ascii="Times New Roman" w:hAnsi="Times New Roman" w:cs="Times New Roman"/>
+          <w:b/>
+          <w:bCs w:val="0"/>
+          <w:sz w:val="26"/>
+          <w:szCs w:val="26"/>
+          <w:u w:val="none"/>
+        </w:rPr>
+      </w:pPr>
+      <w:bookmarkStart w:id="0" w:name="_GoBack"/>
+      <w:bookmarkEnd w:id="0"/>
+      <w:r>
+        <w:rPr>
+          <w:rFonts w:hint="default" w:ascii="Times New Roman" w:hAnsi="Times New Roman" w:cs="Times New Roman"/>
+          <w:b/>
+          <w:bCs w:val="0"/>
+          <w:sz w:val="26"/>
+          <w:szCs w:val="26"/>
+          <w:u w:val="none"/>
+          <w:lang w:val="vi-VN"/>
+        </w:rPr>
+        <w:t>3</w:t>
+      </w:r>
+      <w:r>
+        <w:rPr>
+          <w:rFonts w:hint="default" w:ascii="Times New Roman" w:hAnsi="Times New Roman" w:cs="Times New Roman"/>
+          <w:b/>
+          <w:bCs w:val="0"/>
+          <w:sz w:val="26"/>
+          <w:szCs w:val="26"/>
+          <w:u w:val="none"/>
+          <w:lang w:val="en-US"/>
+        </w:rPr>
+        <w:t>.1) Thêm</w:t>
+      </w:r>
+      <w:r>
+        <w:rPr>
+          <w:rFonts w:hint="default" w:ascii="Times New Roman" w:hAnsi="Times New Roman" w:cs="Times New Roman"/>
+          <w:b/>
+          <w:bCs w:val="0"/>
+          <w:sz w:val="26"/>
+          <w:szCs w:val="26"/>
+          <w:u w:val="none"/>
+        </w:rPr>
+        <w:t xml:space="preserve"> thông tin học sinh</w:t>
+      </w:r>
+    </w:p>
+    <w:p>
+      <w:pPr>
+        <w:pStyle w:val="7"/>
+        <w:numPr>
           <w:ilvl w:val="0"/>
           <w:numId w:val="0"/>
         </w:numPr>
-        <w:ind w:left="628" w:leftChars="0"/>
         <w:outlineLvl w:val="2"/>
-        <w:rPr>
-          <w:rFonts w:hint="default" w:ascii="Times New Roman" w:hAnsi="Times New Roman" w:cs="Times New Roman"/>
-          <w:b/>
-          <w:bCs w:val="0"/>
-          <w:sz w:val="26"/>
-          <w:szCs w:val="26"/>
-          <w:u w:val="none"/>
-        </w:rPr>
-      </w:pPr>
-      <w:r>
-        <w:rPr>
-          <w:rFonts w:hint="default" w:ascii="Times New Roman" w:hAnsi="Times New Roman" w:cs="Times New Roman"/>
-          <w:b/>
-          <w:bCs w:val="0"/>
-          <w:sz w:val="26"/>
-          <w:szCs w:val="26"/>
-          <w:u w:val="none"/>
-          <w:lang w:val="vi-VN"/>
-        </w:rPr>
-        <w:t xml:space="preserve">3.1) </w:t>
-      </w:r>
-      <w:r>
-        <w:rPr>
-          <w:rFonts w:hint="default" w:ascii="Times New Roman" w:hAnsi="Times New Roman" w:cs="Times New Roman"/>
-          <w:b/>
-          <w:bCs w:val="0"/>
-          <w:sz w:val="26"/>
-          <w:szCs w:val="26"/>
-          <w:u w:val="none"/>
-          <w:lang w:val="en-US"/>
-        </w:rPr>
-        <w:t>Thêm</w:t>
-      </w:r>
-      <w:r>
-        <w:rPr>
-          <w:rFonts w:hint="default" w:ascii="Times New Roman" w:hAnsi="Times New Roman" w:cs="Times New Roman"/>
-          <w:b/>
-          <w:bCs w:val="0"/>
-          <w:sz w:val="26"/>
-          <w:szCs w:val="26"/>
-          <w:u w:val="none"/>
-        </w:rPr>
-        <w:t xml:space="preserve"> thông tin học sinh</w:t>
-      </w:r>
-    </w:p>
-    <w:p>
-      <w:r>
-        <w:rPr>
-          <w:lang w:val="en-GB" w:eastAsia="en-GB"/>
-        </w:rPr>
+      </w:pPr>
+      <w:r>
         <w:drawing>
-          <wp:anchor distT="0" distB="0" distL="114300" distR="114300" simplePos="0" relativeHeight="251670528" behindDoc="0" locked="0" layoutInCell="1" allowOverlap="1">
+          <wp:anchor distT="0" distB="0" distL="114300" distR="114300" simplePos="0" relativeHeight="251707392" behindDoc="0" locked="0" layoutInCell="1" allowOverlap="1">
             <wp:simplePos x="0" y="0"/>
-            <wp:positionH relativeFrom="margin">
+            <wp:positionH relativeFrom="column">
               <wp:posOffset>0</wp:posOffset>
             </wp:positionH>
             <wp:positionV relativeFrom="paragraph">
-              <wp:posOffset>142240</wp:posOffset>
+              <wp:posOffset>0</wp:posOffset>
             </wp:positionV>
-            <wp:extent cx="2417445" cy="2579370"/>
-            <wp:effectExtent l="0" t="0" r="1905" b="0"/>
-            <wp:wrapThrough wrapText="largest">
-              <wp:wrapPolygon>
-                <wp:start x="0" y="0"/>
-                <wp:lineTo x="0" y="21377"/>
-                <wp:lineTo x="21447" y="21377"/>
-                <wp:lineTo x="21447" y="0"/>
-                <wp:lineTo x="0" y="0"/>
-              </wp:wrapPolygon>
-            </wp:wrapThrough>
-            <wp:docPr id="1" name="Picture 1"/>
+            <wp:extent cx="2524125" cy="2820035"/>
+            <wp:effectExtent l="0" t="0" r="9525" b="18415"/>
+            <wp:wrapSquare wrapText="bothSides"/>
+            <wp:docPr id="5" name="Picture 3"/>
             <wp:cNvGraphicFramePr>
               <a:graphicFrameLocks xmlns:a="http://schemas.openxmlformats.org/drawingml/2006/main" noChangeAspect="1"/>
             </wp:cNvGraphicFramePr>
@@ -20662,19 +20658,13 @@
               <a:graphicData uri="http://schemas.openxmlformats.org/drawingml/2006/picture">
                 <pic:pic xmlns:pic="http://schemas.openxmlformats.org/drawingml/2006/picture">
                   <pic:nvPicPr>
-                    <pic:cNvPr id="1" name="Picture 1"/>
+                    <pic:cNvPr id="5" name="Picture 3"/>
                     <pic:cNvPicPr>
                       <a:picLocks noChangeAspect="1"/>
                     </pic:cNvPicPr>
                   </pic:nvPicPr>
                   <pic:blipFill>
-                    <a:blip r:embed="rId9">
-                      <a:extLst>
-                        <a:ext uri="{28A0092B-C50C-407E-A947-70E740481C1C}">
-                          <a14:useLocalDpi xmlns:a14="http://schemas.microsoft.com/office/drawing/2010/main" val="0"/>
-                        </a:ext>
-                      </a:extLst>
-                    </a:blip>
+                    <a:blip r:embed="rId9"/>
                     <a:stretch>
                       <a:fillRect/>
                     </a:stretch>
@@ -20682,11 +20672,15 @@
                   <pic:spPr>
                     <a:xfrm>
                       <a:off x="0" y="0"/>
-                      <a:ext cx="2417445" cy="2579370"/>
+                      <a:ext cx="2524125" cy="2820035"/>
                     </a:xfrm>
                     <a:prstGeom prst="rect">
                       <a:avLst/>
                     </a:prstGeom>
+                    <a:noFill/>
+                    <a:ln w="9525">
+                      <a:noFill/>
+                    </a:ln>
                   </pic:spPr>
                 </pic:pic>
               </a:graphicData>
@@ -20695,7 +20689,6 @@
         </w:drawing>
       </w:r>
     </w:p>
-    <w:p/>
     <w:p>
       <w:pPr>
         <w:pStyle w:val="7"/>
@@ -20728,9 +20721,9 @@
         <w:ind w:left="1440" w:firstLine="720"/>
         <w:rPr>
           <w:rFonts w:ascii="Times New Roman" w:hAnsi="Times New Roman" w:cs="Times New Roman"/>
-          <w:color w:val="FF0000"/>
-          <w:sz w:val="26"/>
-          <w:szCs w:val="26"/>
+          <w:sz w:val="26"/>
+          <w:szCs w:val="26"/>
+          <w:lang w:val="vi-VN"/>
         </w:rPr>
       </w:pPr>
       <w:r>
@@ -20759,15 +20752,16 @@
           <w:rFonts w:ascii="Times New Roman" w:hAnsi="Times New Roman" w:cs="Times New Roman"/>
           <w:sz w:val="26"/>
           <w:szCs w:val="26"/>
-        </w:rPr>
-      </w:pPr>
-      <w:r>
-        <w:rPr>
-          <w:rFonts w:ascii="Times New Roman" w:hAnsi="Times New Roman" w:cs="Times New Roman"/>
-          <w:sz w:val="26"/>
-          <w:szCs w:val="26"/>
-        </w:rPr>
-        <w:t xml:space="preserve">+ D2: Kết quả việc </w:t>
+          <w:lang w:val="vi-VN"/>
+        </w:rPr>
+      </w:pPr>
+      <w:r>
+        <w:rPr>
+          <w:rFonts w:ascii="Times New Roman" w:hAnsi="Times New Roman" w:cs="Times New Roman"/>
+          <w:sz w:val="26"/>
+          <w:szCs w:val="26"/>
+        </w:rPr>
+        <w:t>+ D3: 15 ≤ tuổi học sinh ≤ 20</w:t>
       </w:r>
       <w:r>
         <w:rPr>
@@ -20776,15 +20770,7 @@
           <w:szCs w:val="26"/>
           <w:lang w:val="en-US"/>
         </w:rPr>
-        <w:t>thêm</w:t>
-      </w:r>
-      <w:r>
-        <w:rPr>
-          <w:rFonts w:ascii="Times New Roman" w:hAnsi="Times New Roman" w:cs="Times New Roman"/>
-          <w:sz w:val="26"/>
-          <w:szCs w:val="26"/>
-        </w:rPr>
-        <w:t xml:space="preserve"> thông tin học sinh</w:t>
+        <w:t>.</w:t>
       </w:r>
     </w:p>
     <w:p>
@@ -20803,7 +20789,33 @@
           <w:sz w:val="26"/>
           <w:szCs w:val="26"/>
         </w:rPr>
-        <w:t>+ D3: 15 ≤ tuổi học sinh ≤ 20</w:t>
+        <w:t xml:space="preserve">+ D2: Kết quả việc </w:t>
+      </w:r>
+      <w:r>
+        <w:rPr>
+          <w:rFonts w:ascii="Times New Roman" w:hAnsi="Times New Roman" w:cs="Times New Roman"/>
+          <w:sz w:val="26"/>
+          <w:szCs w:val="26"/>
+          <w:lang w:val="en-US"/>
+        </w:rPr>
+        <w:t>thêm</w:t>
+      </w:r>
+      <w:r>
+        <w:rPr>
+          <w:rFonts w:ascii="Times New Roman" w:hAnsi="Times New Roman" w:cs="Times New Roman"/>
+          <w:sz w:val="26"/>
+          <w:szCs w:val="26"/>
+        </w:rPr>
+        <w:t xml:space="preserve"> thông tin học sinh</w:t>
+      </w:r>
+      <w:r>
+        <w:rPr>
+          <w:rFonts w:ascii="Times New Roman" w:hAnsi="Times New Roman" w:cs="Times New Roman"/>
+          <w:sz w:val="26"/>
+          <w:szCs w:val="26"/>
+          <w:lang w:val="en-US"/>
+        </w:rPr>
+        <w:t>.</w:t>
       </w:r>
     </w:p>
     <w:p>
@@ -21146,6 +21158,59 @@
           <w:lang w:val="en-US"/>
         </w:rPr>
         <w:t>.</w:t>
+      </w:r>
+    </w:p>
+    <w:p>
+      <w:pPr>
+        <w:pStyle w:val="7"/>
+        <w:ind w:left="1440"/>
+        <w:rPr>
+          <w:rFonts w:ascii="Times New Roman" w:hAnsi="Times New Roman" w:cs="Times New Roman"/>
+          <w:sz w:val="26"/>
+          <w:szCs w:val="26"/>
+          <w:lang w:val="en-US"/>
+        </w:rPr>
+      </w:pPr>
+    </w:p>
+    <w:p>
+      <w:pPr>
+        <w:pStyle w:val="7"/>
+        <w:numPr>
+          <w:numId w:val="0"/>
+        </w:numPr>
+        <w:ind w:left="628" w:leftChars="0"/>
+        <w:outlineLvl w:val="2"/>
+        <w:rPr>
+          <w:rFonts w:hint="default" w:ascii="Times New Roman" w:hAnsi="Times New Roman" w:cs="Times New Roman"/>
+          <w:b/>
+          <w:bCs w:val="0"/>
+          <w:sz w:val="26"/>
+          <w:szCs w:val="26"/>
+          <w:u w:val="none"/>
+        </w:rPr>
+      </w:pPr>
+      <w:r>
+        <w:rPr>
+          <w:rFonts w:hint="default" w:ascii="Times New Roman" w:hAnsi="Times New Roman" w:cs="Times New Roman"/>
+          <w:b/>
+          <w:bCs w:val="0"/>
+          <w:sz w:val="26"/>
+          <w:szCs w:val="26"/>
+          <w:u w:val="none"/>
+          <w:lang w:val="en-US"/>
+        </w:rPr>
+        <w:t>3.2) Xóa</w:t>
+      </w:r>
+      <w:r>
+        <w:rPr>
+          <w:rFonts w:hint="default" w:ascii="Times New Roman" w:hAnsi="Times New Roman" w:cs="Times New Roman"/>
+          <w:b/>
+          <w:bCs w:val="0"/>
+          <w:sz w:val="26"/>
+          <w:szCs w:val="26"/>
+          <w:u w:val="none"/>
+        </w:rPr>
+        <w:t xml:space="preserve"> thông tin học sinh</w:t>
       </w:r>
     </w:p>
     <w:p>
@@ -21159,78 +21224,17 @@
         <w:outlineLvl w:val="2"/>
       </w:pPr>
       <w:r>
-        <w:rPr>
-          <w:rFonts w:hint="default" w:ascii="Times New Roman" w:hAnsi="Times New Roman" w:cs="Times New Roman"/>
-          <w:b/>
-          <w:bCs w:val="0"/>
-          <w:sz w:val="26"/>
-          <w:szCs w:val="26"/>
-          <w:u w:val="none"/>
-          <w:lang w:val="vi-VN"/>
-        </w:rPr>
-        <w:t>3.</w:t>
-      </w:r>
-      <w:r>
-        <w:rPr>
-          <w:rFonts w:hint="default" w:ascii="Times New Roman" w:hAnsi="Times New Roman" w:cs="Times New Roman"/>
-          <w:b/>
-          <w:bCs w:val="0"/>
-          <w:sz w:val="26"/>
-          <w:szCs w:val="26"/>
-          <w:u w:val="none"/>
-          <w:lang w:val="en-US"/>
-        </w:rPr>
-        <w:t>2</w:t>
-      </w:r>
-      <w:r>
-        <w:rPr>
-          <w:rFonts w:hint="default" w:ascii="Times New Roman" w:hAnsi="Times New Roman" w:cs="Times New Roman"/>
-          <w:b/>
-          <w:bCs w:val="0"/>
-          <w:sz w:val="26"/>
-          <w:szCs w:val="26"/>
-          <w:u w:val="none"/>
-          <w:lang w:val="vi-VN"/>
-        </w:rPr>
-        <w:t xml:space="preserve">) </w:t>
-      </w:r>
-      <w:r>
-        <w:rPr>
-          <w:rFonts w:hint="default" w:ascii="Times New Roman" w:hAnsi="Times New Roman" w:cs="Times New Roman"/>
-          <w:b/>
-          <w:bCs w:val="0"/>
-          <w:sz w:val="26"/>
-          <w:szCs w:val="26"/>
-          <w:u w:val="none"/>
-          <w:lang w:val="en-US"/>
-        </w:rPr>
-        <w:t>Xóa</w:t>
-      </w:r>
-      <w:r>
-        <w:rPr>
-          <w:rFonts w:hint="default" w:ascii="Times New Roman" w:hAnsi="Times New Roman" w:cs="Times New Roman"/>
-          <w:b/>
-          <w:bCs w:val="0"/>
-          <w:sz w:val="26"/>
-          <w:szCs w:val="26"/>
-          <w:u w:val="none"/>
-        </w:rPr>
-        <w:t xml:space="preserve"> thông tin học sinh</w:t>
-      </w:r>
-    </w:p>
-    <w:p>
-      <w:r>
         <w:drawing>
-          <wp:anchor distT="0" distB="0" distL="114300" distR="114300" simplePos="0" relativeHeight="251677696" behindDoc="0" locked="0" layoutInCell="1" allowOverlap="1">
+          <wp:anchor distT="0" distB="0" distL="114300" distR="114300" simplePos="0" relativeHeight="251705344" behindDoc="0" locked="0" layoutInCell="1" allowOverlap="1">
             <wp:simplePos x="0" y="0"/>
             <wp:positionH relativeFrom="column">
-              <wp:posOffset>-8890</wp:posOffset>
+              <wp:posOffset>114935</wp:posOffset>
             </wp:positionH>
             <wp:positionV relativeFrom="paragraph">
-              <wp:posOffset>27940</wp:posOffset>
+              <wp:posOffset>51435</wp:posOffset>
             </wp:positionV>
-            <wp:extent cx="2131695" cy="2282825"/>
-            <wp:effectExtent l="0" t="0" r="1905" b="3175"/>
+            <wp:extent cx="2245360" cy="2766695"/>
+            <wp:effectExtent l="0" t="0" r="2540" b="14605"/>
             <wp:wrapSquare wrapText="bothSides"/>
             <wp:docPr id="10" name="Picture 5"/>
             <wp:cNvGraphicFramePr>
@@ -21254,7 +21258,7 @@
                   <pic:spPr>
                     <a:xfrm>
                       <a:off x="0" y="0"/>
-                      <a:ext cx="2131695" cy="2282825"/>
+                      <a:ext cx="2245360" cy="2766695"/>
                     </a:xfrm>
                     <a:prstGeom prst="rect">
                       <a:avLst/>
@@ -21303,9 +21307,9 @@
         <w:ind w:left="1440" w:firstLine="720"/>
         <w:rPr>
           <w:rFonts w:ascii="Times New Roman" w:hAnsi="Times New Roman" w:cs="Times New Roman"/>
-          <w:color w:val="FF0000"/>
-          <w:sz w:val="26"/>
-          <w:szCs w:val="26"/>
+          <w:sz w:val="26"/>
+          <w:szCs w:val="26"/>
+          <w:lang w:val="vi-VN"/>
         </w:rPr>
       </w:pPr>
       <w:r>
@@ -21334,15 +21338,16 @@
           <w:rFonts w:ascii="Times New Roman" w:hAnsi="Times New Roman" w:cs="Times New Roman"/>
           <w:sz w:val="26"/>
           <w:szCs w:val="26"/>
-        </w:rPr>
-      </w:pPr>
-      <w:r>
-        <w:rPr>
-          <w:rFonts w:ascii="Times New Roman" w:hAnsi="Times New Roman" w:cs="Times New Roman"/>
-          <w:sz w:val="26"/>
-          <w:szCs w:val="26"/>
-        </w:rPr>
-        <w:t>+ D2: Kết quả việc</w:t>
+          <w:lang w:val="vi-VN"/>
+        </w:rPr>
+      </w:pPr>
+      <w:r>
+        <w:rPr>
+          <w:rFonts w:ascii="Times New Roman" w:hAnsi="Times New Roman" w:cs="Times New Roman"/>
+          <w:sz w:val="26"/>
+          <w:szCs w:val="26"/>
+        </w:rPr>
+        <w:t>+ D</w:t>
       </w:r>
       <w:r>
         <w:rPr>
@@ -21351,15 +21356,58 @@
           <w:szCs w:val="26"/>
           <w:lang w:val="en-US"/>
         </w:rPr>
-        <w:t xml:space="preserve"> xóa</w:t>
-      </w:r>
-      <w:r>
-        <w:rPr>
-          <w:rFonts w:ascii="Times New Roman" w:hAnsi="Times New Roman" w:cs="Times New Roman"/>
-          <w:sz w:val="26"/>
-          <w:szCs w:val="26"/>
-        </w:rPr>
-        <w:t xml:space="preserve"> thông tin học sinh</w:t>
+        <w:t>3</w:t>
+      </w:r>
+      <w:r>
+        <w:rPr>
+          <w:rFonts w:ascii="Times New Roman" w:hAnsi="Times New Roman" w:cs="Times New Roman"/>
+          <w:sz w:val="26"/>
+          <w:szCs w:val="26"/>
+        </w:rPr>
+        <w:t xml:space="preserve">: </w:t>
+      </w:r>
+      <w:r>
+        <w:rPr>
+          <w:rFonts w:ascii="Times New Roman" w:hAnsi="Times New Roman" w:cs="Times New Roman"/>
+          <w:sz w:val="26"/>
+          <w:szCs w:val="26"/>
+          <w:lang w:val="en-US"/>
+        </w:rPr>
+        <w:t>T</w:t>
+      </w:r>
+      <w:r>
+        <w:rPr>
+          <w:rFonts w:ascii="Times New Roman" w:hAnsi="Times New Roman" w:cs="Times New Roman"/>
+          <w:sz w:val="26"/>
+          <w:szCs w:val="26"/>
+        </w:rPr>
+        <w:t>hông tin học sinh: Mã học sinh, họ tên, ngày sinh, địa chỉ, giới tính,</w:t>
+      </w:r>
+      <w:r>
+        <w:rPr>
+          <w:rFonts w:ascii="Times New Roman" w:hAnsi="Times New Roman" w:cs="Times New Roman"/>
+          <w:sz w:val="26"/>
+          <w:szCs w:val="26"/>
+          <w:lang w:val="vi-VN"/>
+        </w:rPr>
+        <w:t xml:space="preserve"> </w:t>
+      </w:r>
+      <w:r>
+        <w:rPr>
+          <w:rFonts w:ascii="Times New Roman" w:hAnsi="Times New Roman" w:cs="Times New Roman"/>
+          <w:sz w:val="26"/>
+          <w:szCs w:val="26"/>
+        </w:rPr>
+        <w:t>điện thoại, dân tộc, tôn giáo</w:t>
+      </w:r>
+      <w:r>
+        <w:rPr>
+          <w:rFonts w:ascii="Times New Roman" w:hAnsi="Times New Roman" w:cs="Times New Roman"/>
+          <w:sz w:val="26"/>
+          <w:szCs w:val="26"/>
+          <w:lang w:val="vi-VN"/>
+        </w:rPr>
+        <w:t>, họ tên cha, nghề nghiệp cha, họ tên mẹ, nghề nghiệp mẹ.</w:t>
       </w:r>
     </w:p>
     <w:p>
@@ -21378,7 +21426,7 @@
           <w:sz w:val="26"/>
           <w:szCs w:val="26"/>
         </w:rPr>
-        <w:t>+ D</w:t>
+        <w:t>+ D2: Kết quả việc</w:t>
       </w:r>
       <w:r>
         <w:rPr>
@@ -21387,15 +21435,15 @@
           <w:szCs w:val="26"/>
           <w:lang w:val="en-US"/>
         </w:rPr>
-        <w:t>3</w:t>
-      </w:r>
-      <w:r>
-        <w:rPr>
-          <w:rFonts w:ascii="Times New Roman" w:hAnsi="Times New Roman" w:cs="Times New Roman"/>
-          <w:sz w:val="26"/>
-          <w:szCs w:val="26"/>
-        </w:rPr>
-        <w:t xml:space="preserve">: </w:t>
+        <w:t xml:space="preserve"> xóa</w:t>
+      </w:r>
+      <w:r>
+        <w:rPr>
+          <w:rFonts w:ascii="Times New Roman" w:hAnsi="Times New Roman" w:cs="Times New Roman"/>
+          <w:sz w:val="26"/>
+          <w:szCs w:val="26"/>
+        </w:rPr>
+        <w:t xml:space="preserve"> thông tin học sinh</w:t>
       </w:r>
       <w:r>
         <w:rPr>
@@ -21404,41 +21452,7 @@
           <w:szCs w:val="26"/>
           <w:lang w:val="en-US"/>
         </w:rPr>
-        <w:t>T</w:t>
-      </w:r>
-      <w:r>
-        <w:rPr>
-          <w:rFonts w:ascii="Times New Roman" w:hAnsi="Times New Roman" w:cs="Times New Roman"/>
-          <w:sz w:val="26"/>
-          <w:szCs w:val="26"/>
-        </w:rPr>
-        <w:t>hông tin học sinh: Mã học sinh, họ tên, ngày sinh, địa chỉ, giới tính,</w:t>
-      </w:r>
-      <w:r>
-        <w:rPr>
-          <w:rFonts w:ascii="Times New Roman" w:hAnsi="Times New Roman" w:cs="Times New Roman"/>
-          <w:sz w:val="26"/>
-          <w:szCs w:val="26"/>
-          <w:lang w:val="vi-VN"/>
-        </w:rPr>
-        <w:t xml:space="preserve"> </w:t>
-      </w:r>
-      <w:r>
-        <w:rPr>
-          <w:rFonts w:ascii="Times New Roman" w:hAnsi="Times New Roman" w:cs="Times New Roman"/>
-          <w:sz w:val="26"/>
-          <w:szCs w:val="26"/>
-        </w:rPr>
-        <w:t>điện thoại, dân tộc, tôn giáo</w:t>
-      </w:r>
-      <w:r>
-        <w:rPr>
-          <w:rFonts w:ascii="Times New Roman" w:hAnsi="Times New Roman" w:cs="Times New Roman"/>
-          <w:sz w:val="26"/>
-          <w:szCs w:val="26"/>
-          <w:lang w:val="vi-VN"/>
-        </w:rPr>
-        <w:t>, họ tên cha, nghề nghiệp cha, họ tên mẹ, nghề nghiệp mẹ.</w:t>
+        <w:t>.</w:t>
       </w:r>
     </w:p>
     <w:p>
@@ -21753,6 +21767,59 @@
           <w:lang w:val="en-US"/>
         </w:rPr>
         <w:t>.</w:t>
+      </w:r>
+    </w:p>
+    <w:p>
+      <w:pPr>
+        <w:pStyle w:val="7"/>
+        <w:ind w:left="1440"/>
+        <w:rPr>
+          <w:rFonts w:ascii="Times New Roman" w:hAnsi="Times New Roman" w:cs="Times New Roman"/>
+          <w:sz w:val="26"/>
+          <w:szCs w:val="26"/>
+          <w:lang w:val="en-US"/>
+        </w:rPr>
+      </w:pPr>
+    </w:p>
+    <w:p>
+      <w:pPr>
+        <w:pStyle w:val="7"/>
+        <w:numPr>
+          <w:numId w:val="0"/>
+        </w:numPr>
+        <w:ind w:left="628" w:leftChars="0"/>
+        <w:outlineLvl w:val="2"/>
+        <w:rPr>
+          <w:rFonts w:hint="default" w:ascii="Times New Roman" w:hAnsi="Times New Roman" w:cs="Times New Roman"/>
+          <w:b/>
+          <w:bCs w:val="0"/>
+          <w:sz w:val="26"/>
+          <w:szCs w:val="26"/>
+          <w:u w:val="none"/>
+        </w:rPr>
+      </w:pPr>
+      <w:r>
+        <w:rPr>
+          <w:rFonts w:hint="default" w:ascii="Times New Roman" w:hAnsi="Times New Roman" w:cs="Times New Roman"/>
+          <w:b/>
+          <w:bCs w:val="0"/>
+          <w:sz w:val="26"/>
+          <w:szCs w:val="26"/>
+          <w:u w:val="none"/>
+          <w:lang w:val="en-US"/>
+        </w:rPr>
+        <w:t xml:space="preserve">3.3) Sửa </w:t>
+      </w:r>
+      <w:r>
+        <w:rPr>
+          <w:rFonts w:hint="default" w:ascii="Times New Roman" w:hAnsi="Times New Roman" w:cs="Times New Roman"/>
+          <w:b/>
+          <w:bCs w:val="0"/>
+          <w:sz w:val="26"/>
+          <w:szCs w:val="26"/>
+          <w:u w:val="none"/>
+        </w:rPr>
+        <w:t>thông tin học sinh</w:t>
       </w:r>
     </w:p>
     <w:p>
@@ -21764,8 +21831,6 @@
         </w:numPr>
         <w:ind w:left="628" w:leftChars="0"/>
         <w:outlineLvl w:val="2"/>
-      </w:pPr>
-      <w:r>
         <w:rPr>
           <w:rFonts w:hint="default" w:ascii="Times New Roman" w:hAnsi="Times New Roman" w:cs="Times New Roman"/>
           <w:b/>
@@ -21773,69 +21838,36 @@
           <w:sz w:val="26"/>
           <w:szCs w:val="26"/>
           <w:u w:val="none"/>
-          <w:lang w:val="vi-VN"/>
-        </w:rPr>
-        <w:t>3.</w:t>
-      </w:r>
-      <w:r>
-        <w:rPr>
-          <w:rFonts w:hint="default" w:ascii="Times New Roman" w:hAnsi="Times New Roman" w:cs="Times New Roman"/>
+        </w:rPr>
+      </w:pPr>
+    </w:p>
+    <w:p>
+      <w:pPr>
+        <w:pStyle w:val="7"/>
+        <w:numPr>
+          <w:ilvl w:val="0"/>
+          <w:numId w:val="12"/>
+        </w:numPr>
+        <w:rPr>
+          <w:rFonts w:ascii="Times New Roman" w:hAnsi="Times New Roman" w:cs="Times New Roman"/>
           <w:b/>
-          <w:bCs w:val="0"/>
-          <w:sz w:val="26"/>
-          <w:szCs w:val="26"/>
-          <w:u w:val="none"/>
-          <w:lang w:val="en-US"/>
-        </w:rPr>
-        <w:t>3</w:t>
-      </w:r>
-      <w:r>
-        <w:rPr>
-          <w:rFonts w:hint="default" w:ascii="Times New Roman" w:hAnsi="Times New Roman" w:cs="Times New Roman"/>
-          <w:b/>
-          <w:bCs w:val="0"/>
-          <w:sz w:val="26"/>
-          <w:szCs w:val="26"/>
-          <w:u w:val="none"/>
-          <w:lang w:val="vi-VN"/>
-        </w:rPr>
-        <w:t xml:space="preserve">) </w:t>
-      </w:r>
-      <w:r>
-        <w:rPr>
-          <w:rFonts w:hint="default" w:ascii="Times New Roman" w:hAnsi="Times New Roman" w:cs="Times New Roman"/>
-          <w:b/>
-          <w:bCs w:val="0"/>
-          <w:sz w:val="26"/>
-          <w:szCs w:val="26"/>
-          <w:u w:val="none"/>
-          <w:lang w:val="en-US"/>
-        </w:rPr>
-        <w:t xml:space="preserve">Sửa </w:t>
-      </w:r>
-      <w:r>
-        <w:rPr>
-          <w:rFonts w:hint="default" w:ascii="Times New Roman" w:hAnsi="Times New Roman" w:cs="Times New Roman"/>
-          <w:b/>
-          <w:bCs w:val="0"/>
-          <w:sz w:val="26"/>
-          <w:szCs w:val="26"/>
-          <w:u w:val="none"/>
-        </w:rPr>
-        <w:t>thông tin học sinh</w:t>
-      </w:r>
+          <w:bCs/>
+          <w:sz w:val="26"/>
+          <w:szCs w:val="26"/>
+        </w:rPr>
+      </w:pPr>
       <w:r>
         <w:drawing>
-          <wp:anchor distT="0" distB="0" distL="114300" distR="114300" simplePos="0" relativeHeight="251678720" behindDoc="0" locked="0" layoutInCell="1" allowOverlap="1">
+          <wp:anchor distT="0" distB="0" distL="114300" distR="114300" simplePos="0" relativeHeight="251706368" behindDoc="0" locked="0" layoutInCell="1" allowOverlap="1">
             <wp:simplePos x="0" y="0"/>
             <wp:positionH relativeFrom="column">
               <wp:posOffset>0</wp:posOffset>
             </wp:positionH>
             <wp:positionV relativeFrom="paragraph">
-              <wp:posOffset>0</wp:posOffset>
+              <wp:posOffset>33655</wp:posOffset>
             </wp:positionV>
-            <wp:extent cx="2353945" cy="2878455"/>
-            <wp:effectExtent l="0" t="0" r="8255" b="17145"/>
+            <wp:extent cx="2458720" cy="2773045"/>
+            <wp:effectExtent l="0" t="0" r="17780" b="8255"/>
             <wp:wrapSquare wrapText="bothSides"/>
             <wp:docPr id="15" name="Picture 6"/>
             <wp:cNvGraphicFramePr>
@@ -21859,7 +21891,7 @@
                   <pic:spPr>
                     <a:xfrm>
                       <a:off x="0" y="0"/>
-                      <a:ext cx="2353945" cy="2878455"/>
+                      <a:ext cx="2458720" cy="2773045"/>
                     </a:xfrm>
                     <a:prstGeom prst="rect">
                       <a:avLst/>
@@ -21875,6 +21907,236 @@
           </wp:anchor>
         </w:drawing>
       </w:r>
+      <w:r>
+        <w:rPr>
+          <w:rFonts w:ascii="Times New Roman" w:hAnsi="Times New Roman" w:cs="Times New Roman"/>
+          <w:b/>
+          <w:bCs/>
+          <w:sz w:val="26"/>
+          <w:szCs w:val="26"/>
+        </w:rPr>
+        <w:t>Ý nghĩa từng dòng dữ liệu:</w:t>
+      </w:r>
+    </w:p>
+    <w:p>
+      <w:pPr>
+        <w:pStyle w:val="7"/>
+        <w:ind w:left="1440" w:firstLine="720"/>
+        <w:rPr>
+          <w:rFonts w:ascii="Times New Roman" w:hAnsi="Times New Roman" w:cs="Times New Roman"/>
+          <w:sz w:val="26"/>
+          <w:szCs w:val="26"/>
+          <w:lang w:val="vi-VN"/>
+        </w:rPr>
+      </w:pPr>
+      <w:r>
+        <w:rPr>
+          <w:rFonts w:ascii="Times New Roman" w:hAnsi="Times New Roman" w:cs="Times New Roman"/>
+          <w:sz w:val="26"/>
+          <w:szCs w:val="26"/>
+        </w:rPr>
+        <w:t>+ D1:  Thông tin học sinh: Mã học sinh, họ tên, ngày sinh, địa chỉ, giới tính, điện thoại, dân tộc, tôn giáo</w:t>
+      </w:r>
+      <w:r>
+        <w:rPr>
+          <w:rFonts w:ascii="Times New Roman" w:hAnsi="Times New Roman" w:cs="Times New Roman"/>
+          <w:sz w:val="26"/>
+          <w:szCs w:val="26"/>
+          <w:lang w:val="vi-VN"/>
+        </w:rPr>
+        <w:t>, họ tên cha, nghề nghiệp cha, họ tên mẹ, nghề nghiệp mẹ.</w:t>
+      </w:r>
+    </w:p>
+    <w:p>
+      <w:pPr>
+        <w:pStyle w:val="7"/>
+        <w:ind w:left="1440" w:firstLine="720"/>
+        <w:rPr>
+          <w:rFonts w:ascii="Times New Roman" w:hAnsi="Times New Roman" w:cs="Times New Roman"/>
+          <w:sz w:val="26"/>
+          <w:szCs w:val="26"/>
+          <w:lang w:val="vi-VN"/>
+        </w:rPr>
+      </w:pPr>
+      <w:r>
+        <w:rPr>
+          <w:rFonts w:ascii="Times New Roman" w:hAnsi="Times New Roman" w:cs="Times New Roman"/>
+          <w:sz w:val="26"/>
+          <w:szCs w:val="26"/>
+          <w:lang w:val="en-US"/>
+        </w:rPr>
+        <w:t xml:space="preserve">+ D3: </w:t>
+      </w:r>
+      <w:r>
+        <w:rPr>
+          <w:rFonts w:ascii="Times New Roman" w:hAnsi="Times New Roman" w:cs="Times New Roman"/>
+          <w:sz w:val="26"/>
+          <w:szCs w:val="26"/>
+        </w:rPr>
+        <w:t>15 ≤ tuổi học sinh ≤ 20</w:t>
+      </w:r>
+      <w:r>
+        <w:rPr>
+          <w:rFonts w:ascii="Times New Roman" w:hAnsi="Times New Roman" w:cs="Times New Roman"/>
+          <w:sz w:val="26"/>
+          <w:szCs w:val="26"/>
+          <w:lang w:val="en-US"/>
+        </w:rPr>
+        <w:t>.</w:t>
+      </w:r>
+    </w:p>
+    <w:p>
+      <w:pPr>
+        <w:pStyle w:val="7"/>
+        <w:ind w:left="1440" w:firstLine="720"/>
+        <w:rPr>
+          <w:rFonts w:ascii="Times New Roman" w:hAnsi="Times New Roman" w:cs="Times New Roman"/>
+          <w:sz w:val="26"/>
+          <w:szCs w:val="26"/>
+          <w:lang w:val="en-US"/>
+        </w:rPr>
+      </w:pPr>
+      <w:r>
+        <w:rPr>
+          <w:rFonts w:ascii="Times New Roman" w:hAnsi="Times New Roman" w:cs="Times New Roman"/>
+          <w:sz w:val="26"/>
+          <w:szCs w:val="26"/>
+        </w:rPr>
+        <w:t>+ D2: Kết quả việc</w:t>
+      </w:r>
+      <w:r>
+        <w:rPr>
+          <w:rFonts w:ascii="Times New Roman" w:hAnsi="Times New Roman" w:cs="Times New Roman"/>
+          <w:sz w:val="26"/>
+          <w:szCs w:val="26"/>
+          <w:lang w:val="en-US"/>
+        </w:rPr>
+        <w:t xml:space="preserve"> sửa đổi</w:t>
+      </w:r>
+      <w:r>
+        <w:rPr>
+          <w:rFonts w:ascii="Times New Roman" w:hAnsi="Times New Roman" w:cs="Times New Roman"/>
+          <w:sz w:val="26"/>
+          <w:szCs w:val="26"/>
+        </w:rPr>
+        <w:t xml:space="preserve"> thông tin học sinh</w:t>
+      </w:r>
+      <w:r>
+        <w:rPr>
+          <w:rFonts w:ascii="Times New Roman" w:hAnsi="Times New Roman" w:cs="Times New Roman"/>
+          <w:sz w:val="26"/>
+          <w:szCs w:val="26"/>
+          <w:lang w:val="en-US"/>
+        </w:rPr>
+        <w:t>.</w:t>
+      </w:r>
+    </w:p>
+    <w:p>
+      <w:pPr>
+        <w:pStyle w:val="7"/>
+        <w:ind w:left="1440" w:firstLine="720"/>
+        <w:rPr>
+          <w:rFonts w:ascii="Times New Roman" w:hAnsi="Times New Roman" w:cs="Times New Roman"/>
+          <w:sz w:val="26"/>
+          <w:szCs w:val="26"/>
+        </w:rPr>
+      </w:pPr>
+      <w:r>
+        <w:rPr>
+          <w:rFonts w:ascii="Times New Roman" w:hAnsi="Times New Roman" w:cs="Times New Roman"/>
+          <w:sz w:val="26"/>
+          <w:szCs w:val="26"/>
+        </w:rPr>
+        <w:t>+ D</w:t>
+      </w:r>
+      <w:r>
+        <w:rPr>
+          <w:rFonts w:ascii="Times New Roman" w:hAnsi="Times New Roman" w:cs="Times New Roman"/>
+          <w:sz w:val="26"/>
+          <w:szCs w:val="26"/>
+          <w:lang w:val="en-US"/>
+        </w:rPr>
+        <w:t>4</w:t>
+      </w:r>
+      <w:r>
+        <w:rPr>
+          <w:rFonts w:ascii="Times New Roman" w:hAnsi="Times New Roman" w:cs="Times New Roman"/>
+          <w:sz w:val="26"/>
+          <w:szCs w:val="26"/>
+        </w:rPr>
+        <w:t xml:space="preserve">: </w:t>
+      </w:r>
+      <w:r>
+        <w:rPr>
+          <w:rFonts w:ascii="Times New Roman" w:hAnsi="Times New Roman" w:cs="Times New Roman"/>
+          <w:sz w:val="26"/>
+          <w:szCs w:val="26"/>
+          <w:lang w:val="en-US"/>
+        </w:rPr>
+        <w:t>T</w:t>
+      </w:r>
+      <w:r>
+        <w:rPr>
+          <w:rFonts w:ascii="Times New Roman" w:hAnsi="Times New Roman" w:cs="Times New Roman"/>
+          <w:sz w:val="26"/>
+          <w:szCs w:val="26"/>
+        </w:rPr>
+        <w:t>hông tin học sinh</w:t>
+      </w:r>
+      <w:r>
+        <w:rPr>
+          <w:rFonts w:ascii="Times New Roman" w:hAnsi="Times New Roman" w:cs="Times New Roman"/>
+          <w:sz w:val="26"/>
+          <w:szCs w:val="26"/>
+          <w:lang w:val="en-US"/>
+        </w:rPr>
+        <w:t xml:space="preserve"> sau khi sửa</w:t>
+      </w:r>
+      <w:r>
+        <w:rPr>
+          <w:rFonts w:ascii="Times New Roman" w:hAnsi="Times New Roman" w:cs="Times New Roman"/>
+          <w:sz w:val="26"/>
+          <w:szCs w:val="26"/>
+        </w:rPr>
+        <w:t>: Mã học sinh, họ tên, ngày sinh, địa chỉ, giới tính,</w:t>
+      </w:r>
+      <w:r>
+        <w:rPr>
+          <w:rFonts w:ascii="Times New Roman" w:hAnsi="Times New Roman" w:cs="Times New Roman"/>
+          <w:sz w:val="26"/>
+          <w:szCs w:val="26"/>
+          <w:lang w:val="vi-VN"/>
+        </w:rPr>
+        <w:t xml:space="preserve"> </w:t>
+      </w:r>
+      <w:r>
+        <w:rPr>
+          <w:rFonts w:ascii="Times New Roman" w:hAnsi="Times New Roman" w:cs="Times New Roman"/>
+          <w:sz w:val="26"/>
+          <w:szCs w:val="26"/>
+        </w:rPr>
+        <w:t>điện thoại, dân tộc, tôn giáo</w:t>
+      </w:r>
+      <w:r>
+        <w:rPr>
+          <w:rFonts w:ascii="Times New Roman" w:hAnsi="Times New Roman" w:cs="Times New Roman"/>
+          <w:sz w:val="26"/>
+          <w:szCs w:val="26"/>
+          <w:lang w:val="vi-VN"/>
+        </w:rPr>
+        <w:t>, họ tên cha, nghề nghiệp cha, họ tên mẹ, nghề nghiệp mẹ.</w:t>
+      </w:r>
+    </w:p>
+    <w:p>
+      <w:pPr>
+        <w:pStyle w:val="7"/>
+        <w:ind w:left="0" w:leftChars="0" w:firstLine="0" w:firstLineChars="0"/>
+        <w:rPr>
+          <w:rFonts w:ascii="Times New Roman" w:hAnsi="Times New Roman" w:cs="Times New Roman"/>
+          <w:sz w:val="26"/>
+          <w:szCs w:val="26"/>
+        </w:rPr>
+      </w:pPr>
     </w:p>
     <w:p>
       <w:pPr>
@@ -21885,264 +22147,18 @@
         </w:numPr>
         <w:rPr>
           <w:rFonts w:ascii="Times New Roman" w:hAnsi="Times New Roman" w:cs="Times New Roman"/>
+          <w:sz w:val="26"/>
+          <w:szCs w:val="26"/>
+        </w:rPr>
+      </w:pPr>
+      <w:r>
+        <w:rPr>
+          <w:rFonts w:ascii="Times New Roman" w:hAnsi="Times New Roman" w:cs="Times New Roman"/>
           <w:b/>
           <w:bCs/>
           <w:sz w:val="26"/>
           <w:szCs w:val="26"/>
         </w:rPr>
-      </w:pPr>
-      <w:r>
-        <w:rPr>
-          <w:rFonts w:ascii="Times New Roman" w:hAnsi="Times New Roman" w:cs="Times New Roman"/>
-          <w:b/>
-          <w:bCs/>
-          <w:sz w:val="26"/>
-          <w:szCs w:val="26"/>
-        </w:rPr>
-        <w:t>Ý nghĩa từng dòng dữ liệu:</w:t>
-      </w:r>
-    </w:p>
-    <w:p>
-      <w:pPr>
-        <w:pStyle w:val="7"/>
-        <w:ind w:left="1440" w:firstLine="720"/>
-        <w:rPr>
-          <w:rFonts w:ascii="Times New Roman" w:hAnsi="Times New Roman" w:cs="Times New Roman"/>
-          <w:color w:val="FF0000"/>
-          <w:sz w:val="26"/>
-          <w:szCs w:val="26"/>
-        </w:rPr>
-      </w:pPr>
-      <w:r>
-        <w:rPr>
-          <w:rFonts w:ascii="Times New Roman" w:hAnsi="Times New Roman" w:cs="Times New Roman"/>
-          <w:sz w:val="26"/>
-          <w:szCs w:val="26"/>
-        </w:rPr>
-        <w:t>+ D1:  Thông tin học sinh: Mã học sinh, họ tên, ngày sinh, địa chỉ, giới tính, điện thoại, dân tộc, tôn giáo</w:t>
-      </w:r>
-      <w:r>
-        <w:rPr>
-          <w:rFonts w:ascii="Times New Roman" w:hAnsi="Times New Roman" w:cs="Times New Roman"/>
-          <w:sz w:val="26"/>
-          <w:szCs w:val="26"/>
-          <w:lang w:val="vi-VN"/>
-        </w:rPr>
-        <w:t>, họ tên cha, nghề nghiệp cha, họ tên mẹ, nghề nghiệp mẹ.</w:t>
-      </w:r>
-    </w:p>
-    <w:p>
-      <w:pPr>
-        <w:pStyle w:val="7"/>
-        <w:ind w:left="1440" w:firstLine="720"/>
-        <w:rPr>
-          <w:rFonts w:ascii="Times New Roman" w:hAnsi="Times New Roman" w:cs="Times New Roman"/>
-          <w:sz w:val="26"/>
-          <w:szCs w:val="26"/>
-          <w:lang w:val="en-US"/>
-        </w:rPr>
-      </w:pPr>
-      <w:r>
-        <w:rPr>
-          <w:rFonts w:ascii="Times New Roman" w:hAnsi="Times New Roman" w:cs="Times New Roman"/>
-          <w:sz w:val="26"/>
-          <w:szCs w:val="26"/>
-        </w:rPr>
-        <w:t>+ D2: Kết quả việc</w:t>
-      </w:r>
-      <w:r>
-        <w:rPr>
-          <w:rFonts w:ascii="Times New Roman" w:hAnsi="Times New Roman" w:cs="Times New Roman"/>
-          <w:sz w:val="26"/>
-          <w:szCs w:val="26"/>
-          <w:lang w:val="en-US"/>
-        </w:rPr>
-        <w:t xml:space="preserve"> sửa đổi</w:t>
-      </w:r>
-      <w:r>
-        <w:rPr>
-          <w:rFonts w:ascii="Times New Roman" w:hAnsi="Times New Roman" w:cs="Times New Roman"/>
-          <w:sz w:val="26"/>
-          <w:szCs w:val="26"/>
-        </w:rPr>
-        <w:t xml:space="preserve"> thông tin học sinh</w:t>
-      </w:r>
-      <w:r>
-        <w:rPr>
-          <w:rFonts w:ascii="Times New Roman" w:hAnsi="Times New Roman" w:cs="Times New Roman"/>
-          <w:sz w:val="26"/>
-          <w:szCs w:val="26"/>
-          <w:lang w:val="en-US"/>
-        </w:rPr>
-        <w:t>.</w:t>
-      </w:r>
-    </w:p>
-    <w:p>
-      <w:pPr>
-        <w:pStyle w:val="7"/>
-        <w:ind w:left="1440" w:firstLine="720"/>
-        <w:rPr>
-          <w:rFonts w:ascii="Times New Roman" w:hAnsi="Times New Roman" w:cs="Times New Roman"/>
-          <w:sz w:val="26"/>
-          <w:szCs w:val="26"/>
-          <w:lang w:val="en-US"/>
-        </w:rPr>
-      </w:pPr>
-      <w:r>
-        <w:rPr>
-          <w:rFonts w:ascii="Times New Roman" w:hAnsi="Times New Roman" w:cs="Times New Roman"/>
-          <w:sz w:val="26"/>
-          <w:szCs w:val="26"/>
-          <w:lang w:val="en-US"/>
-        </w:rPr>
-        <w:t xml:space="preserve">+ D3: </w:t>
-      </w:r>
-      <w:r>
-        <w:rPr>
-          <w:rFonts w:ascii="Times New Roman" w:hAnsi="Times New Roman" w:cs="Times New Roman"/>
-          <w:sz w:val="26"/>
-          <w:szCs w:val="26"/>
-        </w:rPr>
-        <w:t>15 ≤ tuổi học sinh ≤ 20</w:t>
-      </w:r>
-      <w:r>
-        <w:rPr>
-          <w:rFonts w:ascii="Times New Roman" w:hAnsi="Times New Roman" w:cs="Times New Roman"/>
-          <w:sz w:val="26"/>
-          <w:szCs w:val="26"/>
-          <w:lang w:val="en-US"/>
-        </w:rPr>
-        <w:t>.</w:t>
-      </w:r>
-    </w:p>
-    <w:p>
-      <w:pPr>
-        <w:pStyle w:val="7"/>
-        <w:ind w:left="1440" w:firstLine="720"/>
-        <w:rPr>
-          <w:rFonts w:ascii="Times New Roman" w:hAnsi="Times New Roman" w:cs="Times New Roman"/>
-          <w:sz w:val="26"/>
-          <w:szCs w:val="26"/>
-        </w:rPr>
-      </w:pPr>
-      <w:r>
-        <w:rPr>
-          <w:rFonts w:ascii="Times New Roman" w:hAnsi="Times New Roman" w:cs="Times New Roman"/>
-          <w:sz w:val="26"/>
-          <w:szCs w:val="26"/>
-        </w:rPr>
-        <w:t>+ D</w:t>
-      </w:r>
-      <w:r>
-        <w:rPr>
-          <w:rFonts w:ascii="Times New Roman" w:hAnsi="Times New Roman" w:cs="Times New Roman"/>
-          <w:sz w:val="26"/>
-          <w:szCs w:val="26"/>
-          <w:lang w:val="en-US"/>
-        </w:rPr>
-        <w:t>4</w:t>
-      </w:r>
-      <w:r>
-        <w:rPr>
-          <w:rFonts w:ascii="Times New Roman" w:hAnsi="Times New Roman" w:cs="Times New Roman"/>
-          <w:sz w:val="26"/>
-          <w:szCs w:val="26"/>
-        </w:rPr>
-        <w:t xml:space="preserve">: </w:t>
-      </w:r>
-      <w:r>
-        <w:rPr>
-          <w:rFonts w:ascii="Times New Roman" w:hAnsi="Times New Roman" w:cs="Times New Roman"/>
-          <w:sz w:val="26"/>
-          <w:szCs w:val="26"/>
-          <w:lang w:val="en-US"/>
-        </w:rPr>
-        <w:t>T</w:t>
-      </w:r>
-      <w:r>
-        <w:rPr>
-          <w:rFonts w:ascii="Times New Roman" w:hAnsi="Times New Roman" w:cs="Times New Roman"/>
-          <w:sz w:val="26"/>
-          <w:szCs w:val="26"/>
-        </w:rPr>
-        <w:t>hông tin học sinh</w:t>
-      </w:r>
-      <w:r>
-        <w:rPr>
-          <w:rFonts w:ascii="Times New Roman" w:hAnsi="Times New Roman" w:cs="Times New Roman"/>
-          <w:sz w:val="26"/>
-          <w:szCs w:val="26"/>
-          <w:lang w:val="en-US"/>
-        </w:rPr>
-        <w:t xml:space="preserve"> sau khi sửa</w:t>
-      </w:r>
-      <w:r>
-        <w:rPr>
-          <w:rFonts w:ascii="Times New Roman" w:hAnsi="Times New Roman" w:cs="Times New Roman"/>
-          <w:sz w:val="26"/>
-          <w:szCs w:val="26"/>
-        </w:rPr>
-        <w:t>: Mã học sinh, họ tên, ngày sinh, địa chỉ, giới tính,</w:t>
-      </w:r>
-      <w:r>
-        <w:rPr>
-          <w:rFonts w:ascii="Times New Roman" w:hAnsi="Times New Roman" w:cs="Times New Roman"/>
-          <w:sz w:val="26"/>
-          <w:szCs w:val="26"/>
-          <w:lang w:val="vi-VN"/>
-        </w:rPr>
-        <w:t xml:space="preserve"> </w:t>
-      </w:r>
-      <w:r>
-        <w:rPr>
-          <w:rFonts w:ascii="Times New Roman" w:hAnsi="Times New Roman" w:cs="Times New Roman"/>
-          <w:sz w:val="26"/>
-          <w:szCs w:val="26"/>
-        </w:rPr>
-        <w:t>điện thoại, dân tộc, tôn giáo</w:t>
-      </w:r>
-      <w:r>
-        <w:rPr>
-          <w:rFonts w:ascii="Times New Roman" w:hAnsi="Times New Roman" w:cs="Times New Roman"/>
-          <w:sz w:val="26"/>
-          <w:szCs w:val="26"/>
-          <w:lang w:val="vi-VN"/>
-        </w:rPr>
-        <w:t>, họ tên cha, nghề nghiệp cha, họ tên mẹ, nghề nghiệp mẹ.</w:t>
-      </w:r>
-    </w:p>
-    <w:p>
-      <w:pPr>
-        <w:pStyle w:val="7"/>
-        <w:ind w:left="0" w:leftChars="0" w:firstLine="0" w:firstLineChars="0"/>
-        <w:rPr>
-          <w:rFonts w:ascii="Times New Roman" w:hAnsi="Times New Roman" w:cs="Times New Roman"/>
-          <w:sz w:val="26"/>
-          <w:szCs w:val="26"/>
-        </w:rPr>
-      </w:pPr>
-    </w:p>
-    <w:p>
-      <w:pPr>
-        <w:pStyle w:val="7"/>
-        <w:numPr>
-          <w:ilvl w:val="0"/>
-          <w:numId w:val="12"/>
-        </w:numPr>
-        <w:rPr>
-          <w:rFonts w:ascii="Times New Roman" w:hAnsi="Times New Roman" w:cs="Times New Roman"/>
-          <w:sz w:val="26"/>
-          <w:szCs w:val="26"/>
-        </w:rPr>
-      </w:pPr>
-      <w:r>
-        <w:rPr>
-          <w:rFonts w:ascii="Times New Roman" w:hAnsi="Times New Roman" w:cs="Times New Roman"/>
-          <w:b/>
-          <w:bCs/>
-          <w:sz w:val="26"/>
-          <w:szCs w:val="26"/>
-        </w:rPr>
         <w:t>Thuật toán xử lí:</w:t>
       </w:r>
       <w:r>
@@ -22492,9 +22508,25 @@
           <w:rFonts w:ascii="Times New Roman" w:hAnsi="Times New Roman" w:cs="Times New Roman"/>
           <w:sz w:val="26"/>
           <w:szCs w:val="26"/>
+        </w:rPr>
+      </w:pPr>
+      <w:r>
+        <w:rPr>
+          <w:rFonts w:ascii="Times New Roman" w:hAnsi="Times New Roman" w:cs="Times New Roman"/>
+          <w:sz w:val="26"/>
+          <w:szCs w:val="26"/>
           <w:lang w:val="en-US"/>
         </w:rPr>
-      </w:pPr>
+        <w:t xml:space="preserve">+ Bước 7: </w:t>
+      </w:r>
+      <w:r>
+        <w:rPr>
+          <w:rFonts w:ascii="Times New Roman" w:hAnsi="Times New Roman" w:cs="Times New Roman"/>
+          <w:sz w:val="26"/>
+          <w:szCs w:val="26"/>
+        </w:rPr>
+        <w:t xml:space="preserve">Sửa tiếp thì quay lại bước </w:t>
+      </w:r>
       <w:r>
         <w:rPr>
           <w:rFonts w:ascii="Times New Roman" w:hAnsi="Times New Roman" w:cs="Times New Roman"/>
@@ -22502,15 +22534,15 @@
           <w:szCs w:val="26"/>
           <w:lang w:val="en-US"/>
         </w:rPr>
-        <w:t xml:space="preserve">+ Bước 7: </w:t>
-      </w:r>
-      <w:r>
-        <w:rPr>
-          <w:rFonts w:ascii="Times New Roman" w:hAnsi="Times New Roman" w:cs="Times New Roman"/>
-          <w:sz w:val="26"/>
-          <w:szCs w:val="26"/>
-        </w:rPr>
-        <w:t xml:space="preserve">Sửa tiếp thì quay lại bước </w:t>
+        <w:t>1</w:t>
+      </w:r>
+      <w:r>
+        <w:rPr>
+          <w:rFonts w:ascii="Times New Roman" w:hAnsi="Times New Roman" w:cs="Times New Roman"/>
+          <w:sz w:val="26"/>
+          <w:szCs w:val="26"/>
+        </w:rPr>
+        <w:t>, ngược lại chọn nút Thoát để kết thúc</w:t>
       </w:r>
       <w:r>
         <w:rPr>
@@ -22519,25 +22551,20 @@
           <w:szCs w:val="26"/>
           <w:lang w:val="en-US"/>
         </w:rPr>
-        <w:t>1</w:t>
-      </w:r>
-      <w:r>
-        <w:rPr>
-          <w:rFonts w:ascii="Times New Roman" w:hAnsi="Times New Roman" w:cs="Times New Roman"/>
-          <w:sz w:val="26"/>
-          <w:szCs w:val="26"/>
-        </w:rPr>
-        <w:t>, ngược lại chọn nút Thoát để kết thúc</w:t>
-      </w:r>
-      <w:r>
+        <w:t>.</w:t>
+      </w:r>
+    </w:p>
+    <w:p>
+      <w:pPr>
+        <w:pStyle w:val="7"/>
+        <w:ind w:left="1440"/>
         <w:rPr>
           <w:rFonts w:ascii="Times New Roman" w:hAnsi="Times New Roman" w:cs="Times New Roman"/>
           <w:sz w:val="26"/>
           <w:szCs w:val="26"/>
           <w:lang w:val="en-US"/>
         </w:rPr>
-        <w:t>.</w:t>
-      </w:r>
+      </w:pPr>
     </w:p>
     <w:p>
       <w:pPr>
@@ -23107,8 +23134,6 @@
           <w:szCs w:val="26"/>
         </w:rPr>
       </w:pPr>
-      <w:bookmarkStart w:id="0" w:name="_GoBack"/>
-      <w:bookmarkEnd w:id="0"/>
     </w:p>
     <w:p>
       <w:pPr>

</xml_diff>